<commit_message>
Added the required theme to presentation, changed README.md, and worked on the document
</commit_message>
<xml_diff>
--- a/kochanek_ndr_prace.docx
+++ b/kochanek_ndr_prace.docx
@@ -103,6 +103,7 @@
         </w:rPr>
         <w:t xml:space="preserve">Analysis and implementation of firewall and NDR system to optimize computer network </w:t>
       </w:r>
+      <w:proofErr w:type="gramStart"/>
       <w:r>
         <w:rPr>
           <w:b/>
@@ -112,6 +113,7 @@
         </w:rPr>
         <w:t>security</w:t>
       </w:r>
+      <w:proofErr w:type="gramEnd"/>
     </w:p>
     <w:p>
       <w:pPr>
@@ -448,7 +450,7 @@
     </w:p>
     <w:p>
       <w:pPr>
-        <w:pStyle w:val="Zkladntext"/>
+        <w:pStyle w:val="BodyText"/>
         <w:spacing w:before="7"/>
         <w:rPr>
           <w:rFonts w:ascii="Times New Roman" w:hAnsi="Times New Roman"/>
@@ -458,7 +460,7 @@
     </w:p>
     <w:p>
       <w:pPr>
-        <w:pStyle w:val="Zkladntext"/>
+        <w:pStyle w:val="BodyText"/>
         <w:tabs>
           <w:tab w:val="left" w:pos="7445"/>
         </w:tabs>
@@ -590,7 +592,7 @@
     </w:p>
     <w:p>
       <w:pPr>
-        <w:pStyle w:val="Zkladntext"/>
+        <w:pStyle w:val="BodyText"/>
         <w:rPr>
           <w:b/>
           <w:sz w:val="38"/>
@@ -634,7 +636,7 @@
     </w:p>
     <w:p>
       <w:pPr>
-        <w:pStyle w:val="Zkladntext"/>
+        <w:pStyle w:val="BodyText"/>
         <w:tabs>
           <w:tab w:val="left" w:pos="3150"/>
         </w:tabs>
@@ -676,7 +678,7 @@
     </w:p>
     <w:p>
       <w:pPr>
-        <w:pStyle w:val="Zkladntext"/>
+        <w:pStyle w:val="BodyText"/>
         <w:tabs>
           <w:tab w:val="left" w:pos="3150"/>
         </w:tabs>
@@ -705,7 +707,7 @@
     </w:p>
     <w:p>
       <w:pPr>
-        <w:pStyle w:val="Zkladntext"/>
+        <w:pStyle w:val="BodyText"/>
         <w:tabs>
           <w:tab w:val="left" w:pos="3150"/>
         </w:tabs>
@@ -740,128 +742,18 @@
         </w:rPr>
         <w:tab/>
       </w:r>
-      <w:proofErr w:type="spellStart"/>
       <w:r>
         <w:rPr>
           <w:b/>
           <w:bCs/>
           <w:w w:val="105"/>
         </w:rPr>
-        <w:t>Analysis</w:t>
-      </w:r>
-      <w:proofErr w:type="spellEnd"/>
-      <w:r>
-        <w:rPr>
-          <w:b/>
-          <w:bCs/>
-          <w:w w:val="105"/>
-        </w:rPr>
-        <w:t xml:space="preserve"> and </w:t>
-      </w:r>
-      <w:proofErr w:type="spellStart"/>
-      <w:r>
-        <w:rPr>
-          <w:b/>
-          <w:bCs/>
-          <w:w w:val="105"/>
-        </w:rPr>
-        <w:t>implementation</w:t>
-      </w:r>
-      <w:proofErr w:type="spellEnd"/>
-      <w:r>
-        <w:rPr>
-          <w:b/>
-          <w:bCs/>
-          <w:w w:val="105"/>
-        </w:rPr>
-        <w:t xml:space="preserve"> </w:t>
-      </w:r>
-      <w:proofErr w:type="spellStart"/>
-      <w:r>
-        <w:rPr>
-          <w:b/>
-          <w:bCs/>
-          <w:w w:val="105"/>
-        </w:rPr>
-        <w:t>of</w:t>
-      </w:r>
-      <w:proofErr w:type="spellEnd"/>
-      <w:r>
-        <w:rPr>
-          <w:b/>
-          <w:bCs/>
-          <w:w w:val="105"/>
-        </w:rPr>
-        <w:t xml:space="preserve"> firewall and NDR </w:t>
-      </w:r>
-      <w:proofErr w:type="spellStart"/>
-      <w:r>
-        <w:rPr>
-          <w:b/>
-          <w:bCs/>
-          <w:w w:val="105"/>
-        </w:rPr>
-        <w:t>system</w:t>
-      </w:r>
-      <w:proofErr w:type="spellEnd"/>
-      <w:r>
-        <w:rPr>
-          <w:b/>
-          <w:bCs/>
-          <w:w w:val="105"/>
-        </w:rPr>
-        <w:t xml:space="preserve"> to </w:t>
-      </w:r>
-      <w:proofErr w:type="spellStart"/>
-      <w:r>
-        <w:rPr>
-          <w:b/>
-          <w:bCs/>
-          <w:w w:val="105"/>
-        </w:rPr>
-        <w:t>optimize</w:t>
-      </w:r>
-      <w:proofErr w:type="spellEnd"/>
-      <w:r>
-        <w:rPr>
-          <w:b/>
-          <w:bCs/>
-          <w:w w:val="105"/>
-        </w:rPr>
-        <w:t xml:space="preserve"> </w:t>
-      </w:r>
-      <w:proofErr w:type="spellStart"/>
-      <w:r>
-        <w:rPr>
-          <w:b/>
-          <w:bCs/>
-          <w:w w:val="105"/>
-        </w:rPr>
-        <w:t>computer</w:t>
-      </w:r>
-      <w:proofErr w:type="spellEnd"/>
-      <w:r>
-        <w:rPr>
-          <w:b/>
-          <w:bCs/>
-          <w:w w:val="105"/>
-        </w:rPr>
-        <w:t xml:space="preserve"> network </w:t>
-      </w:r>
-      <w:proofErr w:type="spellStart"/>
-      <w:r>
-        <w:rPr>
-          <w:b/>
-          <w:bCs/>
-          <w:w w:val="105"/>
-        </w:rPr>
-        <w:t>security</w:t>
-      </w:r>
-      <w:proofErr w:type="spellEnd"/>
-    </w:p>
-    <w:p>
-      <w:pPr>
-        <w:pStyle w:val="Zkladntext"/>
+        <w:t>Analysis and implementation of firewall and NDR system to optimize computer network security</w:t>
+      </w:r>
+    </w:p>
+    <w:p>
+      <w:pPr>
+        <w:pStyle w:val="BodyText"/>
         <w:tabs>
           <w:tab w:val="left" w:pos="3162"/>
         </w:tabs>
@@ -1521,7 +1413,7 @@
     <w:p/>
     <w:p>
       <w:pPr>
-        <w:pStyle w:val="Zkladntext"/>
+        <w:pStyle w:val="BodyText"/>
         <w:spacing w:before="1"/>
         <w:ind w:left="110"/>
         <w:jc w:val="both"/>
@@ -1535,7 +1427,7 @@
     </w:p>
     <w:p>
       <w:pPr>
-        <w:pStyle w:val="Zkladntext"/>
+        <w:pStyle w:val="BodyText"/>
         <w:spacing w:before="6"/>
         <w:rPr>
           <w:sz w:val="24"/>
@@ -1550,7 +1442,7 @@
     </w:p>
     <w:p>
       <w:pPr>
-        <w:pStyle w:val="Zkladntext"/>
+        <w:pStyle w:val="BodyText"/>
         <w:spacing w:before="6"/>
         <w:rPr>
           <w:sz w:val="24"/>
@@ -1560,164 +1452,52 @@
         <w:rPr>
           <w:sz w:val="24"/>
         </w:rPr>
-        <w:t xml:space="preserve">SPAM Titan. Network </w:t>
-      </w:r>
-      <w:proofErr w:type="spellStart"/>
-      <w:r>
+        <w:t>SPAM Titan. Network Segmentation Best Practices to Improve Security. [online] [cit. 23. 10. 2022]. Dostupné z: https://www.spamtitan.com/web-filtering/network-segmentation-best-practices/.</w:t>
+      </w:r>
+    </w:p>
+    <w:p>
+      <w:pPr>
+        <w:pStyle w:val="BodyText"/>
+        <w:spacing w:before="6"/>
         <w:rPr>
           <w:sz w:val="24"/>
         </w:rPr>
-        <w:t>Segmentation</w:t>
-      </w:r>
-      <w:proofErr w:type="spellEnd"/>
+      </w:pPr>
       <w:r>
         <w:rPr>
           <w:sz w:val="24"/>
         </w:rPr>
-        <w:t xml:space="preserve"> Best </w:t>
-      </w:r>
-      <w:proofErr w:type="spellStart"/>
-      <w:r>
+        <w:t>ALDEN, Alexis. Network Segmentation Best Practices. [online] [cit. 23. 10. 2022]. Dostupné z: https://www.dodbuzz.com/network-segmentation-security-best-practices/.</w:t>
+      </w:r>
+    </w:p>
+    <w:p>
+      <w:pPr>
+        <w:pStyle w:val="BodyText"/>
+        <w:spacing w:before="6"/>
         <w:rPr>
           <w:sz w:val="24"/>
         </w:rPr>
-        <w:t>Practices</w:t>
-      </w:r>
-      <w:proofErr w:type="spellEnd"/>
+      </w:pPr>
       <w:r>
         <w:rPr>
           <w:sz w:val="24"/>
         </w:rPr>
-        <w:t xml:space="preserve"> to </w:t>
-      </w:r>
-      <w:proofErr w:type="spellStart"/>
-      <w:r>
+        <w:t>ESET. Co je firewall? [online] [cit. 20. 10. 2022]. Dostupné z: https://www.eset.com/cz/firewall/.</w:t>
+      </w:r>
+    </w:p>
+    <w:p>
+      <w:pPr>
+        <w:pStyle w:val="BodyText"/>
+        <w:spacing w:before="6"/>
         <w:rPr>
           <w:sz w:val="24"/>
         </w:rPr>
-        <w:t>Improve</w:t>
-      </w:r>
-      <w:proofErr w:type="spellEnd"/>
+      </w:pPr>
       <w:r>
         <w:rPr>
           <w:sz w:val="24"/>
         </w:rPr>
-        <w:t xml:space="preserve"> </w:t>
-      </w:r>
-      <w:proofErr w:type="spellStart"/>
-      <w:r>
-        <w:rPr>
-          <w:sz w:val="24"/>
-        </w:rPr>
-        <w:t>Security</w:t>
-      </w:r>
-      <w:proofErr w:type="spellEnd"/>
-      <w:r>
-        <w:rPr>
-          <w:sz w:val="24"/>
-        </w:rPr>
-        <w:t>. [online] [cit. 23. 10. 2022]. Dostupné z: https://www.spamtitan.com/web-filtering/network-segmentation-best-practices/.</w:t>
-      </w:r>
-    </w:p>
-    <w:p>
-      <w:pPr>
-        <w:pStyle w:val="Zkladntext"/>
-        <w:spacing w:before="6"/>
-        <w:rPr>
-          <w:sz w:val="24"/>
-        </w:rPr>
-      </w:pPr>
-      <w:r>
-        <w:rPr>
-          <w:sz w:val="24"/>
-        </w:rPr>
-        <w:t xml:space="preserve">ALDEN, Alexis. Network </w:t>
-      </w:r>
-      <w:proofErr w:type="spellStart"/>
-      <w:r>
-        <w:rPr>
-          <w:sz w:val="24"/>
-        </w:rPr>
-        <w:t>Segmentation</w:t>
-      </w:r>
-      <w:proofErr w:type="spellEnd"/>
-      <w:r>
-        <w:rPr>
-          <w:sz w:val="24"/>
-        </w:rPr>
-        <w:t xml:space="preserve"> Best </w:t>
-      </w:r>
-      <w:proofErr w:type="spellStart"/>
-      <w:r>
-        <w:rPr>
-          <w:sz w:val="24"/>
-        </w:rPr>
-        <w:t>Practices</w:t>
-      </w:r>
-      <w:proofErr w:type="spellEnd"/>
-      <w:r>
-        <w:rPr>
-          <w:sz w:val="24"/>
-        </w:rPr>
-        <w:t>. [online] [cit. 23. 10. 2022]. Dostupné z: https://www.dodbuzz.com/network-segmentation-security-best-practices/.</w:t>
-      </w:r>
-    </w:p>
-    <w:p>
-      <w:pPr>
-        <w:pStyle w:val="Zkladntext"/>
-        <w:spacing w:before="6"/>
-        <w:rPr>
-          <w:sz w:val="24"/>
-        </w:rPr>
-      </w:pPr>
-      <w:r>
-        <w:rPr>
-          <w:sz w:val="24"/>
-        </w:rPr>
-        <w:t>ESET. Co je firewall? [online] [cit. 20. 10. 2022]. Dostupné z: https://www.eset.com/cz/firewall/.</w:t>
-      </w:r>
-    </w:p>
-    <w:p>
-      <w:pPr>
-        <w:pStyle w:val="Zkladntext"/>
-        <w:spacing w:before="6"/>
-        <w:rPr>
-          <w:sz w:val="24"/>
-        </w:rPr>
-      </w:pPr>
-      <w:r>
-        <w:rPr>
-          <w:sz w:val="24"/>
-        </w:rPr>
-        <w:t xml:space="preserve">BOUŠKA, Petr. VLAN – </w:t>
-      </w:r>
-      <w:proofErr w:type="spellStart"/>
-      <w:r>
-        <w:rPr>
-          <w:sz w:val="24"/>
-        </w:rPr>
-        <w:t>Virtual</w:t>
-      </w:r>
-      <w:proofErr w:type="spellEnd"/>
-      <w:r>
-        <w:rPr>
-          <w:sz w:val="24"/>
-        </w:rPr>
-        <w:t xml:space="preserve"> </w:t>
-      </w:r>
-      <w:proofErr w:type="spellStart"/>
-      <w:r>
-        <w:rPr>
-          <w:sz w:val="24"/>
-        </w:rPr>
-        <w:t>Local</w:t>
-      </w:r>
-      <w:proofErr w:type="spellEnd"/>
-      <w:r>
-        <w:rPr>
-          <w:sz w:val="24"/>
-        </w:rPr>
-        <w:t xml:space="preserve"> Area Network. [online] [cit. 18. 10. 2022]. Dostupné z: https://www.samuraj-cz.com/clanek/vlan-virtual-local-area-network/.</w:t>
+        <w:t>BOUŠKA, Petr. VLAN – Virtual Local Area Network. [online] [cit. 18. 10. 2022]. Dostupné z: https://www.samuraj-cz.com/clanek/vlan-virtual-local-area-network/.</w:t>
       </w:r>
     </w:p>
     <w:p>
@@ -1758,7 +1538,7 @@
     </w:p>
     <w:p>
       <w:pPr>
-        <w:pStyle w:val="Zkladntext"/>
+        <w:pStyle w:val="BodyText"/>
         <w:tabs>
           <w:tab w:val="left" w:pos="3119"/>
         </w:tabs>
@@ -1787,7 +1567,7 @@
     </w:p>
     <w:p>
       <w:pPr>
-        <w:pStyle w:val="Zkladntext"/>
+        <w:pStyle w:val="BodyText"/>
         <w:tabs>
           <w:tab w:val="left" w:pos="3119"/>
         </w:tabs>
@@ -1812,7 +1592,7 @@
     </w:p>
     <w:p>
       <w:pPr>
-        <w:pStyle w:val="Zkladntext"/>
+        <w:pStyle w:val="BodyText"/>
         <w:tabs>
           <w:tab w:val="left" w:pos="3119"/>
         </w:tabs>
@@ -1825,7 +1605,7 @@
     </w:p>
     <w:p>
       <w:pPr>
-        <w:pStyle w:val="Zkladntext"/>
+        <w:pStyle w:val="BodyText"/>
         <w:spacing w:before="185"/>
         <w:ind w:left="110"/>
       </w:pPr>
@@ -1844,7 +1624,7 @@
     </w:p>
     <w:p>
       <w:pPr>
-        <w:pStyle w:val="Zkladntext"/>
+        <w:pStyle w:val="BodyText"/>
         <w:rPr>
           <w:sz w:val="20"/>
         </w:rPr>
@@ -1862,7 +1642,7 @@
     </w:p>
     <w:p>
       <w:pPr>
-        <w:pStyle w:val="Zkladntext"/>
+        <w:pStyle w:val="BodyText"/>
         <w:rPr>
           <w:sz w:val="26"/>
         </w:rPr>
@@ -1870,7 +1650,7 @@
     </w:p>
     <w:p>
       <w:pPr>
-        <w:pStyle w:val="Zkladntext"/>
+        <w:pStyle w:val="BodyText"/>
         <w:rPr>
           <w:sz w:val="26"/>
         </w:rPr>
@@ -1878,7 +1658,7 @@
     </w:p>
     <w:p>
       <w:pPr>
-        <w:pStyle w:val="Zkladntext"/>
+        <w:pStyle w:val="BodyText"/>
         <w:rPr>
           <w:sz w:val="26"/>
         </w:rPr>
@@ -1886,7 +1666,7 @@
     </w:p>
     <w:p>
       <w:pPr>
-        <w:pStyle w:val="Zkladntext"/>
+        <w:pStyle w:val="BodyText"/>
         <w:rPr>
           <w:sz w:val="26"/>
         </w:rPr>
@@ -1894,7 +1674,7 @@
     </w:p>
     <w:p>
       <w:pPr>
-        <w:pStyle w:val="Zkladntext"/>
+        <w:pStyle w:val="BodyText"/>
         <w:spacing w:before="167"/>
         <w:ind w:left="60" w:right="687"/>
         <w:jc w:val="center"/>
@@ -1911,7 +1691,7 @@
     </w:p>
     <w:p>
       <w:pPr>
-        <w:pStyle w:val="Zkladntext"/>
+        <w:pStyle w:val="BodyText"/>
         <w:spacing w:before="84"/>
         <w:ind w:left="60" w:right="687"/>
         <w:jc w:val="center"/>
@@ -1940,27 +1720,27 @@
     </w:p>
     <w:p>
       <w:pPr>
-        <w:pStyle w:val="Zkladntext"/>
-      </w:pPr>
-    </w:p>
-    <w:p>
-      <w:pPr>
-        <w:pStyle w:val="Zkladntext"/>
-      </w:pPr>
-    </w:p>
-    <w:p>
-      <w:pPr>
-        <w:pStyle w:val="Zkladntext"/>
-      </w:pPr>
-    </w:p>
-    <w:p>
-      <w:pPr>
-        <w:pStyle w:val="Zkladntext"/>
-      </w:pPr>
-    </w:p>
-    <w:p>
-      <w:pPr>
-        <w:pStyle w:val="Zkladntext"/>
+        <w:pStyle w:val="BodyText"/>
+      </w:pPr>
+    </w:p>
+    <w:p>
+      <w:pPr>
+        <w:pStyle w:val="BodyText"/>
+      </w:pPr>
+    </w:p>
+    <w:p>
+      <w:pPr>
+        <w:pStyle w:val="BodyText"/>
+      </w:pPr>
+    </w:p>
+    <w:p>
+      <w:pPr>
+        <w:pStyle w:val="BodyText"/>
+      </w:pPr>
+    </w:p>
+    <w:p>
+      <w:pPr>
+        <w:pStyle w:val="BodyText"/>
         <w:spacing w:before="167"/>
         <w:ind w:left="60" w:right="687"/>
         <w:jc w:val="center"/>
@@ -1974,7 +1754,7 @@
     </w:p>
     <w:p>
       <w:pPr>
-        <w:pStyle w:val="Zkladntext"/>
+        <w:pStyle w:val="BodyText"/>
         <w:spacing w:before="84"/>
         <w:ind w:left="60" w:right="687"/>
         <w:jc w:val="center"/>
@@ -2003,17 +1783,17 @@
     </w:p>
     <w:p>
       <w:pPr>
-        <w:pStyle w:val="Zkladntext"/>
-      </w:pPr>
-    </w:p>
-    <w:p>
-      <w:pPr>
-        <w:pStyle w:val="Zkladntext"/>
-      </w:pPr>
-    </w:p>
-    <w:p>
-      <w:pPr>
-        <w:pStyle w:val="Zkladntext"/>
+        <w:pStyle w:val="BodyText"/>
+      </w:pPr>
+    </w:p>
+    <w:p>
+      <w:pPr>
+        <w:pStyle w:val="BodyText"/>
+      </w:pPr>
+    </w:p>
+    <w:p>
+      <w:pPr>
+        <w:pStyle w:val="BodyText"/>
         <w:rPr>
           <w:w w:val="105"/>
         </w:rPr>
@@ -2021,7 +1801,7 @@
     </w:p>
     <w:p>
       <w:pPr>
-        <w:pStyle w:val="Zkladntext"/>
+        <w:pStyle w:val="BodyText"/>
         <w:rPr>
           <w:w w:val="105"/>
         </w:rPr>
@@ -2029,7 +1809,7 @@
     </w:p>
     <w:p>
       <w:pPr>
-        <w:pStyle w:val="Zkladntext"/>
+        <w:pStyle w:val="BodyText"/>
         <w:rPr>
           <w:w w:val="105"/>
         </w:rPr>
@@ -2037,7 +1817,7 @@
     </w:p>
     <w:p>
       <w:pPr>
-        <w:pStyle w:val="Zkladntext"/>
+        <w:pStyle w:val="BodyText"/>
         <w:rPr>
           <w:w w:val="105"/>
         </w:rPr>
@@ -2045,7 +1825,7 @@
     </w:p>
     <w:p>
       <w:pPr>
-        <w:pStyle w:val="Zkladntext"/>
+        <w:pStyle w:val="BodyText"/>
         <w:rPr>
           <w:w w:val="105"/>
         </w:rPr>
@@ -2053,7 +1833,7 @@
     </w:p>
     <w:p>
       <w:pPr>
-        <w:pStyle w:val="Zkladntext"/>
+        <w:pStyle w:val="BodyText"/>
         <w:rPr>
           <w:w w:val="105"/>
         </w:rPr>
@@ -2061,7 +1841,7 @@
     </w:p>
     <w:p>
       <w:pPr>
-        <w:pStyle w:val="Zkladntext"/>
+        <w:pStyle w:val="BodyText"/>
       </w:pPr>
       <w:r>
         <w:rPr>
@@ -2072,7 +1852,7 @@
     </w:p>
     <w:p>
       <w:pPr>
-        <w:pStyle w:val="Zkladntext"/>
+        <w:pStyle w:val="BodyText"/>
         <w:spacing w:before="84"/>
         <w:ind w:left="60" w:right="687"/>
         <w:jc w:val="center"/>
@@ -2092,21 +1872,7 @@
         <w:rPr>
           <w:w w:val="105"/>
         </w:rPr>
-        <w:t xml:space="preserve">vedoucí / zástupce </w:t>
-      </w:r>
-      <w:proofErr w:type="spellStart"/>
-      <w:r>
-        <w:rPr>
-          <w:w w:val="105"/>
-        </w:rPr>
-        <w:t>ved</w:t>
-      </w:r>
-      <w:proofErr w:type="spellEnd"/>
-      <w:r>
-        <w:rPr>
-          <w:w w:val="105"/>
-        </w:rPr>
-        <w:t>. katedr</w:t>
+        <w:t>vedoucí / zástupce ved. katedr</w:t>
       </w:r>
       <w:r>
         <w:rPr>
@@ -2133,7 +1899,7 @@
     </w:p>
     <w:p>
       <w:pPr>
-        <w:pStyle w:val="Zkladntext"/>
+        <w:pStyle w:val="BodyText"/>
       </w:pPr>
     </w:p>
     <w:p>
@@ -3477,25 +3243,7 @@
         <w:pStyle w:val="Normlnbezodsazen"/>
       </w:pPr>
       <w:r>
-        <w:t>Počítačové sítě</w:t>
-      </w:r>
-      <w:r>
-        <w:t xml:space="preserve">, </w:t>
-      </w:r>
-      <w:r>
-        <w:t>Firewall</w:t>
-      </w:r>
-      <w:r>
-        <w:t xml:space="preserve">, </w:t>
-      </w:r>
-      <w:r>
-        <w:t>Network Detection and Response (NDR)</w:t>
-      </w:r>
-      <w:r>
-        <w:t xml:space="preserve">, </w:t>
-      </w:r>
-      <w:r>
-        <w:t>Bezpečnostní analýza</w:t>
+        <w:t>Počítačové sítě, Firewall, Network Detection and Response (NDR), Bezpečnostní analýza</w:t>
       </w:r>
       <w:r>
         <w:rPr>
@@ -3657,8 +3405,17 @@
           <w:b/>
           <w:lang w:val="en-US"/>
         </w:rPr>
-        <w:t>Analysis and implementation of firewall and NDR system to optimize computer network security</w:t>
-      </w:r>
+        <w:t xml:space="preserve">Analysis and implementation of firewall and NDR system to optimize computer network </w:t>
+      </w:r>
+      <w:proofErr w:type="gramStart"/>
+      <w:r>
+        <w:rPr>
+          <w:b/>
+          <w:lang w:val="en-US"/>
+        </w:rPr>
+        <w:t>security</w:t>
+      </w:r>
+      <w:proofErr w:type="gramEnd"/>
       <w:r>
         <w:rPr>
           <w:b/>
@@ -3682,7 +3439,49 @@
         <w:rPr>
           <w:lang w:val="en-US"/>
         </w:rPr>
-        <w:t>In this study, we focus on the analysis of current methods and tools for securing computer networks, with a main focus on firewall technologies and Network Detection and Response (NDR) systems. The main objective is to explore and compare different open source solutions and demos provided by selected commercial vendors. The comparison will be based on the criteria of efficiency, performance and compatibility with existing systems. Based on the collected data and analysis, the student will propose an optimal strategy for implementing an efficient and secure firewall and NDR system.</w:t>
+        <w:t xml:space="preserve">In this study, we focus on the analysis of current methods and tools for securing computer networks, with </w:t>
+      </w:r>
+      <w:proofErr w:type="gramStart"/>
+      <w:r>
+        <w:rPr>
+          <w:lang w:val="en-US"/>
+        </w:rPr>
+        <w:t>a main focus</w:t>
+      </w:r>
+      <w:proofErr w:type="gramEnd"/>
+      <w:r>
+        <w:rPr>
+          <w:lang w:val="en-US"/>
+        </w:rPr>
+        <w:t xml:space="preserve"> on firewall technologies and Network Detection and Response (NDR) systems. The main objective is to explore and compare different </w:t>
+      </w:r>
+      <w:proofErr w:type="gramStart"/>
+      <w:r>
+        <w:rPr>
+          <w:lang w:val="en-US"/>
+        </w:rPr>
+        <w:t>open source</w:t>
+      </w:r>
+      <w:proofErr w:type="gramEnd"/>
+      <w:r>
+        <w:rPr>
+          <w:lang w:val="en-US"/>
+        </w:rPr>
+        <w:t xml:space="preserve"> solutions and demos provided by selected commercial vendors. The comparison will be based on the criteria of efficiency, </w:t>
+      </w:r>
+      <w:proofErr w:type="gramStart"/>
+      <w:r>
+        <w:rPr>
+          <w:lang w:val="en-US"/>
+        </w:rPr>
+        <w:t>performance</w:t>
+      </w:r>
+      <w:proofErr w:type="gramEnd"/>
+      <w:r>
+        <w:rPr>
+          <w:lang w:val="en-US"/>
+        </w:rPr>
+        <w:t xml:space="preserve"> and compatibility with existing systems. Based on the collected data and analysis, the student will propose an optimal strategy for implementing an efficient and secure firewall and NDR system.</w:t>
       </w:r>
     </w:p>
     <w:p>
@@ -3722,35 +3521,9 @@
           <w:docGrid w:linePitch="360"/>
         </w:sectPr>
       </w:pPr>
-      <w:proofErr w:type="spellStart"/>
-      <w:r>
-        <w:t>Computer</w:t>
-      </w:r>
-      <w:proofErr w:type="spellEnd"/>
-      <w:r>
-        <w:t xml:space="preserve"> </w:t>
-      </w:r>
-      <w:proofErr w:type="spellStart"/>
-      <w:r>
-        <w:t>Networks</w:t>
-      </w:r>
-      <w:proofErr w:type="spellEnd"/>
-      <w:r>
-        <w:t xml:space="preserve">, Firewall, Network Detection and Response (NDR), </w:t>
-      </w:r>
-      <w:proofErr w:type="spellStart"/>
-      <w:r>
-        <w:t>Security</w:t>
-      </w:r>
-      <w:proofErr w:type="spellEnd"/>
-      <w:r>
-        <w:t xml:space="preserve">  </w:t>
-      </w:r>
-      <w:proofErr w:type="spellStart"/>
-      <w:r>
-        <w:t>Analysis</w:t>
-      </w:r>
-      <w:proofErr w:type="spellEnd"/>
+      <w:r>
+        <w:t>Computer Networks, Firewall, Network Detection and Response (NDR), Security  Analysis</w:t>
+      </w:r>
     </w:p>
     <w:sdt>
       <w:sdtPr>
@@ -3775,7 +3548,7 @@
       <w:sdtContent>
         <w:p>
           <w:pPr>
-            <w:pStyle w:val="Nadpisobsahu"/>
+            <w:pStyle w:val="TOCHeading"/>
             <w:spacing w:before="0" w:after="200" w:line="240" w:lineRule="auto"/>
             <w:rPr>
               <w:rFonts w:cs="Times New Roman"/>
@@ -3795,7 +3568,7 @@
         </w:p>
         <w:p>
           <w:pPr>
-            <w:pStyle w:val="Obsah1"/>
+            <w:pStyle w:val="TOC1"/>
             <w:rPr>
               <w:rFonts w:asciiTheme="minorHAnsi" w:eastAsiaTheme="minorEastAsia" w:hAnsiTheme="minorHAnsi" w:cstheme="minorBidi"/>
               <w:sz w:val="22"/>
@@ -3823,7 +3596,7 @@
           <w:hyperlink w:anchor="_Toc476327912" w:history="1">
             <w:r>
               <w:rPr>
-                <w:rStyle w:val="Hypertextovodkaz"/>
+                <w:rStyle w:val="Hyperlink"/>
                 <w:color w:val="auto"/>
               </w:rPr>
               <w:t>Seznam symbolů a zkratek</w:t>
@@ -3873,7 +3646,7 @@
         </w:p>
         <w:p>
           <w:pPr>
-            <w:pStyle w:val="Obsah1"/>
+            <w:pStyle w:val="TOC1"/>
             <w:rPr>
               <w:rFonts w:asciiTheme="minorHAnsi" w:eastAsiaTheme="minorEastAsia" w:hAnsiTheme="minorHAnsi" w:cstheme="minorBidi"/>
               <w:sz w:val="22"/>
@@ -3883,7 +3656,7 @@
           <w:hyperlink w:anchor="_Toc476327913" w:history="1">
             <w:r>
               <w:rPr>
-                <w:rStyle w:val="Hypertextovodkaz"/>
+                <w:rStyle w:val="Hyperlink"/>
                 <w:color w:val="000000" w:themeColor="text1"/>
               </w:rPr>
               <w:t>1</w:t>
@@ -3899,7 +3672,7 @@
             </w:r>
             <w:r>
               <w:rPr>
-                <w:rStyle w:val="Hypertextovodkaz"/>
+                <w:rStyle w:val="Hyperlink"/>
                 <w:color w:val="000000" w:themeColor="text1"/>
               </w:rPr>
               <w:t>Úvod</w:t>
@@ -3949,7 +3722,7 @@
         </w:p>
         <w:p>
           <w:pPr>
-            <w:pStyle w:val="Obsah2"/>
+            <w:pStyle w:val="TOC2"/>
             <w:rPr>
               <w:rFonts w:asciiTheme="minorHAnsi" w:eastAsiaTheme="minorEastAsia" w:hAnsiTheme="minorHAnsi" w:cstheme="minorBidi"/>
               <w:noProof/>
@@ -3961,7 +3734,7 @@
           <w:hyperlink w:anchor="_Toc476327914" w:history="1">
             <w:r>
               <w:rPr>
-                <w:rStyle w:val="Hypertextovodkaz"/>
+                <w:rStyle w:val="Hyperlink"/>
                 <w:noProof/>
                 <w:color w:val="000000" w:themeColor="text1"/>
               </w:rPr>
@@ -3979,7 +3752,7 @@
             </w:r>
             <w:r>
               <w:rPr>
-                <w:rStyle w:val="Hypertextovodkaz"/>
+                <w:rStyle w:val="Hyperlink"/>
                 <w:noProof/>
                 <w:color w:val="000000" w:themeColor="text1"/>
               </w:rPr>
@@ -4044,7 +3817,7 @@
         </w:p>
         <w:p>
           <w:pPr>
-            <w:pStyle w:val="Obsah2"/>
+            <w:pStyle w:val="TOC2"/>
             <w:rPr>
               <w:rFonts w:asciiTheme="minorHAnsi" w:eastAsiaTheme="minorEastAsia" w:hAnsiTheme="minorHAnsi" w:cstheme="minorBidi"/>
               <w:noProof/>
@@ -4056,7 +3829,7 @@
           <w:hyperlink w:anchor="_Toc476327915" w:history="1">
             <w:r>
               <w:rPr>
-                <w:rStyle w:val="Hypertextovodkaz"/>
+                <w:rStyle w:val="Hyperlink"/>
                 <w:noProof/>
                 <w:color w:val="000000" w:themeColor="text1"/>
               </w:rPr>
@@ -4074,7 +3847,7 @@
             </w:r>
             <w:r>
               <w:rPr>
-                <w:rStyle w:val="Hypertextovodkaz"/>
+                <w:rStyle w:val="Hyperlink"/>
                 <w:noProof/>
                 <w:color w:val="000000" w:themeColor="text1"/>
               </w:rPr>
@@ -4139,7 +3912,7 @@
         </w:p>
         <w:p>
           <w:pPr>
-            <w:pStyle w:val="Obsah3"/>
+            <w:pStyle w:val="TOC3"/>
             <w:rPr>
               <w:rFonts w:asciiTheme="minorHAnsi" w:eastAsiaTheme="minorEastAsia" w:hAnsiTheme="minorHAnsi" w:cstheme="minorBidi"/>
               <w:noProof/>
@@ -4151,7 +3924,7 @@
           <w:hyperlink w:anchor="_Toc476327916" w:history="1">
             <w:r>
               <w:rPr>
-                <w:rStyle w:val="Hypertextovodkaz"/>
+                <w:rStyle w:val="Hyperlink"/>
                 <w:noProof/>
                 <w:color w:val="000000" w:themeColor="text1"/>
               </w:rPr>
@@ -4169,7 +3942,7 @@
             </w:r>
             <w:r>
               <w:rPr>
-                <w:rStyle w:val="Hypertextovodkaz"/>
+                <w:rStyle w:val="Hyperlink"/>
                 <w:noProof/>
                 <w:color w:val="000000" w:themeColor="text1"/>
               </w:rPr>
@@ -4234,7 +4007,7 @@
         </w:p>
         <w:p>
           <w:pPr>
-            <w:pStyle w:val="Obsah1"/>
+            <w:pStyle w:val="TOC1"/>
             <w:rPr>
               <w:rFonts w:asciiTheme="minorHAnsi" w:eastAsiaTheme="minorEastAsia" w:hAnsiTheme="minorHAnsi" w:cstheme="minorBidi"/>
               <w:sz w:val="22"/>
@@ -4244,7 +4017,7 @@
           <w:hyperlink w:anchor="_Toc476327917" w:history="1">
             <w:r>
               <w:rPr>
-                <w:rStyle w:val="Hypertextovodkaz"/>
+                <w:rStyle w:val="Hyperlink"/>
                 <w:color w:val="000000" w:themeColor="text1"/>
               </w:rPr>
               <w:t>2</w:t>
@@ -4260,7 +4033,7 @@
             </w:r>
             <w:r>
               <w:rPr>
-                <w:rStyle w:val="Hypertextovodkaz"/>
+                <w:rStyle w:val="Hyperlink"/>
                 <w:color w:val="000000" w:themeColor="text1"/>
               </w:rPr>
               <w:t>Metody</w:t>
@@ -4310,7 +4083,7 @@
         </w:p>
         <w:p>
           <w:pPr>
-            <w:pStyle w:val="Obsah1"/>
+            <w:pStyle w:val="TOC1"/>
             <w:rPr>
               <w:rFonts w:asciiTheme="minorHAnsi" w:eastAsiaTheme="minorEastAsia" w:hAnsiTheme="minorHAnsi" w:cstheme="minorBidi"/>
               <w:sz w:val="22"/>
@@ -4320,7 +4093,7 @@
           <w:hyperlink w:anchor="_Toc476327918" w:history="1">
             <w:r>
               <w:rPr>
-                <w:rStyle w:val="Hypertextovodkaz"/>
+                <w:rStyle w:val="Hyperlink"/>
                 <w:color w:val="000000" w:themeColor="text1"/>
               </w:rPr>
               <w:t>3</w:t>
@@ -4336,7 +4109,7 @@
             </w:r>
             <w:r>
               <w:rPr>
-                <w:rStyle w:val="Hypertextovodkaz"/>
+                <w:rStyle w:val="Hyperlink"/>
                 <w:color w:val="000000" w:themeColor="text1"/>
               </w:rPr>
               <w:t>Výsledky</w:t>
@@ -4386,7 +4159,7 @@
         </w:p>
         <w:p>
           <w:pPr>
-            <w:pStyle w:val="Obsah1"/>
+            <w:pStyle w:val="TOC1"/>
             <w:rPr>
               <w:rFonts w:asciiTheme="minorHAnsi" w:eastAsiaTheme="minorEastAsia" w:hAnsiTheme="minorHAnsi" w:cstheme="minorBidi"/>
               <w:sz w:val="22"/>
@@ -4396,7 +4169,7 @@
           <w:hyperlink w:anchor="_Toc476327919" w:history="1">
             <w:r>
               <w:rPr>
-                <w:rStyle w:val="Hypertextovodkaz"/>
+                <w:rStyle w:val="Hyperlink"/>
                 <w:color w:val="000000" w:themeColor="text1"/>
               </w:rPr>
               <w:t>4</w:t>
@@ -4412,7 +4185,7 @@
             </w:r>
             <w:r>
               <w:rPr>
-                <w:rStyle w:val="Hypertextovodkaz"/>
+                <w:rStyle w:val="Hyperlink"/>
                 <w:color w:val="000000" w:themeColor="text1"/>
               </w:rPr>
               <w:t>Diskuse</w:t>
@@ -4462,7 +4235,7 @@
         </w:p>
         <w:p>
           <w:pPr>
-            <w:pStyle w:val="Obsah1"/>
+            <w:pStyle w:val="TOC1"/>
             <w:rPr>
               <w:rFonts w:asciiTheme="minorHAnsi" w:eastAsiaTheme="minorEastAsia" w:hAnsiTheme="minorHAnsi" w:cstheme="minorBidi"/>
               <w:sz w:val="22"/>
@@ -4472,7 +4245,7 @@
           <w:hyperlink w:anchor="_Toc476327920" w:history="1">
             <w:r>
               <w:rPr>
-                <w:rStyle w:val="Hypertextovodkaz"/>
+                <w:rStyle w:val="Hyperlink"/>
                 <w:color w:val="000000" w:themeColor="text1"/>
               </w:rPr>
               <w:t>5</w:t>
@@ -4488,7 +4261,7 @@
             </w:r>
             <w:r>
               <w:rPr>
-                <w:rStyle w:val="Hypertextovodkaz"/>
+                <w:rStyle w:val="Hyperlink"/>
                 <w:color w:val="000000" w:themeColor="text1"/>
               </w:rPr>
               <w:t>Závěr</w:t>
@@ -4538,7 +4311,7 @@
         </w:p>
         <w:p>
           <w:pPr>
-            <w:pStyle w:val="Obsah1"/>
+            <w:pStyle w:val="TOC1"/>
             <w:rPr>
               <w:rFonts w:asciiTheme="minorHAnsi" w:eastAsiaTheme="minorEastAsia" w:hAnsiTheme="minorHAnsi" w:cstheme="minorBidi"/>
               <w:sz w:val="22"/>
@@ -4548,7 +4321,7 @@
           <w:hyperlink w:anchor="_Toc476327921" w:history="1">
             <w:r>
               <w:rPr>
-                <w:rStyle w:val="Hypertextovodkaz"/>
+                <w:rStyle w:val="Hyperlink"/>
                 <w:color w:val="000000" w:themeColor="text1"/>
               </w:rPr>
               <w:t>Seznam použité literatury</w:t>
@@ -4598,7 +4371,7 @@
         </w:p>
         <w:p>
           <w:pPr>
-            <w:pStyle w:val="Obsah1"/>
+            <w:pStyle w:val="TOC1"/>
             <w:rPr>
               <w:rFonts w:asciiTheme="minorHAnsi" w:eastAsiaTheme="minorEastAsia" w:hAnsiTheme="minorHAnsi" w:cstheme="minorBidi"/>
               <w:sz w:val="22"/>
@@ -4608,7 +4381,7 @@
           <w:hyperlink w:anchor="_Toc476327922" w:history="1">
             <w:r>
               <w:rPr>
-                <w:rStyle w:val="Hypertextovodkaz"/>
+                <w:rStyle w:val="Hyperlink"/>
                 <w:color w:val="FF0000"/>
               </w:rPr>
               <w:t>Příloha A: Požadavky na formátování práce</w:t>
@@ -4658,7 +4431,7 @@
         </w:p>
         <w:p>
           <w:pPr>
-            <w:pStyle w:val="Obsah1"/>
+            <w:pStyle w:val="TOC1"/>
             <w:rPr>
               <w:rFonts w:asciiTheme="minorHAnsi" w:eastAsiaTheme="minorEastAsia" w:hAnsiTheme="minorHAnsi" w:cstheme="minorBidi"/>
               <w:sz w:val="22"/>
@@ -4668,7 +4441,7 @@
           <w:hyperlink w:anchor="_Toc476327923" w:history="1">
             <w:r>
               <w:rPr>
-                <w:rStyle w:val="Hypertextovodkaz"/>
+                <w:rStyle w:val="Hyperlink"/>
                 <w:color w:val="FF0000"/>
               </w:rPr>
               <w:t>Příloha B: Základní typografické zásady</w:t>
@@ -4718,7 +4491,7 @@
         </w:p>
         <w:p>
           <w:pPr>
-            <w:pStyle w:val="Obsah1"/>
+            <w:pStyle w:val="TOC1"/>
             <w:rPr>
               <w:rFonts w:asciiTheme="minorHAnsi" w:eastAsiaTheme="minorEastAsia" w:hAnsiTheme="minorHAnsi" w:cstheme="minorBidi"/>
               <w:sz w:val="22"/>
@@ -4728,7 +4501,7 @@
           <w:hyperlink w:anchor="_Toc476327924" w:history="1">
             <w:r>
               <w:rPr>
-                <w:rStyle w:val="Hypertextovodkaz"/>
+                <w:rStyle w:val="Hyperlink"/>
                 <w:color w:val="FF0000"/>
               </w:rPr>
               <w:t>Příloha C: Další doporučení pro přehlednost textu</w:t>
@@ -4778,7 +4551,7 @@
         </w:p>
         <w:p>
           <w:pPr>
-            <w:pStyle w:val="Obsah1"/>
+            <w:pStyle w:val="TOC1"/>
             <w:rPr>
               <w:rFonts w:asciiTheme="minorHAnsi" w:eastAsiaTheme="minorEastAsia" w:hAnsiTheme="minorHAnsi" w:cstheme="minorBidi"/>
               <w:sz w:val="22"/>
@@ -4788,7 +4561,7 @@
           <w:hyperlink w:anchor="_Toc476327925" w:history="1">
             <w:r>
               <w:rPr>
-                <w:rStyle w:val="Hypertextovodkaz"/>
+                <w:rStyle w:val="Hyperlink"/>
                 <w:color w:val="FF0000"/>
               </w:rPr>
               <w:t>Příloha D: Obsah přiloženého CD</w:t>
@@ -4872,7 +4645,7 @@
     </w:p>
     <w:p>
       <w:pPr>
-        <w:pStyle w:val="Nadpis1"/>
+        <w:pStyle w:val="Heading1"/>
         <w:numPr>
           <w:ilvl w:val="0"/>
           <w:numId w:val="0"/>
@@ -4897,7 +4670,7 @@
     </w:p>
     <w:p>
       <w:pPr>
-        <w:pStyle w:val="Nadpis4"/>
+        <w:pStyle w:val="Heading4"/>
       </w:pPr>
       <w:r>
         <w:t>Seznam zkratek</w:t>
@@ -5073,7 +4846,7 @@
     </w:p>
     <w:p>
       <w:pPr>
-        <w:pStyle w:val="Nadpis1"/>
+        <w:pStyle w:val="Heading1"/>
       </w:pPr>
       <w:bookmarkStart w:id="3" w:name="_Toc350012459"/>
       <w:bookmarkStart w:id="4" w:name="_Toc386301757"/>
@@ -5088,22 +4861,50 @@
     </w:p>
     <w:p>
       <w:r>
-        <w:t>V dnešní době je bezpečnost počítačových sítí neodmyslitelnou součástí každé organizace, neboť význam a složitost digitálních sítí neustále roste. Vývoj v oblasti kybernetických hrozeb vyžaduje stále sofistikovanější a proaktivní přístupy k zabezpečení. Tento projekt se zabývá analýzou a porovnáním současných metod a nástrojů určených pro zabezpečení počítačových sítí, se zaměřením na dvě klíčové oblasti: firewally a systémy Network Detection and Response (NDR). Tyto technologie jsou zásadní pro identifikaci a ochranu proti pokročilým kybernetickým hrozbám.</w:t>
+        <w:t>V současné éře digitální transformace je bezpečnost počítačových sítí zásadním pilířem pro udržitelný rozvoj a ochranu informačních aktiv jakékoliv organizace. S neustále se rozšiřujícím spektrem kybernetických hrozeb a rostoucí závislostí na digitální infrastruktuře se bezpečnostní řešení stávají nepostradatelnými pro zajištění integrity, dostupnosti a důvěrnosti citlivých dat. Tento projekt si klade za cíl hloubkově prozkoumat současné metody a nástroje pro zabezpečení počítačových sítí, přičemž klade důraz na dvě klíčové oblasti: firewally a systémy Network Detection and Response (NDR).</w:t>
+      </w:r>
+    </w:p>
+    <w:p>
+      <w:r>
+        <w:t>Motivace k tomuto výzkumu vychází z potřeby porozumět a efektivně reagovat na dynamicky se vyvíjející kybernetické hrozby. V dnešní době, kdy organizace čelí stále složitějším a promyšlenějším útokům, je nezbytné mít nejen robustní, ale i adaptabilní bezpečnostní řešení. Projekt se zaměřuje na komparativní analýzu různých typů firewallů a NDR systémů, včetně open source řešení a demo verzí od vybraných komerčních dodavatelů. Cílem je poskytnout detailní pohled na jejich výkonnost, efektivitu a kompatibilitu v rámci různých provozních prostředí.</w:t>
+      </w:r>
+    </w:p>
+    <w:p>
+      <w:r>
+        <w:t>Hloubkové porovnání a analýza těchto technologií umožní identifikovat klíčové faktory, které by měly být zohledněny při výběru bezpečnostního řešení pro organizace. Projekt bude také zkoumat, jak se tyto technologie vyvíjejí v reakci na neustále se měnící kybernetické prostředí a jak jsou schopny reagovat na nové typy hrozeb. Výsledkem tohoto výzkumu bude sada doporučení pro implementaci těchto technologií, která by měla pomoci organizacím zvýšit jejich schopnost odolávat proti kybernetickým hrozbám a zároveň udržet flexibilitu a škálovatelnost jejich bezpečnostních systémů.</w:t>
+      </w:r>
+    </w:p>
+    <w:p>
+      <w:r>
+        <w:t xml:space="preserve">Tento projekt </w:t>
+      </w:r>
+      <w:r>
+        <w:t>by mohl</w:t>
+      </w:r>
+      <w:r>
+        <w:t xml:space="preserve"> přispě</w:t>
+      </w:r>
+      <w:r>
+        <w:t xml:space="preserve">t </w:t>
+      </w:r>
+      <w:r>
+        <w:t>k lepšímu pochopení současných bezpečnostních výzev a nabídne praktické návrhy pro zlepšení bezpečnostních opatření v oblasti počítačových sítí, což je nesmírně důležité pro zachování důvěry a ochrany v digitálně propojeném světě.</w:t>
       </w:r>
     </w:p>
     <w:p/>
-    <w:p>
-      <w:r>
-        <w:t>Motivace pro tento projekt pramení z rostoucí potřeby efektivních a přizpůsobitelných bezpečnostních řešení, která jsou schopna reagovat na dynamicky se měnící kybernetické prostředí. Významným aspektem je zde porovnání open source a komerčních řešení, aby bylo možné identifikovat nejen nejúčinnější nástroje, ale také zvážit jejich kompatibilitu a výkonnost v různých prostředích. Výsledky této analýzy mají za cíl poskytnout ucelený pohled na aktuální stav bezpečnostních technologií a navrhnout optimální řešení pro organizace hledající zlepšení svého bezpečnostního postavení v digitálním světě.</w:t>
-      </w:r>
-    </w:p>
-    <w:p>
-      <w:pPr>
-        <w:pStyle w:val="Nadpis2"/>
+    <w:p/>
+    <w:p/>
+    <w:p/>
+    <w:p/>
+    <w:p/>
+    <w:p>
+      <w:pPr>
+        <w:pStyle w:val="Heading2"/>
       </w:pPr>
       <w:bookmarkStart w:id="6" w:name="_Toc386301758"/>
       <w:bookmarkStart w:id="7" w:name="_Toc476327914"/>
       <w:r>
+        <w:lastRenderedPageBreak/>
         <w:t xml:space="preserve">Přehled </w:t>
       </w:r>
       <w:r>
@@ -5116,102 +4917,29 @@
       <w:bookmarkEnd w:id="7"/>
     </w:p>
     <w:p>
-      <w:pPr>
-        <w:pStyle w:val="Normlnbezodsazen"/>
-        <w:rPr>
-          <w:highlight w:val="yellow"/>
-        </w:rPr>
-      </w:pPr>
-      <w:r>
-        <w:rPr>
-          <w:highlight w:val="yellow"/>
-        </w:rPr>
-        <w:t>Přehled aktuálního stavu řešené problematiky podrobně shrnuje (1) současný stav poznání a výchozí podmínky pro řešení a (2) definuje problém, který je nutno a který se bude v práci řešit.</w:t>
-      </w:r>
-      <w:r>
-        <w:rPr>
-          <w:highlight w:val="yellow"/>
-        </w:rPr>
+      <w:r>
+        <w:t>V současném prostředí zabezpečení počítačových sítí se klíčové role ujímají firewally, Network Detection and Response (NDR), Intrusion Prevention Systems (IPS), a nově se rozvíjející koncepty Security Service Edge (SSE) a Secure Access Service Edge (SASE). Tyto technologie a přístupy představují zásadní prvky v ochraně proti kybernetickým hrozbám, zvláště v kontextu rostoucího významu cloudových služeb a distribuovaných pracovních prostředí.</w:t>
+      </w:r>
+    </w:p>
+    <w:p>
+      <w:r>
+        <w:t xml:space="preserve">Zásadní myšlenkou tohoto projektu je, že ačkoliv existují rozsáhlé a sofistikované bezpečnostní řešení, stále se setkáváme s výzvami v oblasti jejich integrace, adaptace na nové hrozby a efektivní správy. Tyto výzvy se stávají ještě akutnějšími s příchodem SSE a SASE, které slibují vyšší míru integrace bezpečnostních funkcí přímo do síťové infrastruktury. </w:t>
+      </w:r>
+    </w:p>
+    <w:p>
+      <w:r>
+        <w:t>Výchozí podmínky pro řešení tohoto problému vyplývají z potřeby hloubkové analýzy současných bezpečnostních technologií, jejich možností, omezení a potenciálu pro integraci. Tento projekt se zaměří na posouzení, jak mohou různé bezpečnostní technologie, včetně firewallových systémů NDR</w:t>
+      </w:r>
+      <w:r>
         <w:t xml:space="preserve"> </w:t>
       </w:r>
       <w:r>
-        <w:rPr>
-          <w:highlight w:val="yellow"/>
-        </w:rPr>
-        <w:t>Tato část práce je převážně vytvořena jako rešerše za použití mnoha literárních zdrojů. Při výkladu se postupuje od obecnějších informací k</w:t>
-      </w:r>
-      <w:r>
-        <w:rPr>
-          <w:highlight w:val="yellow"/>
-        </w:rPr>
-        <w:t xml:space="preserve"> informacím </w:t>
-      </w:r>
-      <w:r>
-        <w:rPr>
-          <w:highlight w:val="yellow"/>
-        </w:rPr>
-        <w:t xml:space="preserve">co nejkonkrétnějším a od toho, co se o </w:t>
-      </w:r>
-      <w:r>
-        <w:rPr>
-          <w:highlight w:val="yellow"/>
-        </w:rPr>
-        <w:t>dané</w:t>
-      </w:r>
-      <w:r>
-        <w:rPr>
-          <w:highlight w:val="yellow"/>
-        </w:rPr>
-        <w:t xml:space="preserve"> problematice ví, k</w:t>
-      </w:r>
-      <w:r>
-        <w:rPr>
-          <w:highlight w:val="yellow"/>
-        </w:rPr>
-        <w:t xml:space="preserve"> </w:t>
-      </w:r>
-      <w:r>
-        <w:rPr>
-          <w:highlight w:val="yellow"/>
-        </w:rPr>
-        <w:t>tomu, co</w:t>
-      </w:r>
-      <w:r>
-        <w:rPr>
-          <w:highlight w:val="yellow"/>
-        </w:rPr>
-        <w:t xml:space="preserve"> je neznámé a aktuálně vhodné k </w:t>
-      </w:r>
-      <w:r>
-        <w:rPr>
-          <w:highlight w:val="yellow"/>
-        </w:rPr>
-        <w:t>řešení. Z</w:t>
-      </w:r>
-      <w:r>
-        <w:rPr>
-          <w:highlight w:val="yellow"/>
-        </w:rPr>
-        <w:t xml:space="preserve"> </w:t>
-      </w:r>
-      <w:r>
-        <w:rPr>
-          <w:highlight w:val="yellow"/>
-        </w:rPr>
-        <w:t>takto uspořádaného výkladu pak logicky vyplynou cíle práce vytyčené níže.</w:t>
-      </w:r>
-    </w:p>
-    <w:p>
-      <w:r>
-        <w:rPr>
-          <w:highlight w:val="green"/>
-        </w:rPr>
-        <w:t>V závislosti na rozsahu lze tuto část úvodu rozčlenit na podkapitoly, ale není to nutné. Doporučený rozsah je od jedné do několika stran textu.</w:t>
-      </w:r>
-    </w:p>
-    <w:p>
-      <w:pPr>
-        <w:pStyle w:val="Nadpis2"/>
+        <w:t>spolupracovat a vytvořit komplexní bezpečnostní řešení, které je adaptabilní, efektivní a schopné čelit současným i budoucím kybernetickým výzvám.</w:t>
+      </w:r>
+    </w:p>
+    <w:p>
+      <w:pPr>
+        <w:pStyle w:val="Heading2"/>
       </w:pPr>
       <w:bookmarkStart w:id="8" w:name="_Toc386301759"/>
       <w:bookmarkStart w:id="9" w:name="_Toc476327915"/>
@@ -5222,196 +4950,73 @@
       <w:bookmarkEnd w:id="9"/>
     </w:p>
     <w:p>
-      <w:pPr>
-        <w:pStyle w:val="Normlnbezodsazen"/>
-      </w:pPr>
-      <w:r>
-        <w:rPr>
-          <w:highlight w:val="yellow"/>
-        </w:rPr>
-        <w:t xml:space="preserve">Zde </w:t>
-      </w:r>
-      <w:r>
-        <w:rPr>
-          <w:highlight w:val="yellow"/>
-        </w:rPr>
-        <w:t xml:space="preserve">mají </w:t>
-      </w:r>
-      <w:r>
-        <w:rPr>
-          <w:highlight w:val="yellow"/>
-        </w:rPr>
-        <w:t>být výstižně popsány vytyčené cíle Vaší práce, vycházející ze zadání práce. Na rozdíl od velmi stručného zadání práce je nutné cíle v této části specifikovat podrobněji a vhodné je i rozvést cíle do jednotlivých podcílů.</w:t>
-      </w:r>
-    </w:p>
-    <w:p>
-      <w:pPr>
-        <w:pStyle w:val="Nadpis3"/>
-      </w:pPr>
-      <w:bookmarkStart w:id="10" w:name="_Toc476327916"/>
+      <w:r>
+        <w:t>Hlavním cílem této práce je provést komplexní analýzu současných metod Network Detection and Response (NDR) a navrhnout optimální řešení pro NDR a firewally, které bude vhodné pro implementaci v reálném prostředí. Pro dosažení tohoto hlavního cíle byla vytyčena následující specifická cílová nastavení:</w:t>
+      </w:r>
+    </w:p>
+    <w:p>
+      <w:r>
+        <w:t>Prozkoumat současné metody NDR: Tento podcíl zahrnuje detailní průzkum a zhodnocení stávajících metod NDR. Zaměříme se na jejich funkčnost, efektivitu a schopnost reagovat na nejnovější kybernetické hrozby. Cílem je poskytnout komplexní přehled současného stavu technologií NDR.</w:t>
+      </w:r>
+    </w:p>
+    <w:p>
+      <w:r>
+        <w:t>Analyzovat Open Source řešení NDR: Zde se zaměříme na detailní prozkoumání dostupných open source NDR řešení. Analyzovat budeme jejich výhody, nevýhody, možnosti implementace a efektivitu v porovnání s komerčními produkty.</w:t>
+      </w:r>
+    </w:p>
+    <w:p>
+      <w:r>
+        <w:t>Analyzovat komerční řešení: Tento podcíl se věnuje detailní analýze komerčně dostupných NDR řešení. Budeme hodnotit jejich funkčnost, výkonnost, kompatibilitu s existujícími systémy a celkovou efektivitu.</w:t>
+      </w:r>
+    </w:p>
+    <w:p/>
+    <w:p/>
+    <w:p>
       <w:r>
         <w:lastRenderedPageBreak/>
-        <w:t>Alternativní postup</w:t>
-      </w:r>
-      <w:bookmarkEnd w:id="10"/>
-    </w:p>
-    <w:p>
-      <w:pPr>
-        <w:pStyle w:val="Normlnbezodsazen"/>
-      </w:pPr>
-      <w:r>
-        <w:rPr>
-          <w:b/>
-          <w:highlight w:val="yellow"/>
-        </w:rPr>
-        <w:t xml:space="preserve">Alternativně lze po stručném úvodu </w:t>
-      </w:r>
-      <w:r>
-        <w:rPr>
-          <w:b/>
-          <w:highlight w:val="yellow"/>
-        </w:rPr>
-        <w:t>a cílech práce, uvedených v</w:t>
-      </w:r>
-      <w:r>
-        <w:rPr>
-          <w:b/>
-          <w:highlight w:val="yellow"/>
-        </w:rPr>
-        <w:t xml:space="preserve"> </w:t>
-      </w:r>
-      <w:r>
-        <w:rPr>
-          <w:b/>
-          <w:highlight w:val="yellow"/>
-        </w:rPr>
-        <w:t>kapitole 1</w:t>
-      </w:r>
-      <w:r>
-        <w:rPr>
-          <w:b/>
-          <w:highlight w:val="yellow"/>
-        </w:rPr>
-        <w:t xml:space="preserve">, rozvést </w:t>
-      </w:r>
-      <w:r>
-        <w:rPr>
-          <w:b/>
-          <w:highlight w:val="yellow"/>
-        </w:rPr>
-        <w:t>přehled současného stavu</w:t>
-      </w:r>
-      <w:r>
-        <w:rPr>
-          <w:b/>
-          <w:highlight w:val="yellow"/>
-        </w:rPr>
-        <w:t xml:space="preserve"> </w:t>
-      </w:r>
-      <w:r>
-        <w:rPr>
-          <w:b/>
-          <w:highlight w:val="yellow"/>
-        </w:rPr>
-        <w:t>a používaných metod řešení zadaného problému v</w:t>
-      </w:r>
-      <w:r>
-        <w:rPr>
-          <w:b/>
-          <w:highlight w:val="yellow"/>
-        </w:rPr>
-        <w:t> </w:t>
-      </w:r>
-      <w:r>
-        <w:rPr>
-          <w:b/>
-          <w:highlight w:val="yellow"/>
-        </w:rPr>
-        <w:t>bezprostředně navazující kapitole nebo kapitolách.</w:t>
-      </w:r>
-      <w:r>
-        <w:rPr>
-          <w:highlight w:val="yellow"/>
-        </w:rPr>
-        <w:t xml:space="preserve"> </w:t>
-      </w:r>
-      <w:r>
-        <w:rPr>
-          <w:highlight w:val="yellow"/>
-        </w:rPr>
-        <w:t>Názvy příslušných kapitol a podkapitol jsou voleny s ohledem na jejich konkrétní obsah</w:t>
-      </w:r>
-      <w:r>
-        <w:rPr>
-          <w:highlight w:val="yellow"/>
-        </w:rPr>
-        <w:t>, vždy se ale obsahově jedná o přehled současného stavu dané problematiky.</w:t>
-      </w:r>
-      <w:r>
-        <w:rPr>
-          <w:highlight w:val="yellow"/>
-        </w:rPr>
-        <w:t xml:space="preserve"> Použití této varianty</w:t>
-      </w:r>
-      <w:r>
-        <w:rPr>
-          <w:highlight w:val="yellow"/>
-        </w:rPr>
-        <w:t xml:space="preserve"> </w:t>
-      </w:r>
-      <w:r>
-        <w:rPr>
-          <w:highlight w:val="yellow"/>
-        </w:rPr>
-        <w:t>konzultujte se svým vedoucím práce!</w:t>
-      </w:r>
-    </w:p>
-    <w:p>
-      <w:pPr>
-        <w:pStyle w:val="Nadpis4"/>
-        <w:rPr>
-          <w:color w:val="FF0000"/>
-        </w:rPr>
-      </w:pPr>
-      <w:r>
-        <w:rPr>
-          <w:color w:val="FF0000"/>
-        </w:rPr>
-        <w:t>Připomenutí</w:t>
-      </w:r>
-    </w:p>
-    <w:p>
-      <w:pPr>
-        <w:pStyle w:val="Normlnbezodsazen"/>
-        <w:rPr>
-          <w:highlight w:val="green"/>
-        </w:rPr>
-        <w:sectPr>
-          <w:pgSz w:w="11906" w:h="16838" w:code="9"/>
-          <w:pgMar w:top="1418" w:right="1418" w:bottom="1418" w:left="1418" w:header="709" w:footer="709" w:gutter="567"/>
-          <w:cols w:space="708"/>
-          <w:docGrid w:linePitch="360"/>
-        </w:sectPr>
-      </w:pPr>
-      <w:r>
-        <w:rPr>
-          <w:highlight w:val="green"/>
-        </w:rPr>
-        <w:t>Úvod a cíle práce jsou při obhajobě práce zpravidla studovány i těmi členy komise, kteří nečetli celou práci. Proto je dobré úvodní kapitolu nepodcenit a ve stručné a konkrétní podobě představit zaměření práce.</w:t>
-      </w:r>
-    </w:p>
-    <w:p>
-      <w:pPr>
-        <w:pStyle w:val="Nadpis1"/>
-      </w:pPr>
-      <w:bookmarkStart w:id="11" w:name="_Toc386301760"/>
-      <w:bookmarkStart w:id="12" w:name="_Toc476327917"/>
+        <w:t>Vytvoření vlastního prototypu: V rámci praktické části projektu navrhneme a realizujeme prototyp založený na Mikrotik Routeru s Mirroring portem a Wiresharkem na Raspberry Pi. Cílem je demonstrovat praktickou aplikovatelnost teoretických znalostí a posoudit možnosti a omezení vlastního řešení.</w:t>
+      </w:r>
+    </w:p>
+    <w:p>
+      <w:r>
+        <w:t>Navrhnout optimální řešení pro NDR a firewall: Na základě získaných poznatků z analýzy a testování prototypu navrhneme optimální konfiguraci NDR a firewallu, která bude reflektovat aktuální bezpečnostní požadavky a trendů.</w:t>
+      </w:r>
+    </w:p>
+    <w:p>
+      <w:r>
+        <w:t>Konkrétní doporučení pro implementaci: Výstupem práce bude sada konkrétních doporučení pro implementaci navrženého řešení NDR a firewallu v reálném provozu. Tato doporučení budou sloužit jako průvodce pro organizace, které hledají efektivní a bezpečné řešení pro zabezpečení svých sítí.</w:t>
+      </w:r>
+    </w:p>
+    <w:p/>
+    <w:p/>
+    <w:p/>
+    <w:p/>
+    <w:p/>
+    <w:p/>
+    <w:p/>
+    <w:p/>
+    <w:p/>
+    <w:p/>
+    <w:p/>
+    <w:p/>
+    <w:p/>
+    <w:p/>
+    <w:p/>
+    <w:p/>
+    <w:p/>
+    <w:p/>
+    <w:p>
+      <w:pPr>
+        <w:pStyle w:val="Heading1"/>
+      </w:pPr>
+      <w:bookmarkStart w:id="10" w:name="_Toc386301760"/>
+      <w:bookmarkStart w:id="11" w:name="_Toc476327917"/>
       <w:r>
         <w:lastRenderedPageBreak/>
         <w:t>Metody</w:t>
       </w:r>
+      <w:bookmarkEnd w:id="10"/>
       <w:bookmarkEnd w:id="11"/>
-      <w:bookmarkEnd w:id="12"/>
     </w:p>
     <w:p>
       <w:pPr>
@@ -5591,10 +5196,10 @@
             <v:path o:extrusionok="f" gradientshapeok="t" o:connecttype="rect"/>
             <o:lock v:ext="edit" aspectratio="t"/>
           </v:shapetype>
-          <v:shape id="_x0000_i1025" type="#_x0000_t75" alt="" style="width:36.75pt;height:31.5pt;mso-width-percent:0;mso-height-percent:0;mso-width-percent:0;mso-height-percent:0" o:ole="">
+          <v:shape id="_x0000_i1025" type="#_x0000_t75" alt="" style="width:36.55pt;height:31.65pt;mso-width-percent:0;mso-height-percent:0;mso-width-percent:0;mso-height-percent:0" o:ole="">
             <v:imagedata r:id="rId15" o:title=""/>
           </v:shape>
-          <o:OLEObject Type="Embed" ProgID="Equation.DSMT4" ShapeID="_x0000_i1025" DrawAspect="Content" ObjectID="_1768063467" r:id="rId16"/>
+          <o:OLEObject Type="Embed" ProgID="Equation.DSMT4" ShapeID="_x0000_i1025" DrawAspect="Content" ObjectID="_1768211402" r:id="rId16"/>
         </w:object>
       </w:r>
       <w:r>
@@ -5837,7 +5442,6 @@
         </w:rPr>
         <w:t xml:space="preserve"> nebo doplněk </w:t>
       </w:r>
-      <w:proofErr w:type="spellStart"/>
       <w:r>
         <w:rPr>
           <w:i/>
@@ -5845,7 +5449,6 @@
         </w:rPr>
         <w:t>MathType</w:t>
       </w:r>
-      <w:proofErr w:type="spellEnd"/>
       <w:r>
         <w:rPr>
           <w:highlight w:val="green"/>
@@ -5868,16 +5471,16 @@
     </w:p>
     <w:p>
       <w:pPr>
-        <w:pStyle w:val="Nadpis1"/>
-      </w:pPr>
-      <w:bookmarkStart w:id="13" w:name="_Toc386301761"/>
-      <w:bookmarkStart w:id="14" w:name="_Toc476327918"/>
+        <w:pStyle w:val="Heading1"/>
+      </w:pPr>
+      <w:bookmarkStart w:id="12" w:name="_Toc386301761"/>
+      <w:bookmarkStart w:id="13" w:name="_Toc476327918"/>
       <w:r>
         <w:lastRenderedPageBreak/>
         <w:t>Výsledky</w:t>
       </w:r>
+      <w:bookmarkEnd w:id="12"/>
       <w:bookmarkEnd w:id="13"/>
-      <w:bookmarkEnd w:id="14"/>
     </w:p>
     <w:p>
       <w:pPr>
@@ -6028,27 +5631,13 @@
         <w:rPr>
           <w:highlight w:val="yellow"/>
         </w:rPr>
-        <w:t xml:space="preserve"> Tulipány před ozářením </w:t>
-      </w:r>
-      <w:proofErr w:type="spellStart"/>
-      <w:r>
-        <w:rPr>
-          <w:highlight w:val="yellow"/>
-        </w:rPr>
-        <w:t>kryptonitem</w:t>
-      </w:r>
-      <w:proofErr w:type="spellEnd"/>
-      <w:r>
-        <w:rPr>
-          <w:highlight w:val="yellow"/>
-        </w:rPr>
-        <w:t>. Fotografie: autor.</w:t>
-      </w:r>
-    </w:p>
-    <w:p>
-      <w:pPr>
-        <w:rPr>
-          <w:rStyle w:val="Hypertextovodkaz"/>
+        <w:t xml:space="preserve"> Tulipány před ozářením kryptonitem. Fotografie: autor.</w:t>
+      </w:r>
+    </w:p>
+    <w:p>
+      <w:pPr>
+        <w:rPr>
+          <w:rStyle w:val="Hyperlink"/>
           <w:highlight w:val="green"/>
         </w:rPr>
       </w:pPr>
@@ -6396,19 +5985,11 @@
                 <w:color w:val="FF0000"/>
               </w:rPr>
             </w:pPr>
-            <w:proofErr w:type="spellStart"/>
             <w:r>
               <w:rPr>
                 <w:color w:val="FF0000"/>
               </w:rPr>
-              <w:t>Root</w:t>
-            </w:r>
-            <w:proofErr w:type="spellEnd"/>
-            <w:r>
-              <w:rPr>
-                <w:color w:val="FF0000"/>
-              </w:rPr>
-              <w:t xml:space="preserve"> Radical-7</w:t>
+              <w:t>Root Radical-7</w:t>
             </w:r>
           </w:p>
         </w:tc>
@@ -6429,19 +6010,11 @@
                 <w:color w:val="FF0000"/>
               </w:rPr>
             </w:pPr>
-            <w:proofErr w:type="spellStart"/>
             <w:r>
               <w:rPr>
                 <w:color w:val="FF0000"/>
               </w:rPr>
-              <w:t>Nellcor</w:t>
-            </w:r>
-            <w:proofErr w:type="spellEnd"/>
-            <w:r>
-              <w:rPr>
-                <w:color w:val="FF0000"/>
-              </w:rPr>
-              <w:t xml:space="preserve"> N-600</w:t>
+              <w:t>Nellcor N-600</w:t>
             </w:r>
           </w:p>
         </w:tc>
@@ -6462,19 +6035,11 @@
                 <w:color w:val="FF0000"/>
               </w:rPr>
             </w:pPr>
-            <w:proofErr w:type="spellStart"/>
             <w:r>
               <w:rPr>
                 <w:color w:val="FF0000"/>
               </w:rPr>
-              <w:t>Carescape</w:t>
-            </w:r>
-            <w:proofErr w:type="spellEnd"/>
-            <w:r>
-              <w:rPr>
-                <w:color w:val="FF0000"/>
-              </w:rPr>
-              <w:t xml:space="preserve"> B650</w:t>
+              <w:t>Carescape B650</w:t>
             </w:r>
           </w:p>
         </w:tc>
@@ -6627,14 +6192,12 @@
                 <w:color w:val="FF0000"/>
               </w:rPr>
             </w:pPr>
-            <w:proofErr w:type="spellStart"/>
             <w:r>
               <w:rPr>
                 <w:color w:val="FF0000"/>
               </w:rPr>
               <w:t>Hyperoxická</w:t>
             </w:r>
-            <w:proofErr w:type="spellEnd"/>
           </w:p>
         </w:tc>
         <w:tc>
@@ -6723,14 +6286,12 @@
                 <w:color w:val="FF0000"/>
               </w:rPr>
             </w:pPr>
-            <w:proofErr w:type="spellStart"/>
             <w:r>
               <w:rPr>
                 <w:color w:val="FF0000"/>
               </w:rPr>
               <w:t>Hyperkapnická</w:t>
             </w:r>
-            <w:proofErr w:type="spellEnd"/>
           </w:p>
         </w:tc>
         <w:tc>
@@ -6948,16 +6509,16 @@
     </w:p>
     <w:p>
       <w:pPr>
-        <w:pStyle w:val="Nadpis1"/>
-      </w:pPr>
-      <w:bookmarkStart w:id="15" w:name="_Toc386301762"/>
-      <w:bookmarkStart w:id="16" w:name="_Toc476327919"/>
+        <w:pStyle w:val="Heading1"/>
+      </w:pPr>
+      <w:bookmarkStart w:id="14" w:name="_Toc386301762"/>
+      <w:bookmarkStart w:id="15" w:name="_Toc476327919"/>
       <w:r>
         <w:lastRenderedPageBreak/>
         <w:t>Diskuse</w:t>
       </w:r>
+      <w:bookmarkEnd w:id="14"/>
       <w:bookmarkEnd w:id="15"/>
-      <w:bookmarkEnd w:id="16"/>
     </w:p>
     <w:p>
       <w:pPr>
@@ -6971,7 +6532,7 @@
       </w:r>
       <w:r>
         <w:rPr>
-          <w:rStyle w:val="Zdraznn"/>
+          <w:rStyle w:val="Emphasis"/>
           <w:highlight w:val="yellow"/>
         </w:rPr>
         <w:t>hlavní zjištění práce</w:t>
@@ -7032,18 +6593,18 @@
     </w:p>
     <w:p>
       <w:pPr>
-        <w:pStyle w:val="Nadpis1"/>
-      </w:pPr>
-      <w:bookmarkStart w:id="17" w:name="_Toc350012463"/>
-      <w:bookmarkStart w:id="18" w:name="_Toc386301763"/>
-      <w:bookmarkStart w:id="19" w:name="_Toc476327920"/>
+        <w:pStyle w:val="Heading1"/>
+      </w:pPr>
+      <w:bookmarkStart w:id="16" w:name="_Toc350012463"/>
+      <w:bookmarkStart w:id="17" w:name="_Toc386301763"/>
+      <w:bookmarkStart w:id="18" w:name="_Toc476327920"/>
       <w:r>
         <w:lastRenderedPageBreak/>
         <w:t>Závěr</w:t>
       </w:r>
+      <w:bookmarkEnd w:id="16"/>
       <w:bookmarkEnd w:id="17"/>
       <w:bookmarkEnd w:id="18"/>
-      <w:bookmarkEnd w:id="19"/>
     </w:p>
     <w:p>
       <w:pPr>
@@ -7222,26 +6783,26 @@
     </w:p>
     <w:p>
       <w:pPr>
-        <w:pStyle w:val="Nadpis1"/>
+        <w:pStyle w:val="Heading1"/>
         <w:numPr>
           <w:ilvl w:val="0"/>
           <w:numId w:val="0"/>
         </w:numPr>
         <w:ind w:left="432" w:hanging="432"/>
       </w:pPr>
-      <w:bookmarkStart w:id="20" w:name="_Toc350012464"/>
-      <w:bookmarkStart w:id="21" w:name="_Toc386301764"/>
-      <w:bookmarkStart w:id="22" w:name="_Toc476327921"/>
+      <w:bookmarkStart w:id="19" w:name="_Toc350012464"/>
+      <w:bookmarkStart w:id="20" w:name="_Toc386301764"/>
+      <w:bookmarkStart w:id="21" w:name="_Toc476327921"/>
       <w:r>
         <w:lastRenderedPageBreak/>
         <w:t>S</w:t>
       </w:r>
+      <w:bookmarkEnd w:id="19"/>
+      <w:r>
+        <w:t>eznam použité literatury</w:t>
+      </w:r>
       <w:bookmarkEnd w:id="20"/>
-      <w:r>
-        <w:t>eznam použité literatury</w:t>
-      </w:r>
       <w:bookmarkEnd w:id="21"/>
-      <w:bookmarkEnd w:id="22"/>
     </w:p>
     <w:p>
       <w:pPr>
@@ -7402,7 +6963,7 @@
     </w:p>
     <w:p>
       <w:pPr>
-        <w:pStyle w:val="Nadpis1"/>
+        <w:pStyle w:val="Heading1"/>
         <w:numPr>
           <w:ilvl w:val="0"/>
           <w:numId w:val="0"/>
@@ -7412,9 +6973,9 @@
           <w:color w:val="FF0000"/>
         </w:rPr>
       </w:pPr>
-      <w:bookmarkStart w:id="23" w:name="_Toc350012467"/>
-      <w:bookmarkStart w:id="24" w:name="_Toc386301765"/>
-      <w:bookmarkStart w:id="25" w:name="_Toc476327922"/>
+      <w:bookmarkStart w:id="22" w:name="_Toc350012467"/>
+      <w:bookmarkStart w:id="23" w:name="_Toc386301765"/>
+      <w:bookmarkStart w:id="24" w:name="_Toc476327922"/>
       <w:r>
         <w:rPr>
           <w:color w:val="FF0000"/>
@@ -7422,9 +6983,9 @@
         <w:lastRenderedPageBreak/>
         <w:t>Příloha A: Požadavky na formátování práce</w:t>
       </w:r>
+      <w:bookmarkEnd w:id="22"/>
       <w:bookmarkEnd w:id="23"/>
       <w:bookmarkEnd w:id="24"/>
-      <w:bookmarkEnd w:id="25"/>
     </w:p>
     <w:p>
       <w:pPr>
@@ -7771,7 +7332,7 @@
     </w:p>
     <w:p>
       <w:pPr>
-        <w:pStyle w:val="Nadpis1"/>
+        <w:pStyle w:val="Heading1"/>
         <w:numPr>
           <w:ilvl w:val="0"/>
           <w:numId w:val="0"/>
@@ -7781,7 +7342,7 @@
           <w:color w:val="FF0000"/>
         </w:rPr>
       </w:pPr>
-      <w:bookmarkStart w:id="26" w:name="_Toc476327923"/>
+      <w:bookmarkStart w:id="25" w:name="_Toc476327923"/>
       <w:r>
         <w:rPr>
           <w:color w:val="FF0000"/>
@@ -7795,7 +7356,7 @@
         </w:rPr>
         <w:t>Základní typografické zásady</w:t>
       </w:r>
-      <w:bookmarkEnd w:id="26"/>
+      <w:bookmarkEnd w:id="25"/>
     </w:p>
     <w:p>
       <w:pPr>
@@ -7896,21 +7457,7 @@
         <w:rPr>
           <w:highlight w:val="yellow"/>
         </w:rPr>
-        <w:t xml:space="preserve"> Zápis bez mezery má význam přídavného jména. Např. „10 Ω“ čteme „deset ohmů“ a „10Ω“ čteme „</w:t>
-      </w:r>
-      <w:proofErr w:type="spellStart"/>
-      <w:r>
-        <w:rPr>
-          <w:highlight w:val="yellow"/>
-        </w:rPr>
-        <w:t>desetiohmový</w:t>
-      </w:r>
-      <w:proofErr w:type="spellEnd"/>
-      <w:r>
-        <w:rPr>
-          <w:highlight w:val="yellow"/>
-        </w:rPr>
-        <w:t>“.</w:t>
+        <w:t xml:space="preserve"> Zápis bez mezery má význam přídavného jména. Např. „10 Ω“ čteme „deset ohmů“ a „10Ω“ čteme „desetiohmový“.</w:t>
       </w:r>
     </w:p>
     <w:p>
@@ -7997,7 +7544,7 @@
     </w:p>
     <w:p>
       <w:pPr>
-        <w:pStyle w:val="Nadpis1"/>
+        <w:pStyle w:val="Heading1"/>
         <w:numPr>
           <w:ilvl w:val="0"/>
           <w:numId w:val="0"/>
@@ -8007,7 +7554,7 @@
           <w:color w:val="FF0000"/>
         </w:rPr>
       </w:pPr>
-      <w:bookmarkStart w:id="27" w:name="_Toc476327924"/>
+      <w:bookmarkStart w:id="26" w:name="_Toc476327924"/>
       <w:r>
         <w:rPr>
           <w:color w:val="FF0000"/>
@@ -8027,7 +7574,7 @@
         </w:rPr>
         <w:t>pro přehlednost textu</w:t>
       </w:r>
-      <w:bookmarkEnd w:id="27"/>
+      <w:bookmarkEnd w:id="26"/>
     </w:p>
     <w:p>
       <w:pPr>
@@ -8072,7 +7619,7 @@
       </w:r>
       <w:r>
         <w:rPr>
-          <w:rStyle w:val="Zdraznn"/>
+          <w:rStyle w:val="Emphasis"/>
           <w:highlight w:val="green"/>
         </w:rPr>
         <w:t>vdova</w:t>
@@ -8085,7 +7632,7 @@
       </w:r>
       <w:r>
         <w:rPr>
-          <w:rStyle w:val="Zdraznn"/>
+          <w:rStyle w:val="Emphasis"/>
           <w:highlight w:val="green"/>
         </w:rPr>
         <w:t>sirotek</w:t>
@@ -8165,7 +7712,7 @@
     </w:p>
     <w:p>
       <w:pPr>
-        <w:pStyle w:val="Nadpis1"/>
+        <w:pStyle w:val="Heading1"/>
         <w:numPr>
           <w:ilvl w:val="0"/>
           <w:numId w:val="0"/>
@@ -8174,7 +7721,7 @@
           <w:color w:val="FF0000"/>
         </w:rPr>
       </w:pPr>
-      <w:bookmarkStart w:id="28" w:name="_Toc476327925"/>
+      <w:bookmarkStart w:id="27" w:name="_Toc476327925"/>
       <w:r>
         <w:rPr>
           <w:color w:val="FF0000"/>
@@ -8200,7 +7747,7 @@
         </w:rPr>
         <w:t>Obsah přiloženého CD</w:t>
       </w:r>
-      <w:bookmarkEnd w:id="28"/>
+      <w:bookmarkEnd w:id="27"/>
     </w:p>
     <w:p>
       <w:pPr>
@@ -8323,7 +7870,7 @@
 <w:ftr xmlns:wpc="http://schemas.microsoft.com/office/word/2010/wordprocessingCanvas" xmlns:cx="http://schemas.microsoft.com/office/drawing/2014/chartex" xmlns:cx1="http://schemas.microsoft.com/office/drawing/2015/9/8/chartex" xmlns:cx2="http://schemas.microsoft.com/office/drawing/2015/10/21/chartex" xmlns:cx3="http://schemas.microsoft.com/office/drawing/2016/5/9/chartex" xmlns:cx4="http://schemas.microsoft.com/office/drawing/2016/5/10/chartex" xmlns:cx5="http://schemas.microsoft.com/office/drawing/2016/5/11/chartex" xmlns:cx6="http://schemas.microsoft.com/office/drawing/2016/5/12/chartex" xmlns:cx7="http://schemas.microsoft.com/office/drawing/2016/5/13/chartex" xmlns:cx8="http://schemas.microsoft.com/office/drawing/2016/5/14/chartex" xmlns:mc="http://schemas.openxmlformats.org/markup-compatibility/2006" xmlns:aink="http://schemas.microsoft.com/office/drawing/2016/ink" xmlns:am3d="http://schemas.microsoft.com/office/drawing/2017/model3d" xmlns:o="urn:schemas-microsoft-com:office:office" xmlns:oel="http://schemas.microsoft.com/office/2019/extlst" xmlns:r="http://schemas.openxmlformats.org/officeDocument/2006/relationships" xmlns:m="http://schemas.openxmlformats.org/officeDocument/2006/math" xmlns:v="urn:schemas-microsoft-com:vml" xmlns:wp14="http://schemas.microsoft.com/office/word/2010/wordprocessingDrawing" xmlns:wp="http://schemas.openxmlformats.org/drawingml/2006/wordprocessingDrawing" xmlns:w10="urn:schemas-microsoft-com:office:word" xmlns:w="http://schemas.openxmlformats.org/wordprocessingml/2006/main" xmlns:w14="http://schemas.microsoft.com/office/word/2010/wordml" xmlns:w15="http://schemas.microsoft.com/office/word/2012/wordml" xmlns:w16cex="http://schemas.microsoft.com/office/word/2018/wordml/cex" xmlns:w16cid="http://schemas.microsoft.com/office/word/2016/wordml/cid" xmlns:w16="http://schemas.microsoft.com/office/word/2018/wordml" xmlns:w16sdtdh="http://schemas.microsoft.com/office/word/2020/wordml/sdtdatahash" xmlns:w16se="http://schemas.microsoft.com/office/word/2015/wordml/symex" xmlns:wpg="http://schemas.microsoft.com/office/word/2010/wordprocessingGroup" xmlns:wpi="http://schemas.microsoft.com/office/word/2010/wordprocessingInk" xmlns:wne="http://schemas.microsoft.com/office/word/2006/wordml" xmlns:wps="http://schemas.microsoft.com/office/word/2010/wordprocessingShape" mc:Ignorable="w14 w15 w16se w16cid w16 w16cex w16sdtdh wp14">
   <w:p>
     <w:pPr>
-      <w:pStyle w:val="Zpat"/>
+      <w:pStyle w:val="Footer"/>
       <w:framePr w:w="8791" w:wrap="notBeside" w:vAnchor="page" w:hAnchor="page" w:x="1985" w:y="15513" w:anchorLock="1"/>
       <w:pBdr>
         <w:top w:val="single" w:sz="8" w:space="14" w:color="005EB8"/>
@@ -8365,7 +7912,7 @@
   </w:p>
   <w:p>
     <w:pPr>
-      <w:pStyle w:val="Zpat"/>
+      <w:pStyle w:val="Footer"/>
       <w:spacing w:after="0"/>
       <w:ind w:firstLine="709"/>
     </w:pPr>
@@ -8377,7 +7924,7 @@
 <w:ftr xmlns:wpc="http://schemas.microsoft.com/office/word/2010/wordprocessingCanvas" xmlns:cx="http://schemas.microsoft.com/office/drawing/2014/chartex" xmlns:cx1="http://schemas.microsoft.com/office/drawing/2015/9/8/chartex" xmlns:cx2="http://schemas.microsoft.com/office/drawing/2015/10/21/chartex" xmlns:cx3="http://schemas.microsoft.com/office/drawing/2016/5/9/chartex" xmlns:cx4="http://schemas.microsoft.com/office/drawing/2016/5/10/chartex" xmlns:cx5="http://schemas.microsoft.com/office/drawing/2016/5/11/chartex" xmlns:cx6="http://schemas.microsoft.com/office/drawing/2016/5/12/chartex" xmlns:cx7="http://schemas.microsoft.com/office/drawing/2016/5/13/chartex" xmlns:cx8="http://schemas.microsoft.com/office/drawing/2016/5/14/chartex" xmlns:mc="http://schemas.openxmlformats.org/markup-compatibility/2006" xmlns:aink="http://schemas.microsoft.com/office/drawing/2016/ink" xmlns:am3d="http://schemas.microsoft.com/office/drawing/2017/model3d" xmlns:o="urn:schemas-microsoft-com:office:office" xmlns:oel="http://schemas.microsoft.com/office/2019/extlst" xmlns:r="http://schemas.openxmlformats.org/officeDocument/2006/relationships" xmlns:m="http://schemas.openxmlformats.org/officeDocument/2006/math" xmlns:v="urn:schemas-microsoft-com:vml" xmlns:wp14="http://schemas.microsoft.com/office/word/2010/wordprocessingDrawing" xmlns:wp="http://schemas.openxmlformats.org/drawingml/2006/wordprocessingDrawing" xmlns:w10="urn:schemas-microsoft-com:office:word" xmlns:w="http://schemas.openxmlformats.org/wordprocessingml/2006/main" xmlns:w14="http://schemas.microsoft.com/office/word/2010/wordml" xmlns:w15="http://schemas.microsoft.com/office/word/2012/wordml" xmlns:w16cex="http://schemas.microsoft.com/office/word/2018/wordml/cex" xmlns:w16cid="http://schemas.microsoft.com/office/word/2016/wordml/cid" xmlns:w16="http://schemas.microsoft.com/office/word/2018/wordml" xmlns:w16sdtdh="http://schemas.microsoft.com/office/word/2020/wordml/sdtdatahash" xmlns:w16se="http://schemas.microsoft.com/office/word/2015/wordml/symex" xmlns:wpg="http://schemas.microsoft.com/office/word/2010/wordprocessingGroup" xmlns:wpi="http://schemas.microsoft.com/office/word/2010/wordprocessingInk" xmlns:wne="http://schemas.microsoft.com/office/word/2006/wordml" xmlns:wps="http://schemas.microsoft.com/office/word/2010/wordprocessingShape" mc:Ignorable="w14 w15 w16se w16cid w16 w16cex w16sdtdh wp14">
   <w:p>
     <w:pPr>
-      <w:pStyle w:val="Zpat"/>
+      <w:pStyle w:val="Footer"/>
       <w:tabs>
         <w:tab w:val="clear" w:pos="4536"/>
         <w:tab w:val="clear" w:pos="9072"/>
@@ -8406,7 +7953,7 @@
     <w:sdtContent>
       <w:p>
         <w:pPr>
-          <w:pStyle w:val="Zpat"/>
+          <w:pStyle w:val="Footer"/>
           <w:ind w:firstLine="0"/>
           <w:jc w:val="center"/>
         </w:pPr>
@@ -8423,7 +7970,13 @@
           <w:rPr>
             <w:noProof/>
           </w:rPr>
-          <w:t>12</w:t>
+          <w:t>1</w:t>
+        </w:r>
+        <w:r>
+          <w:rPr>
+            <w:noProof/>
+          </w:rPr>
+          <w:t>2</w:t>
         </w:r>
         <w:r>
           <w:fldChar w:fldCharType="end"/>
@@ -8433,7 +7986,7 @@
   </w:sdt>
   <w:p>
     <w:pPr>
-      <w:pStyle w:val="Zpat"/>
+      <w:pStyle w:val="Footer"/>
       <w:spacing w:after="0"/>
       <w:ind w:firstLine="709"/>
     </w:pPr>
@@ -8709,7 +8262,7 @@
   </w:p>
   <w:p>
     <w:pPr>
-      <w:pStyle w:val="Zhlav"/>
+      <w:pStyle w:val="Header"/>
       <w:spacing w:after="0"/>
       <w:ind w:firstLine="709"/>
     </w:pPr>
@@ -8721,7 +8274,7 @@
 <w:hdr xmlns:wpc="http://schemas.microsoft.com/office/word/2010/wordprocessingCanvas" xmlns:cx="http://schemas.microsoft.com/office/drawing/2014/chartex" xmlns:cx1="http://schemas.microsoft.com/office/drawing/2015/9/8/chartex" xmlns:cx2="http://schemas.microsoft.com/office/drawing/2015/10/21/chartex" xmlns:cx3="http://schemas.microsoft.com/office/drawing/2016/5/9/chartex" xmlns:cx4="http://schemas.microsoft.com/office/drawing/2016/5/10/chartex" xmlns:cx5="http://schemas.microsoft.com/office/drawing/2016/5/11/chartex" xmlns:cx6="http://schemas.microsoft.com/office/drawing/2016/5/12/chartex" xmlns:cx7="http://schemas.microsoft.com/office/drawing/2016/5/13/chartex" xmlns:cx8="http://schemas.microsoft.com/office/drawing/2016/5/14/chartex" xmlns:mc="http://schemas.openxmlformats.org/markup-compatibility/2006" xmlns:aink="http://schemas.microsoft.com/office/drawing/2016/ink" xmlns:am3d="http://schemas.microsoft.com/office/drawing/2017/model3d" xmlns:o="urn:schemas-microsoft-com:office:office" xmlns:oel="http://schemas.microsoft.com/office/2019/extlst" xmlns:r="http://schemas.openxmlformats.org/officeDocument/2006/relationships" xmlns:m="http://schemas.openxmlformats.org/officeDocument/2006/math" xmlns:v="urn:schemas-microsoft-com:vml" xmlns:wp14="http://schemas.microsoft.com/office/word/2010/wordprocessingDrawing" xmlns:wp="http://schemas.openxmlformats.org/drawingml/2006/wordprocessingDrawing" xmlns:w10="urn:schemas-microsoft-com:office:word" xmlns:w="http://schemas.openxmlformats.org/wordprocessingml/2006/main" xmlns:w14="http://schemas.microsoft.com/office/word/2010/wordml" xmlns:w15="http://schemas.microsoft.com/office/word/2012/wordml" xmlns:w16cex="http://schemas.microsoft.com/office/word/2018/wordml/cex" xmlns:w16cid="http://schemas.microsoft.com/office/word/2016/wordml/cid" xmlns:w16="http://schemas.microsoft.com/office/word/2018/wordml" xmlns:w16sdtdh="http://schemas.microsoft.com/office/word/2020/wordml/sdtdatahash" xmlns:w16se="http://schemas.microsoft.com/office/word/2015/wordml/symex" xmlns:wpg="http://schemas.microsoft.com/office/word/2010/wordprocessingGroup" xmlns:wpi="http://schemas.microsoft.com/office/word/2010/wordprocessingInk" xmlns:wne="http://schemas.microsoft.com/office/word/2006/wordml" xmlns:wps="http://schemas.microsoft.com/office/word/2010/wordprocessingShape" mc:Ignorable="w14 w15 w16se w16cid w16 w16cex w16sdtdh wp14">
   <w:p>
     <w:pPr>
-      <w:pStyle w:val="Zhlav"/>
+      <w:pStyle w:val="Header"/>
       <w:spacing w:after="0"/>
       <w:ind w:firstLine="709"/>
     </w:pPr>
@@ -8739,7 +8292,7 @@
 <w:hdr xmlns:wpc="http://schemas.microsoft.com/office/word/2010/wordprocessingCanvas" xmlns:cx="http://schemas.microsoft.com/office/drawing/2014/chartex" xmlns:cx1="http://schemas.microsoft.com/office/drawing/2015/9/8/chartex" xmlns:cx2="http://schemas.microsoft.com/office/drawing/2015/10/21/chartex" xmlns:cx3="http://schemas.microsoft.com/office/drawing/2016/5/9/chartex" xmlns:cx4="http://schemas.microsoft.com/office/drawing/2016/5/10/chartex" xmlns:cx5="http://schemas.microsoft.com/office/drawing/2016/5/11/chartex" xmlns:cx6="http://schemas.microsoft.com/office/drawing/2016/5/12/chartex" xmlns:cx7="http://schemas.microsoft.com/office/drawing/2016/5/13/chartex" xmlns:cx8="http://schemas.microsoft.com/office/drawing/2016/5/14/chartex" xmlns:mc="http://schemas.openxmlformats.org/markup-compatibility/2006" xmlns:aink="http://schemas.microsoft.com/office/drawing/2016/ink" xmlns:am3d="http://schemas.microsoft.com/office/drawing/2017/model3d" xmlns:o="urn:schemas-microsoft-com:office:office" xmlns:oel="http://schemas.microsoft.com/office/2019/extlst" xmlns:r="http://schemas.openxmlformats.org/officeDocument/2006/relationships" xmlns:m="http://schemas.openxmlformats.org/officeDocument/2006/math" xmlns:v="urn:schemas-microsoft-com:vml" xmlns:wp14="http://schemas.microsoft.com/office/word/2010/wordprocessingDrawing" xmlns:wp="http://schemas.openxmlformats.org/drawingml/2006/wordprocessingDrawing" xmlns:w10="urn:schemas-microsoft-com:office:word" xmlns:w="http://schemas.openxmlformats.org/wordprocessingml/2006/main" xmlns:w14="http://schemas.microsoft.com/office/word/2010/wordml" xmlns:w15="http://schemas.microsoft.com/office/word/2012/wordml" xmlns:w16cex="http://schemas.microsoft.com/office/word/2018/wordml/cex" xmlns:w16cid="http://schemas.microsoft.com/office/word/2016/wordml/cid" xmlns:w16="http://schemas.microsoft.com/office/word/2018/wordml" xmlns:w16sdtdh="http://schemas.microsoft.com/office/word/2020/wordml/sdtdatahash" xmlns:w16se="http://schemas.microsoft.com/office/word/2015/wordml/symex" xmlns:wpg="http://schemas.microsoft.com/office/word/2010/wordprocessingGroup" xmlns:wpi="http://schemas.microsoft.com/office/word/2010/wordprocessingInk" xmlns:wne="http://schemas.microsoft.com/office/word/2006/wordml" xmlns:wps="http://schemas.microsoft.com/office/word/2010/wordprocessingShape" mc:Ignorable="w14 w15 w16se w16cid w16 w16cex w16sdtdh wp14">
   <w:p>
     <w:pPr>
-      <w:pStyle w:val="Zhlav"/>
+      <w:pStyle w:val="Header"/>
     </w:pPr>
   </w:p>
 </w:hdr>
@@ -8749,7 +8302,7 @@
 <w:hdr xmlns:wpc="http://schemas.microsoft.com/office/word/2010/wordprocessingCanvas" xmlns:cx="http://schemas.microsoft.com/office/drawing/2014/chartex" xmlns:cx1="http://schemas.microsoft.com/office/drawing/2015/9/8/chartex" xmlns:cx2="http://schemas.microsoft.com/office/drawing/2015/10/21/chartex" xmlns:cx3="http://schemas.microsoft.com/office/drawing/2016/5/9/chartex" xmlns:cx4="http://schemas.microsoft.com/office/drawing/2016/5/10/chartex" xmlns:cx5="http://schemas.microsoft.com/office/drawing/2016/5/11/chartex" xmlns:cx6="http://schemas.microsoft.com/office/drawing/2016/5/12/chartex" xmlns:cx7="http://schemas.microsoft.com/office/drawing/2016/5/13/chartex" xmlns:cx8="http://schemas.microsoft.com/office/drawing/2016/5/14/chartex" xmlns:mc="http://schemas.openxmlformats.org/markup-compatibility/2006" xmlns:aink="http://schemas.microsoft.com/office/drawing/2016/ink" xmlns:am3d="http://schemas.microsoft.com/office/drawing/2017/model3d" xmlns:o="urn:schemas-microsoft-com:office:office" xmlns:oel="http://schemas.microsoft.com/office/2019/extlst" xmlns:r="http://schemas.openxmlformats.org/officeDocument/2006/relationships" xmlns:m="http://schemas.openxmlformats.org/officeDocument/2006/math" xmlns:v="urn:schemas-microsoft-com:vml" xmlns:wp14="http://schemas.microsoft.com/office/word/2010/wordprocessingDrawing" xmlns:wp="http://schemas.openxmlformats.org/drawingml/2006/wordprocessingDrawing" xmlns:w10="urn:schemas-microsoft-com:office:word" xmlns:w="http://schemas.openxmlformats.org/wordprocessingml/2006/main" xmlns:w14="http://schemas.microsoft.com/office/word/2010/wordml" xmlns:w15="http://schemas.microsoft.com/office/word/2012/wordml" xmlns:w16cex="http://schemas.microsoft.com/office/word/2018/wordml/cex" xmlns:w16cid="http://schemas.microsoft.com/office/word/2016/wordml/cid" xmlns:w16="http://schemas.microsoft.com/office/word/2018/wordml" xmlns:w16sdtdh="http://schemas.microsoft.com/office/word/2020/wordml/sdtdatahash" xmlns:w16se="http://schemas.microsoft.com/office/word/2015/wordml/symex" xmlns:wpg="http://schemas.microsoft.com/office/word/2010/wordprocessingGroup" xmlns:wpi="http://schemas.microsoft.com/office/word/2010/wordprocessingInk" xmlns:wne="http://schemas.microsoft.com/office/word/2006/wordml" xmlns:wps="http://schemas.microsoft.com/office/word/2010/wordprocessingShape" mc:Ignorable="w14 w15 w16se w16cid w16 w16cex w16sdtdh wp14">
   <w:p>
     <w:pPr>
-      <w:pStyle w:val="Zhlav"/>
+      <w:pStyle w:val="Header"/>
       <w:spacing w:after="0"/>
       <w:ind w:firstLine="709"/>
     </w:pPr>
@@ -9621,7 +9174,7 @@
     <w:lvl w:ilvl="0">
       <w:start w:val="1"/>
       <w:numFmt w:val="decimal"/>
-      <w:pStyle w:val="Nadpis1"/>
+      <w:pStyle w:val="Heading1"/>
       <w:lvlText w:val="%1"/>
       <w:lvlJc w:val="left"/>
       <w:pPr>
@@ -9634,7 +9187,7 @@
     <w:lvl w:ilvl="1">
       <w:start w:val="1"/>
       <w:numFmt w:val="decimal"/>
-      <w:pStyle w:val="Nadpis2"/>
+      <w:pStyle w:val="Heading2"/>
       <w:lvlText w:val="%1.%2"/>
       <w:lvlJc w:val="left"/>
       <w:pPr>
@@ -9647,7 +9200,7 @@
     <w:lvl w:ilvl="2">
       <w:start w:val="1"/>
       <w:numFmt w:val="decimal"/>
-      <w:pStyle w:val="Nadpis3"/>
+      <w:pStyle w:val="Heading3"/>
       <w:lvlText w:val="%1.%2.%3"/>
       <w:lvlJc w:val="left"/>
       <w:pPr>
@@ -9672,7 +9225,7 @@
     <w:lvl w:ilvl="4">
       <w:start w:val="1"/>
       <w:numFmt w:val="decimal"/>
-      <w:pStyle w:val="Nadpis5"/>
+      <w:pStyle w:val="Heading5"/>
       <w:lvlText w:val="%1.%2.%3.%4.%5"/>
       <w:lvlJc w:val="left"/>
       <w:pPr>
@@ -9685,7 +9238,7 @@
     <w:lvl w:ilvl="5">
       <w:start w:val="1"/>
       <w:numFmt w:val="decimal"/>
-      <w:pStyle w:val="Nadpis6"/>
+      <w:pStyle w:val="Heading6"/>
       <w:lvlText w:val="%1.%2.%3.%4.%5.%6"/>
       <w:lvlJc w:val="left"/>
       <w:pPr>
@@ -9698,7 +9251,7 @@
     <w:lvl w:ilvl="6">
       <w:start w:val="1"/>
       <w:numFmt w:val="decimal"/>
-      <w:pStyle w:val="Nadpis7"/>
+      <w:pStyle w:val="Heading7"/>
       <w:lvlText w:val="%1.%2.%3.%4.%5.%6.%7"/>
       <w:lvlJc w:val="left"/>
       <w:pPr>
@@ -9711,7 +9264,7 @@
     <w:lvl w:ilvl="7">
       <w:start w:val="1"/>
       <w:numFmt w:val="decimal"/>
-      <w:pStyle w:val="Nadpis8"/>
+      <w:pStyle w:val="Heading8"/>
       <w:lvlText w:val="%1.%2.%3.%4.%5.%6.%7.%8"/>
       <w:lvlJc w:val="left"/>
       <w:pPr>
@@ -9724,7 +9277,7 @@
     <w:lvl w:ilvl="8">
       <w:start w:val="1"/>
       <w:numFmt w:val="decimal"/>
-      <w:pStyle w:val="Nadpis9"/>
+      <w:pStyle w:val="Heading9"/>
       <w:lvlText w:val="%1.%2.%3.%4.%5.%6.%7.%8.%9"/>
       <w:lvlJc w:val="left"/>
       <w:pPr>
@@ -10180,7 +9733,7 @@
     <w:lsdException w:name="Unresolved Mention" w:semiHidden="1" w:unhideWhenUsed="1"/>
     <w:lsdException w:name="Smart Link" w:semiHidden="1" w:unhideWhenUsed="1"/>
   </w:latentStyles>
-  <w:style w:type="paragraph" w:default="1" w:styleId="Normln">
+  <w:style w:type="paragraph" w:default="1" w:styleId="Normal">
     <w:name w:val="Normal"/>
     <w:qFormat/>
     <w:rsid w:val="0096621C"/>
@@ -10195,11 +9748,11 @@
       <w:lang w:eastAsia="en-US"/>
     </w:rPr>
   </w:style>
-  <w:style w:type="paragraph" w:styleId="Nadpis1">
+  <w:style w:type="paragraph" w:styleId="Heading1">
     <w:name w:val="heading 1"/>
-    <w:basedOn w:val="Normln"/>
-    <w:next w:val="Normln"/>
-    <w:link w:val="Nadpis1Char"/>
+    <w:basedOn w:val="Normal"/>
+    <w:next w:val="Normal"/>
+    <w:link w:val="Heading1Char"/>
     <w:uiPriority w:val="99"/>
     <w:qFormat/>
     <w:rsid w:val="00DC6796"/>
@@ -10221,11 +9774,11 @@
       <w:szCs w:val="28"/>
     </w:rPr>
   </w:style>
-  <w:style w:type="paragraph" w:styleId="Nadpis2">
+  <w:style w:type="paragraph" w:styleId="Heading2">
     <w:name w:val="heading 2"/>
-    <w:basedOn w:val="Normln"/>
-    <w:next w:val="Normln"/>
-    <w:link w:val="Nadpis2Char"/>
+    <w:basedOn w:val="Normal"/>
+    <w:next w:val="Normal"/>
+    <w:link w:val="Heading2Char"/>
     <w:uiPriority w:val="99"/>
     <w:qFormat/>
     <w:rsid w:val="00DC6796"/>
@@ -10247,11 +9800,11 @@
       <w:szCs w:val="26"/>
     </w:rPr>
   </w:style>
-  <w:style w:type="paragraph" w:styleId="Nadpis3">
+  <w:style w:type="paragraph" w:styleId="Heading3">
     <w:name w:val="heading 3"/>
-    <w:basedOn w:val="Normln"/>
-    <w:next w:val="Normln"/>
-    <w:link w:val="Nadpis3Char"/>
+    <w:basedOn w:val="Normal"/>
+    <w:next w:val="Normal"/>
+    <w:link w:val="Heading3Char"/>
     <w:uiPriority w:val="99"/>
     <w:qFormat/>
     <w:rsid w:val="00DC6796"/>
@@ -10273,11 +9826,11 @@
       <w:sz w:val="28"/>
     </w:rPr>
   </w:style>
-  <w:style w:type="paragraph" w:styleId="Nadpis4">
+  <w:style w:type="paragraph" w:styleId="Heading4">
     <w:name w:val="heading 4"/>
-    <w:basedOn w:val="Normln"/>
-    <w:next w:val="Normln"/>
-    <w:link w:val="Nadpis4Char"/>
+    <w:basedOn w:val="Normal"/>
+    <w:next w:val="Normal"/>
+    <w:link w:val="Heading4Char"/>
     <w:uiPriority w:val="99"/>
     <w:qFormat/>
     <w:rsid w:val="00DC6796"/>
@@ -10296,11 +9849,11 @@
       <w:color w:val="000000"/>
     </w:rPr>
   </w:style>
-  <w:style w:type="paragraph" w:styleId="Nadpis5">
+  <w:style w:type="paragraph" w:styleId="Heading5">
     <w:name w:val="heading 5"/>
-    <w:basedOn w:val="Normln"/>
-    <w:next w:val="Normln"/>
-    <w:link w:val="Nadpis5Char"/>
+    <w:basedOn w:val="Normal"/>
+    <w:next w:val="Normal"/>
+    <w:link w:val="Heading5Char"/>
     <w:uiPriority w:val="99"/>
     <w:rsid w:val="008D41F7"/>
     <w:pPr>
@@ -10319,11 +9872,11 @@
       <w:color w:val="000000"/>
     </w:rPr>
   </w:style>
-  <w:style w:type="paragraph" w:styleId="Nadpis6">
+  <w:style w:type="paragraph" w:styleId="Heading6">
     <w:name w:val="heading 6"/>
-    <w:basedOn w:val="Normln"/>
-    <w:next w:val="Normln"/>
-    <w:link w:val="Nadpis6Char"/>
+    <w:basedOn w:val="Normal"/>
+    <w:next w:val="Normal"/>
+    <w:link w:val="Heading6Char"/>
     <w:uiPriority w:val="99"/>
     <w:rsid w:val="005D300D"/>
     <w:pPr>
@@ -10343,11 +9896,11 @@
       <w:color w:val="243F60"/>
     </w:rPr>
   </w:style>
-  <w:style w:type="paragraph" w:styleId="Nadpis7">
+  <w:style w:type="paragraph" w:styleId="Heading7">
     <w:name w:val="heading 7"/>
-    <w:basedOn w:val="Normln"/>
-    <w:next w:val="Normln"/>
-    <w:link w:val="Nadpis7Char"/>
+    <w:basedOn w:val="Normal"/>
+    <w:next w:val="Normal"/>
+    <w:link w:val="Heading7Char"/>
     <w:uiPriority w:val="99"/>
     <w:rsid w:val="005D300D"/>
     <w:pPr>
@@ -10367,11 +9920,11 @@
       <w:color w:val="404040"/>
     </w:rPr>
   </w:style>
-  <w:style w:type="paragraph" w:styleId="Nadpis8">
+  <w:style w:type="paragraph" w:styleId="Heading8">
     <w:name w:val="heading 8"/>
-    <w:basedOn w:val="Normln"/>
-    <w:next w:val="Normln"/>
-    <w:link w:val="Nadpis8Char"/>
+    <w:basedOn w:val="Normal"/>
+    <w:next w:val="Normal"/>
+    <w:link w:val="Heading8Char"/>
     <w:uiPriority w:val="99"/>
     <w:rsid w:val="005D300D"/>
     <w:pPr>
@@ -10391,11 +9944,11 @@
       <w:szCs w:val="20"/>
     </w:rPr>
   </w:style>
-  <w:style w:type="paragraph" w:styleId="Nadpis9">
+  <w:style w:type="paragraph" w:styleId="Heading9">
     <w:name w:val="heading 9"/>
-    <w:basedOn w:val="Normln"/>
-    <w:next w:val="Normln"/>
-    <w:link w:val="Nadpis9Char"/>
+    <w:basedOn w:val="Normal"/>
+    <w:next w:val="Normal"/>
+    <w:link w:val="Heading9Char"/>
     <w:uiPriority w:val="99"/>
     <w:rsid w:val="005D300D"/>
     <w:pPr>
@@ -10417,13 +9970,13 @@
       <w:szCs w:val="20"/>
     </w:rPr>
   </w:style>
-  <w:style w:type="character" w:default="1" w:styleId="Standardnpsmoodstavce">
+  <w:style w:type="character" w:default="1" w:styleId="DefaultParagraphFont">
     <w:name w:val="Default Paragraph Font"/>
     <w:uiPriority w:val="1"/>
     <w:semiHidden/>
     <w:unhideWhenUsed/>
   </w:style>
-  <w:style w:type="table" w:default="1" w:styleId="Normlntabulka">
+  <w:style w:type="table" w:default="1" w:styleId="TableNormal">
     <w:name w:val="Normal Table"/>
     <w:uiPriority w:val="99"/>
     <w:semiHidden/>
@@ -10438,16 +9991,16 @@
       </w:tblCellMar>
     </w:tblPr>
   </w:style>
-  <w:style w:type="numbering" w:default="1" w:styleId="Bezseznamu">
+  <w:style w:type="numbering" w:default="1" w:styleId="NoList">
     <w:name w:val="No List"/>
     <w:uiPriority w:val="99"/>
     <w:semiHidden/>
     <w:unhideWhenUsed/>
   </w:style>
-  <w:style w:type="character" w:customStyle="1" w:styleId="Nadpis1Char">
-    <w:name w:val="Nadpis 1 Char"/>
-    <w:basedOn w:val="Standardnpsmoodstavce"/>
-    <w:link w:val="Nadpis1"/>
+  <w:style w:type="character" w:customStyle="1" w:styleId="Heading1Char">
+    <w:name w:val="Heading 1 Char"/>
+    <w:basedOn w:val="DefaultParagraphFont"/>
+    <w:link w:val="Heading1"/>
     <w:uiPriority w:val="99"/>
     <w:locked/>
     <w:rsid w:val="00DC6796"/>
@@ -10461,10 +10014,10 @@
       <w:lang w:eastAsia="en-US"/>
     </w:rPr>
   </w:style>
-  <w:style w:type="character" w:customStyle="1" w:styleId="Nadpis2Char">
-    <w:name w:val="Nadpis 2 Char"/>
-    <w:basedOn w:val="Standardnpsmoodstavce"/>
-    <w:link w:val="Nadpis2"/>
+  <w:style w:type="character" w:customStyle="1" w:styleId="Heading2Char">
+    <w:name w:val="Heading 2 Char"/>
+    <w:basedOn w:val="DefaultParagraphFont"/>
+    <w:link w:val="Heading2"/>
     <w:uiPriority w:val="99"/>
     <w:locked/>
     <w:rsid w:val="00DC6796"/>
@@ -10477,10 +10030,10 @@
       <w:lang w:eastAsia="en-US"/>
     </w:rPr>
   </w:style>
-  <w:style w:type="character" w:customStyle="1" w:styleId="Nadpis3Char">
-    <w:name w:val="Nadpis 3 Char"/>
-    <w:basedOn w:val="Standardnpsmoodstavce"/>
-    <w:link w:val="Nadpis3"/>
+  <w:style w:type="character" w:customStyle="1" w:styleId="Heading3Char">
+    <w:name w:val="Heading 3 Char"/>
+    <w:basedOn w:val="DefaultParagraphFont"/>
+    <w:link w:val="Heading3"/>
     <w:uiPriority w:val="99"/>
     <w:locked/>
     <w:rsid w:val="00DC6796"/>
@@ -10493,10 +10046,10 @@
       <w:lang w:eastAsia="en-US"/>
     </w:rPr>
   </w:style>
-  <w:style w:type="character" w:customStyle="1" w:styleId="Nadpis4Char">
-    <w:name w:val="Nadpis 4 Char"/>
-    <w:basedOn w:val="Standardnpsmoodstavce"/>
-    <w:link w:val="Nadpis4"/>
+  <w:style w:type="character" w:customStyle="1" w:styleId="Heading4Char">
+    <w:name w:val="Heading 4 Char"/>
+    <w:basedOn w:val="DefaultParagraphFont"/>
+    <w:link w:val="Heading4"/>
     <w:uiPriority w:val="99"/>
     <w:locked/>
     <w:rsid w:val="00DC6796"/>
@@ -10510,10 +10063,10 @@
       <w:lang w:eastAsia="en-US"/>
     </w:rPr>
   </w:style>
-  <w:style w:type="character" w:customStyle="1" w:styleId="Nadpis5Char">
-    <w:name w:val="Nadpis 5 Char"/>
-    <w:basedOn w:val="Standardnpsmoodstavce"/>
-    <w:link w:val="Nadpis5"/>
+  <w:style w:type="character" w:customStyle="1" w:styleId="Heading5Char">
+    <w:name w:val="Heading 5 Char"/>
+    <w:basedOn w:val="DefaultParagraphFont"/>
+    <w:link w:val="Heading5"/>
     <w:uiPriority w:val="99"/>
     <w:locked/>
     <w:rsid w:val="008D41F7"/>
@@ -10524,10 +10077,10 @@
       <w:sz w:val="24"/>
     </w:rPr>
   </w:style>
-  <w:style w:type="character" w:customStyle="1" w:styleId="Nadpis6Char">
-    <w:name w:val="Nadpis 6 Char"/>
-    <w:basedOn w:val="Standardnpsmoodstavce"/>
-    <w:link w:val="Nadpis6"/>
+  <w:style w:type="character" w:customStyle="1" w:styleId="Heading6Char">
+    <w:name w:val="Heading 6 Char"/>
+    <w:basedOn w:val="DefaultParagraphFont"/>
+    <w:link w:val="Heading6"/>
     <w:uiPriority w:val="99"/>
     <w:semiHidden/>
     <w:locked/>
@@ -10540,10 +10093,10 @@
       <w:sz w:val="24"/>
     </w:rPr>
   </w:style>
-  <w:style w:type="character" w:customStyle="1" w:styleId="Nadpis7Char">
-    <w:name w:val="Nadpis 7 Char"/>
-    <w:basedOn w:val="Standardnpsmoodstavce"/>
-    <w:link w:val="Nadpis7"/>
+  <w:style w:type="character" w:customStyle="1" w:styleId="Heading7Char">
+    <w:name w:val="Heading 7 Char"/>
+    <w:basedOn w:val="DefaultParagraphFont"/>
+    <w:link w:val="Heading7"/>
     <w:uiPriority w:val="99"/>
     <w:semiHidden/>
     <w:locked/>
@@ -10556,10 +10109,10 @@
       <w:sz w:val="24"/>
     </w:rPr>
   </w:style>
-  <w:style w:type="character" w:customStyle="1" w:styleId="Nadpis8Char">
-    <w:name w:val="Nadpis 8 Char"/>
-    <w:basedOn w:val="Standardnpsmoodstavce"/>
-    <w:link w:val="Nadpis8"/>
+  <w:style w:type="character" w:customStyle="1" w:styleId="Heading8Char">
+    <w:name w:val="Heading 8 Char"/>
+    <w:basedOn w:val="DefaultParagraphFont"/>
+    <w:link w:val="Heading8"/>
     <w:uiPriority w:val="99"/>
     <w:semiHidden/>
     <w:locked/>
@@ -10571,10 +10124,10 @@
       <w:szCs w:val="20"/>
     </w:rPr>
   </w:style>
-  <w:style w:type="character" w:customStyle="1" w:styleId="Nadpis9Char">
-    <w:name w:val="Nadpis 9 Char"/>
-    <w:basedOn w:val="Standardnpsmoodstavce"/>
-    <w:link w:val="Nadpis9"/>
+  <w:style w:type="character" w:customStyle="1" w:styleId="Heading9Char">
+    <w:name w:val="Heading 9 Char"/>
+    <w:basedOn w:val="DefaultParagraphFont"/>
+    <w:link w:val="Heading9"/>
     <w:uiPriority w:val="99"/>
     <w:semiHidden/>
     <w:locked/>
@@ -10588,10 +10141,10 @@
       <w:szCs w:val="20"/>
     </w:rPr>
   </w:style>
-  <w:style w:type="paragraph" w:styleId="Zhlav">
+  <w:style w:type="paragraph" w:styleId="Header">
     <w:name w:val="header"/>
-    <w:basedOn w:val="Normln"/>
-    <w:link w:val="ZhlavChar"/>
+    <w:basedOn w:val="Normal"/>
+    <w:link w:val="HeaderChar"/>
     <w:uiPriority w:val="99"/>
     <w:rsid w:val="007C33D3"/>
     <w:pPr>
@@ -10602,10 +10155,10 @@
       <w:spacing w:line="240" w:lineRule="auto"/>
     </w:pPr>
   </w:style>
-  <w:style w:type="character" w:customStyle="1" w:styleId="ZhlavChar">
-    <w:name w:val="Záhlaví Char"/>
-    <w:basedOn w:val="Standardnpsmoodstavce"/>
-    <w:link w:val="Zhlav"/>
+  <w:style w:type="character" w:customStyle="1" w:styleId="HeaderChar">
+    <w:name w:val="Header Char"/>
+    <w:basedOn w:val="DefaultParagraphFont"/>
+    <w:link w:val="Header"/>
     <w:uiPriority w:val="99"/>
     <w:locked/>
     <w:rsid w:val="007C33D3"/>
@@ -10613,10 +10166,10 @@
       <w:rFonts w:cs="Times New Roman"/>
     </w:rPr>
   </w:style>
-  <w:style w:type="paragraph" w:styleId="Zpat">
+  <w:style w:type="paragraph" w:styleId="Footer">
     <w:name w:val="footer"/>
-    <w:basedOn w:val="Normln"/>
-    <w:link w:val="ZpatChar"/>
+    <w:basedOn w:val="Normal"/>
+    <w:link w:val="FooterChar"/>
     <w:uiPriority w:val="99"/>
     <w:rsid w:val="007C33D3"/>
     <w:pPr>
@@ -10627,10 +10180,10 @@
       <w:spacing w:line="240" w:lineRule="auto"/>
     </w:pPr>
   </w:style>
-  <w:style w:type="character" w:customStyle="1" w:styleId="ZpatChar">
-    <w:name w:val="Zápatí Char"/>
-    <w:basedOn w:val="Standardnpsmoodstavce"/>
-    <w:link w:val="Zpat"/>
+  <w:style w:type="character" w:customStyle="1" w:styleId="FooterChar">
+    <w:name w:val="Footer Char"/>
+    <w:basedOn w:val="DefaultParagraphFont"/>
+    <w:link w:val="Footer"/>
     <w:uiPriority w:val="99"/>
     <w:locked/>
     <w:rsid w:val="007C33D3"/>
@@ -10640,7 +10193,7 @@
   </w:style>
   <w:style w:type="paragraph" w:customStyle="1" w:styleId="Zptenadresa">
     <w:name w:val="Zpáteční adresa"/>
-    <w:basedOn w:val="Normln"/>
+    <w:basedOn w:val="Normal"/>
     <w:uiPriority w:val="99"/>
     <w:rsid w:val="007C33D3"/>
     <w:pPr>
@@ -10657,10 +10210,10 @@
       <w:szCs w:val="20"/>
     </w:rPr>
   </w:style>
-  <w:style w:type="paragraph" w:styleId="Textpoznpodarou">
+  <w:style w:type="paragraph" w:styleId="FootnoteText">
     <w:name w:val="footnote text"/>
-    <w:basedOn w:val="Normln"/>
-    <w:link w:val="TextpoznpodarouChar"/>
+    <w:basedOn w:val="Normal"/>
+    <w:link w:val="FootnoteTextChar"/>
     <w:uiPriority w:val="99"/>
     <w:semiHidden/>
     <w:rsid w:val="00676499"/>
@@ -10672,10 +10225,10 @@
       <w:szCs w:val="20"/>
     </w:rPr>
   </w:style>
-  <w:style w:type="character" w:customStyle="1" w:styleId="TextpoznpodarouChar">
-    <w:name w:val="Text pozn. pod čarou Char"/>
-    <w:basedOn w:val="Standardnpsmoodstavce"/>
-    <w:link w:val="Textpoznpodarou"/>
+  <w:style w:type="character" w:customStyle="1" w:styleId="FootnoteTextChar">
+    <w:name w:val="Footnote Text Char"/>
+    <w:basedOn w:val="DefaultParagraphFont"/>
+    <w:link w:val="FootnoteText"/>
     <w:uiPriority w:val="99"/>
     <w:semiHidden/>
     <w:locked/>
@@ -10686,9 +10239,9 @@
       <w:szCs w:val="20"/>
     </w:rPr>
   </w:style>
-  <w:style w:type="character" w:styleId="Znakapoznpodarou">
+  <w:style w:type="character" w:styleId="FootnoteReference">
     <w:name w:val="footnote reference"/>
-    <w:basedOn w:val="Standardnpsmoodstavce"/>
+    <w:basedOn w:val="DefaultParagraphFont"/>
     <w:uiPriority w:val="99"/>
     <w:semiHidden/>
     <w:rsid w:val="00676499"/>
@@ -10699,7 +10252,7 @@
   </w:style>
   <w:style w:type="paragraph" w:customStyle="1" w:styleId="DP-Normln">
     <w:name w:val="DP - Normální"/>
-    <w:basedOn w:val="Normln"/>
+    <w:basedOn w:val="Normal"/>
     <w:link w:val="DP-NormlnChar"/>
     <w:uiPriority w:val="99"/>
     <w:rsid w:val="00965DED"/>
@@ -10709,7 +10262,7 @@
   </w:style>
   <w:style w:type="character" w:customStyle="1" w:styleId="DP-NormlnChar">
     <w:name w:val="DP - Normální Char"/>
-    <w:basedOn w:val="Standardnpsmoodstavce"/>
+    <w:basedOn w:val="DefaultParagraphFont"/>
     <w:link w:val="DP-Normln"/>
     <w:uiPriority w:val="99"/>
     <w:locked/>
@@ -10720,9 +10273,9 @@
       <w:szCs w:val="24"/>
     </w:rPr>
   </w:style>
-  <w:style w:type="character" w:styleId="Siln">
+  <w:style w:type="character" w:styleId="Strong">
     <w:name w:val="Strong"/>
-    <w:basedOn w:val="Standardnpsmoodstavce"/>
+    <w:basedOn w:val="DefaultParagraphFont"/>
     <w:uiPriority w:val="99"/>
     <w:rsid w:val="005D300D"/>
     <w:rPr>
@@ -10733,16 +10286,16 @@
   </w:style>
   <w:style w:type="character" w:customStyle="1" w:styleId="apple-converted-space">
     <w:name w:val="apple-converted-space"/>
-    <w:basedOn w:val="Standardnpsmoodstavce"/>
+    <w:basedOn w:val="DefaultParagraphFont"/>
     <w:uiPriority w:val="99"/>
     <w:rsid w:val="005D300D"/>
     <w:rPr>
       <w:rFonts w:cs="Times New Roman"/>
     </w:rPr>
   </w:style>
-  <w:style w:type="paragraph" w:styleId="Odstavecseseznamem">
+  <w:style w:type="paragraph" w:styleId="ListParagraph">
     <w:name w:val="List Paragraph"/>
-    <w:basedOn w:val="Normln"/>
+    <w:basedOn w:val="Normal"/>
     <w:uiPriority w:val="99"/>
     <w:rsid w:val="005D300D"/>
     <w:pPr>
@@ -10750,11 +10303,11 @@
       <w:contextualSpacing/>
     </w:pPr>
   </w:style>
-  <w:style w:type="paragraph" w:styleId="Podnadpis">
+  <w:style w:type="paragraph" w:styleId="Subtitle">
     <w:name w:val="Subtitle"/>
-    <w:basedOn w:val="Normln"/>
-    <w:next w:val="Normln"/>
-    <w:link w:val="PodnadpisChar"/>
+    <w:basedOn w:val="Normal"/>
+    <w:next w:val="Normal"/>
+    <w:link w:val="SubtitleChar"/>
     <w:uiPriority w:val="99"/>
     <w:rsid w:val="008D41F7"/>
     <w:pPr>
@@ -10772,10 +10325,10 @@
       <w:szCs w:val="24"/>
     </w:rPr>
   </w:style>
-  <w:style w:type="character" w:customStyle="1" w:styleId="PodnadpisChar">
-    <w:name w:val="Podnadpis Char"/>
-    <w:basedOn w:val="Standardnpsmoodstavce"/>
-    <w:link w:val="Podnadpis"/>
+  <w:style w:type="character" w:customStyle="1" w:styleId="SubtitleChar">
+    <w:name w:val="Subtitle Char"/>
+    <w:basedOn w:val="DefaultParagraphFont"/>
+    <w:link w:val="Subtitle"/>
     <w:uiPriority w:val="99"/>
     <w:locked/>
     <w:rsid w:val="008D41F7"/>
@@ -10789,11 +10342,11 @@
       <w:szCs w:val="24"/>
     </w:rPr>
   </w:style>
-  <w:style w:type="paragraph" w:styleId="Nzev">
+  <w:style w:type="paragraph" w:styleId="Title">
     <w:name w:val="Title"/>
-    <w:basedOn w:val="Normln"/>
-    <w:next w:val="Normln"/>
-    <w:link w:val="NzevChar"/>
+    <w:basedOn w:val="Normal"/>
+    <w:next w:val="Normal"/>
+    <w:link w:val="TitleChar"/>
     <w:uiPriority w:val="99"/>
     <w:rsid w:val="008D41F7"/>
     <w:pPr>
@@ -10812,10 +10365,10 @@
       <w:szCs w:val="52"/>
     </w:rPr>
   </w:style>
-  <w:style w:type="character" w:customStyle="1" w:styleId="NzevChar">
-    <w:name w:val="Název Char"/>
-    <w:basedOn w:val="Standardnpsmoodstavce"/>
-    <w:link w:val="Nzev"/>
+  <w:style w:type="character" w:customStyle="1" w:styleId="TitleChar">
+    <w:name w:val="Title Char"/>
+    <w:basedOn w:val="DefaultParagraphFont"/>
+    <w:link w:val="Title"/>
     <w:uiPriority w:val="99"/>
     <w:locked/>
     <w:rsid w:val="008D41F7"/>
@@ -10830,7 +10383,7 @@
   </w:style>
   <w:style w:type="paragraph" w:customStyle="1" w:styleId="Ploha">
     <w:name w:val="Příloha"/>
-    <w:basedOn w:val="Normln"/>
+    <w:basedOn w:val="Normal"/>
     <w:link w:val="PlohaChar"/>
     <w:uiPriority w:val="99"/>
     <w:rsid w:val="00B15007"/>
@@ -10840,10 +10393,10 @@
       <w:szCs w:val="28"/>
     </w:rPr>
   </w:style>
-  <w:style w:type="paragraph" w:styleId="Obsah1">
+  <w:style w:type="paragraph" w:styleId="TOC1">
     <w:name w:val="toc 1"/>
-    <w:basedOn w:val="Normln"/>
-    <w:next w:val="Normln"/>
+    <w:basedOn w:val="Normal"/>
+    <w:next w:val="Normal"/>
     <w:autoRedefine/>
     <w:uiPriority w:val="39"/>
     <w:rsid w:val="00B26BC1"/>
@@ -10862,7 +10415,7 @@
   </w:style>
   <w:style w:type="character" w:customStyle="1" w:styleId="PlohaChar">
     <w:name w:val="Příloha Char"/>
-    <w:basedOn w:val="Standardnpsmoodstavce"/>
+    <w:basedOn w:val="DefaultParagraphFont"/>
     <w:link w:val="Ploha"/>
     <w:uiPriority w:val="99"/>
     <w:locked/>
@@ -10874,10 +10427,10 @@
       <w:szCs w:val="28"/>
     </w:rPr>
   </w:style>
-  <w:style w:type="paragraph" w:styleId="Obsah2">
+  <w:style w:type="paragraph" w:styleId="TOC2">
     <w:name w:val="toc 2"/>
-    <w:basedOn w:val="Normln"/>
-    <w:next w:val="Normln"/>
+    <w:basedOn w:val="Normal"/>
+    <w:next w:val="Normal"/>
     <w:autoRedefine/>
     <w:uiPriority w:val="39"/>
     <w:rsid w:val="00F04056"/>
@@ -10890,10 +10443,10 @@
       <w:ind w:left="238" w:firstLine="187"/>
     </w:pPr>
   </w:style>
-  <w:style w:type="paragraph" w:styleId="Obsah3">
+  <w:style w:type="paragraph" w:styleId="TOC3">
     <w:name w:val="toc 3"/>
-    <w:basedOn w:val="Normln"/>
-    <w:next w:val="Normln"/>
+    <w:basedOn w:val="Normal"/>
+    <w:next w:val="Normal"/>
     <w:autoRedefine/>
     <w:uiPriority w:val="39"/>
     <w:rsid w:val="00F04056"/>
@@ -10906,10 +10459,10 @@
       <w:ind w:left="992" w:firstLine="0"/>
     </w:pPr>
   </w:style>
-  <w:style w:type="paragraph" w:styleId="Titulek">
+  <w:style w:type="paragraph" w:styleId="Caption">
     <w:name w:val="caption"/>
-    <w:basedOn w:val="Normln"/>
-    <w:next w:val="Normln"/>
+    <w:basedOn w:val="Normal"/>
+    <w:next w:val="Normal"/>
     <w:uiPriority w:val="99"/>
     <w:rsid w:val="00A47277"/>
     <w:pPr>
@@ -10923,16 +10476,16 @@
       <w:szCs w:val="18"/>
     </w:rPr>
   </w:style>
-  <w:style w:type="paragraph" w:styleId="Seznamobrzk">
+  <w:style w:type="paragraph" w:styleId="TableofFigures">
     <w:name w:val="table of figures"/>
-    <w:basedOn w:val="Normln"/>
-    <w:next w:val="Normln"/>
+    <w:basedOn w:val="Normal"/>
+    <w:next w:val="Normal"/>
     <w:uiPriority w:val="99"/>
     <w:rsid w:val="00A47277"/>
   </w:style>
-  <w:style w:type="character" w:styleId="Odkaznakoment">
+  <w:style w:type="character" w:styleId="CommentReference">
     <w:name w:val="annotation reference"/>
-    <w:basedOn w:val="Standardnpsmoodstavce"/>
+    <w:basedOn w:val="DefaultParagraphFont"/>
     <w:uiPriority w:val="99"/>
     <w:semiHidden/>
     <w:rsid w:val="00890387"/>
@@ -10942,10 +10495,10 @@
       <w:szCs w:val="16"/>
     </w:rPr>
   </w:style>
-  <w:style w:type="paragraph" w:styleId="Textkomente">
+  <w:style w:type="paragraph" w:styleId="CommentText">
     <w:name w:val="annotation text"/>
-    <w:basedOn w:val="Normln"/>
-    <w:link w:val="TextkomenteChar"/>
+    <w:basedOn w:val="Normal"/>
+    <w:link w:val="CommentTextChar"/>
     <w:uiPriority w:val="99"/>
     <w:semiHidden/>
     <w:rsid w:val="00890387"/>
@@ -10957,10 +10510,10 @@
       <w:szCs w:val="20"/>
     </w:rPr>
   </w:style>
-  <w:style w:type="character" w:customStyle="1" w:styleId="TextkomenteChar">
-    <w:name w:val="Text komentáře Char"/>
-    <w:basedOn w:val="Standardnpsmoodstavce"/>
-    <w:link w:val="Textkomente"/>
+  <w:style w:type="character" w:customStyle="1" w:styleId="CommentTextChar">
+    <w:name w:val="Comment Text Char"/>
+    <w:basedOn w:val="DefaultParagraphFont"/>
+    <w:link w:val="CommentText"/>
     <w:uiPriority w:val="99"/>
     <w:semiHidden/>
     <w:locked/>
@@ -10971,11 +10524,11 @@
       <w:szCs w:val="20"/>
     </w:rPr>
   </w:style>
-  <w:style w:type="paragraph" w:styleId="Pedmtkomente">
+  <w:style w:type="paragraph" w:styleId="CommentSubject">
     <w:name w:val="annotation subject"/>
-    <w:basedOn w:val="Textkomente"/>
-    <w:next w:val="Textkomente"/>
-    <w:link w:val="PedmtkomenteChar"/>
+    <w:basedOn w:val="CommentText"/>
+    <w:next w:val="CommentText"/>
+    <w:link w:val="CommentSubjectChar"/>
     <w:uiPriority w:val="99"/>
     <w:semiHidden/>
     <w:rsid w:val="00890387"/>
@@ -10984,10 +10537,10 @@
       <w:bCs/>
     </w:rPr>
   </w:style>
-  <w:style w:type="character" w:customStyle="1" w:styleId="PedmtkomenteChar">
-    <w:name w:val="Předmět komentáře Char"/>
-    <w:basedOn w:val="TextkomenteChar"/>
-    <w:link w:val="Pedmtkomente"/>
+  <w:style w:type="character" w:customStyle="1" w:styleId="CommentSubjectChar">
+    <w:name w:val="Comment Subject Char"/>
+    <w:basedOn w:val="CommentTextChar"/>
+    <w:link w:val="CommentSubject"/>
     <w:uiPriority w:val="99"/>
     <w:semiHidden/>
     <w:locked/>
@@ -11000,10 +10553,10 @@
       <w:szCs w:val="20"/>
     </w:rPr>
   </w:style>
-  <w:style w:type="paragraph" w:styleId="Textbubliny">
+  <w:style w:type="paragraph" w:styleId="BalloonText">
     <w:name w:val="Balloon Text"/>
-    <w:basedOn w:val="Normln"/>
-    <w:link w:val="TextbublinyChar"/>
+    <w:basedOn w:val="Normal"/>
+    <w:link w:val="BalloonTextChar"/>
     <w:uiPriority w:val="99"/>
     <w:semiHidden/>
     <w:rsid w:val="00890387"/>
@@ -11016,10 +10569,10 @@
       <w:szCs w:val="16"/>
     </w:rPr>
   </w:style>
-  <w:style w:type="character" w:customStyle="1" w:styleId="TextbublinyChar">
-    <w:name w:val="Text bubliny Char"/>
-    <w:basedOn w:val="Standardnpsmoodstavce"/>
-    <w:link w:val="Textbubliny"/>
+  <w:style w:type="character" w:customStyle="1" w:styleId="BalloonTextChar">
+    <w:name w:val="Balloon Text Char"/>
+    <w:basedOn w:val="DefaultParagraphFont"/>
+    <w:link w:val="BalloonText"/>
     <w:uiPriority w:val="99"/>
     <w:semiHidden/>
     <w:locked/>
@@ -11030,10 +10583,10 @@
       <w:szCs w:val="16"/>
     </w:rPr>
   </w:style>
-  <w:style w:type="paragraph" w:styleId="Nadpisobsahu">
+  <w:style w:type="paragraph" w:styleId="TOCHeading">
     <w:name w:val="TOC Heading"/>
-    <w:basedOn w:val="Nadpis1"/>
-    <w:next w:val="Normln"/>
+    <w:basedOn w:val="Heading1"/>
+    <w:next w:val="Normal"/>
     <w:uiPriority w:val="39"/>
     <w:unhideWhenUsed/>
     <w:qFormat/>
@@ -11054,9 +10607,9 @@
       <w:lang w:eastAsia="cs-CZ"/>
     </w:rPr>
   </w:style>
-  <w:style w:type="character" w:styleId="Hypertextovodkaz">
+  <w:style w:type="character" w:styleId="Hyperlink">
     <w:name w:val="Hyperlink"/>
-    <w:basedOn w:val="Standardnpsmoodstavce"/>
+    <w:basedOn w:val="DefaultParagraphFont"/>
     <w:uiPriority w:val="99"/>
     <w:unhideWhenUsed/>
     <w:rsid w:val="00780FCA"/>
@@ -11067,8 +10620,8 @@
   </w:style>
   <w:style w:type="table" w:customStyle="1" w:styleId="Mkatabulky14">
     <w:name w:val="Mřížka tabulky14"/>
-    <w:basedOn w:val="Normlntabulka"/>
-    <w:next w:val="Mkatabulky"/>
+    <w:basedOn w:val="TableNormal"/>
+    <w:next w:val="TableGrid"/>
     <w:uiPriority w:val="39"/>
     <w:rsid w:val="0087518F"/>
     <w:rPr>
@@ -11086,9 +10639,9 @@
       </w:tblBorders>
     </w:tblPr>
   </w:style>
-  <w:style w:type="table" w:styleId="Mkatabulky">
+  <w:style w:type="table" w:styleId="TableGrid">
     <w:name w:val="Table Grid"/>
-    <w:basedOn w:val="Normlntabulka"/>
+    <w:basedOn w:val="TableNormal"/>
     <w:locked/>
     <w:rsid w:val="0087518F"/>
     <w:tblPr>
@@ -11104,8 +10657,8 @@
   </w:style>
   <w:style w:type="table" w:customStyle="1" w:styleId="Mkatabulky13">
     <w:name w:val="Mřížka tabulky13"/>
-    <w:basedOn w:val="Normlntabulka"/>
-    <w:next w:val="Mkatabulky"/>
+    <w:basedOn w:val="TableNormal"/>
+    <w:next w:val="TableGrid"/>
     <w:uiPriority w:val="39"/>
     <w:rsid w:val="0087518F"/>
     <w:rPr>
@@ -11123,9 +10676,9 @@
       </w:tblBorders>
     </w:tblPr>
   </w:style>
-  <w:style w:type="character" w:styleId="CittHTML">
+  <w:style w:type="character" w:styleId="HTMLCite">
     <w:name w:val="HTML Cite"/>
-    <w:basedOn w:val="Standardnpsmoodstavce"/>
+    <w:basedOn w:val="DefaultParagraphFont"/>
     <w:uiPriority w:val="99"/>
     <w:semiHidden/>
     <w:unhideWhenUsed/>
@@ -11137,8 +10690,8 @@
   </w:style>
   <w:style w:type="paragraph" w:customStyle="1" w:styleId="Normlnbezodsazen">
     <w:name w:val="Normální bez odsazení"/>
-    <w:basedOn w:val="Normln"/>
-    <w:next w:val="Normln"/>
+    <w:basedOn w:val="Normal"/>
+    <w:next w:val="Normal"/>
     <w:link w:val="NormlnbezodsazenChar"/>
     <w:qFormat/>
     <w:rsid w:val="00973819"/>
@@ -11148,7 +10701,7 @@
   </w:style>
   <w:style w:type="character" w:customStyle="1" w:styleId="NormlnbezodsazenChar">
     <w:name w:val="Normální bez odsazení Char"/>
-    <w:basedOn w:val="Standardnpsmoodstavce"/>
+    <w:basedOn w:val="DefaultParagraphFont"/>
     <w:link w:val="Normlnbezodsazen"/>
     <w:rsid w:val="00973819"/>
     <w:rPr>
@@ -11157,11 +10710,11 @@
       <w:lang w:eastAsia="en-US"/>
     </w:rPr>
   </w:style>
-  <w:style w:type="paragraph" w:styleId="Citt">
+  <w:style w:type="paragraph" w:styleId="Quote">
     <w:name w:val="Quote"/>
-    <w:basedOn w:val="Normln"/>
-    <w:next w:val="Normln"/>
-    <w:link w:val="CittChar"/>
+    <w:basedOn w:val="Normal"/>
+    <w:next w:val="Normal"/>
+    <w:link w:val="QuoteChar"/>
     <w:uiPriority w:val="29"/>
     <w:qFormat/>
     <w:rsid w:val="009273C1"/>
@@ -11175,10 +10728,10 @@
       <w:color w:val="404040" w:themeColor="text1" w:themeTint="BF"/>
     </w:rPr>
   </w:style>
-  <w:style w:type="character" w:customStyle="1" w:styleId="CittChar">
-    <w:name w:val="Citát Char"/>
-    <w:basedOn w:val="Standardnpsmoodstavce"/>
-    <w:link w:val="Citt"/>
+  <w:style w:type="character" w:customStyle="1" w:styleId="QuoteChar">
+    <w:name w:val="Quote Char"/>
+    <w:basedOn w:val="DefaultParagraphFont"/>
+    <w:link w:val="Quote"/>
     <w:uiPriority w:val="29"/>
     <w:rsid w:val="009273C1"/>
     <w:rPr>
@@ -11192,8 +10745,8 @@
   </w:style>
   <w:style w:type="paragraph" w:customStyle="1" w:styleId="Obrzek-popis">
     <w:name w:val="Obrázek - popis"/>
-    <w:basedOn w:val="Normln"/>
-    <w:next w:val="Normln"/>
+    <w:basedOn w:val="Normal"/>
+    <w:next w:val="Normal"/>
     <w:link w:val="Obrzek-popisChar"/>
     <w:qFormat/>
     <w:rsid w:val="002D7901"/>
@@ -11208,7 +10761,7 @@
   </w:style>
   <w:style w:type="paragraph" w:customStyle="1" w:styleId="Obrzek">
     <w:name w:val="Obrázek"/>
-    <w:basedOn w:val="Normln"/>
+    <w:basedOn w:val="Normal"/>
     <w:next w:val="Obrzek-popis"/>
     <w:qFormat/>
     <w:rsid w:val="0064093B"/>
@@ -11224,7 +10777,7 @@
   </w:style>
   <w:style w:type="character" w:customStyle="1" w:styleId="Obrzek-popisChar">
     <w:name w:val="Obrázek - popis Char"/>
-    <w:basedOn w:val="Standardnpsmoodstavce"/>
+    <w:basedOn w:val="DefaultParagraphFont"/>
     <w:link w:val="Obrzek-popis"/>
     <w:rsid w:val="002D7901"/>
     <w:rPr>
@@ -11248,8 +10801,8 @@
   </w:style>
   <w:style w:type="paragraph" w:customStyle="1" w:styleId="Tabulka">
     <w:name w:val="Tabulka"/>
-    <w:basedOn w:val="Normln"/>
-    <w:next w:val="Normln"/>
+    <w:basedOn w:val="Normal"/>
+    <w:next w:val="Normal"/>
     <w:link w:val="TabulkaChar"/>
     <w:qFormat/>
     <w:rsid w:val="00EB5350"/>
@@ -11265,7 +10818,7 @@
   </w:style>
   <w:style w:type="character" w:customStyle="1" w:styleId="TabulkaChar">
     <w:name w:val="Tabulka Char"/>
-    <w:basedOn w:val="Standardnpsmoodstavce"/>
+    <w:basedOn w:val="DefaultParagraphFont"/>
     <w:link w:val="Tabulka"/>
     <w:rsid w:val="00EB5350"/>
     <w:rPr>
@@ -11285,8 +10838,8 @@
   </w:style>
   <w:style w:type="table" w:customStyle="1" w:styleId="Mkatabulky4">
     <w:name w:val="Mřížka tabulky4"/>
-    <w:basedOn w:val="Normlntabulka"/>
-    <w:next w:val="Mkatabulky"/>
+    <w:basedOn w:val="TableNormal"/>
+    <w:next w:val="TableGrid"/>
     <w:uiPriority w:val="39"/>
     <w:rsid w:val="00A206DC"/>
     <w:rPr>
@@ -11306,7 +10859,7 @@
   </w:style>
   <w:style w:type="paragraph" w:customStyle="1" w:styleId="Tabulka-poznmka">
     <w:name w:val="Tabulka - poznámka"/>
-    <w:basedOn w:val="Normln"/>
+    <w:basedOn w:val="Normal"/>
     <w:link w:val="Tabulka-poznmkaChar"/>
     <w:qFormat/>
     <w:rsid w:val="0077377D"/>
@@ -11320,7 +10873,7 @@
   </w:style>
   <w:style w:type="character" w:customStyle="1" w:styleId="Tabulka-poznmkaChar">
     <w:name w:val="Tabulka - poznámka Char"/>
-    <w:basedOn w:val="Standardnpsmoodstavce"/>
+    <w:basedOn w:val="DefaultParagraphFont"/>
     <w:link w:val="Tabulka-poznmka"/>
     <w:rsid w:val="0077377D"/>
     <w:rPr>
@@ -11330,7 +10883,7 @@
   </w:style>
   <w:style w:type="paragraph" w:customStyle="1" w:styleId="Vzorec">
     <w:name w:val="Vzorec"/>
-    <w:basedOn w:val="Normln"/>
+    <w:basedOn w:val="Normal"/>
     <w:qFormat/>
     <w:rsid w:val="0041362F"/>
     <w:pPr>
@@ -11347,7 +10900,7 @@
   </w:style>
   <w:style w:type="paragraph" w:customStyle="1" w:styleId="Zdroj">
     <w:name w:val="Zdroj"/>
-    <w:basedOn w:val="Normln"/>
+    <w:basedOn w:val="Normal"/>
     <w:qFormat/>
     <w:rsid w:val="004F531E"/>
     <w:pPr>
@@ -11365,9 +10918,9 @@
       <w:lang w:val="en-US"/>
     </w:rPr>
   </w:style>
-  <w:style w:type="character" w:styleId="Zdraznn">
+  <w:style w:type="character" w:styleId="Emphasis">
     <w:name w:val="Emphasis"/>
-    <w:basedOn w:val="Standardnpsmoodstavce"/>
+    <w:basedOn w:val="DefaultParagraphFont"/>
     <w:qFormat/>
     <w:locked/>
     <w:rsid w:val="00056239"/>
@@ -11376,9 +10929,9 @@
       <w:iCs/>
     </w:rPr>
   </w:style>
-  <w:style w:type="character" w:styleId="Sledovanodkaz">
+  <w:style w:type="character" w:styleId="FollowedHyperlink">
     <w:name w:val="FollowedHyperlink"/>
-    <w:basedOn w:val="Standardnpsmoodstavce"/>
+    <w:basedOn w:val="DefaultParagraphFont"/>
     <w:uiPriority w:val="99"/>
     <w:semiHidden/>
     <w:unhideWhenUsed/>
@@ -11388,10 +10941,10 @@
       <w:u w:val="single"/>
     </w:rPr>
   </w:style>
-  <w:style w:type="paragraph" w:styleId="Zkladntext">
+  <w:style w:type="paragraph" w:styleId="BodyText">
     <w:name w:val="Body Text"/>
-    <w:basedOn w:val="Normln"/>
-    <w:link w:val="ZkladntextChar"/>
+    <w:basedOn w:val="Normal"/>
+    <w:link w:val="BodyTextChar"/>
     <w:uiPriority w:val="1"/>
     <w:qFormat/>
     <w:rsid w:val="00FD109E"/>
@@ -11405,10 +10958,10 @@
       <w:sz w:val="22"/>
     </w:rPr>
   </w:style>
-  <w:style w:type="character" w:customStyle="1" w:styleId="ZkladntextChar">
-    <w:name w:val="Základní text Char"/>
-    <w:basedOn w:val="Standardnpsmoodstavce"/>
-    <w:link w:val="Zkladntext"/>
+  <w:style w:type="character" w:customStyle="1" w:styleId="BodyTextChar">
+    <w:name w:val="Body Text Char"/>
+    <w:basedOn w:val="DefaultParagraphFont"/>
+    <w:link w:val="BodyText"/>
     <w:uiPriority w:val="1"/>
     <w:rsid w:val="00FD109E"/>
     <w:rPr>
@@ -11418,7 +10971,7 @@
   </w:style>
   <w:style w:type="paragraph" w:customStyle="1" w:styleId="FrameContents">
     <w:name w:val="Frame Contents"/>
-    <w:basedOn w:val="Normln"/>
+    <w:basedOn w:val="Normal"/>
     <w:qFormat/>
     <w:rsid w:val="00FD109E"/>
     <w:pPr>
@@ -11433,7 +10986,7 @@
   </w:style>
   <w:style w:type="paragraph" w:customStyle="1" w:styleId="-wm-msonormal">
     <w:name w:val="-wm-msonormal"/>
-    <w:basedOn w:val="Normln"/>
+    <w:basedOn w:val="Normal"/>
     <w:rsid w:val="00FD109E"/>
     <w:pPr>
       <w:spacing w:before="100" w:beforeAutospacing="1" w:after="100" w:afterAutospacing="1" w:line="240" w:lineRule="auto"/>

</xml_diff>

<commit_message>
Rewriting introduction and methods
</commit_message>
<xml_diff>
--- a/kochanek_ndr_prace.docx
+++ b/kochanek_ndr_prace.docx
@@ -448,7 +448,7 @@
     </w:p>
     <w:p>
       <w:pPr>
-        <w:pStyle w:val="Zkladntext"/>
+        <w:pStyle w:val="BodyText"/>
         <w:spacing w:before="7"/>
         <w:rPr>
           <w:rFonts w:ascii="Times New Roman" w:hAnsi="Times New Roman"/>
@@ -458,7 +458,7 @@
     </w:p>
     <w:p>
       <w:pPr>
-        <w:pStyle w:val="Zkladntext"/>
+        <w:pStyle w:val="BodyText"/>
         <w:tabs>
           <w:tab w:val="left" w:pos="7445"/>
         </w:tabs>
@@ -590,7 +590,7 @@
     </w:p>
     <w:p>
       <w:pPr>
-        <w:pStyle w:val="Zkladntext"/>
+        <w:pStyle w:val="BodyText"/>
         <w:rPr>
           <w:b/>
           <w:sz w:val="38"/>
@@ -634,7 +634,7 @@
     </w:p>
     <w:p>
       <w:pPr>
-        <w:pStyle w:val="Zkladntext"/>
+        <w:pStyle w:val="BodyText"/>
         <w:tabs>
           <w:tab w:val="left" w:pos="3150"/>
         </w:tabs>
@@ -676,7 +676,7 @@
     </w:p>
     <w:p>
       <w:pPr>
-        <w:pStyle w:val="Zkladntext"/>
+        <w:pStyle w:val="BodyText"/>
         <w:tabs>
           <w:tab w:val="left" w:pos="3150"/>
         </w:tabs>
@@ -705,7 +705,7 @@
     </w:p>
     <w:p>
       <w:pPr>
-        <w:pStyle w:val="Zkladntext"/>
+        <w:pStyle w:val="BodyText"/>
         <w:tabs>
           <w:tab w:val="left" w:pos="3150"/>
         </w:tabs>
@@ -751,7 +751,7 @@
     </w:p>
     <w:p>
       <w:pPr>
-        <w:pStyle w:val="Zkladntext"/>
+        <w:pStyle w:val="BodyText"/>
         <w:tabs>
           <w:tab w:val="left" w:pos="3162"/>
         </w:tabs>
@@ -789,13 +789,13 @@
         <w:rPr>
           <w:rFonts w:ascii="Arial" w:hAnsi="Arial" w:cs="Arial"/>
         </w:rPr>
-        <w:t>Student zkoumá současné metody a nástroje pro zabezpečení počítačových sítí s hlavním zaměřením na firewall a systémy Network Detection and Response (NDR). Cílem je analyzovat open source řešení a demo verze od vybraných komerčních dodavatelů, porovnat je z hlediska jejich efektivity, výkonu a kompatibility. Na základě zjištěných výsledků student navrhne optimální řešení pro vybudování efektivního a bezpečného firewallu a systému NDR. Výsledkem bude konkrétní doporučení pro implementaci těchto řešení v praxi.</w:t>
+        <w:t>Student zkoumá současné metody a nástroje pro zabezpečení počítačových sítí s hlavním zaměřením na firewall a systémy Network Detection and Response (NDR). Cílem je analyzovat open source řešení a demo verze od vybraných komerčních dodavatelů, porovnat je z hlediska jejich efektivity, výkonu a kompatibility. Na základě zjištěných výsledků student navrhne řešení pro vybudování bezpečného firewallu a systému NDR. Výsledkem bude konkrétní doporučení pro implementaci těchto řešení v praxi.</w:t>
       </w:r>
     </w:p>
     <w:p/>
     <w:p>
       <w:pPr>
-        <w:pStyle w:val="Zkladntext"/>
+        <w:pStyle w:val="BodyText"/>
         <w:spacing w:before="1"/>
         <w:ind w:left="110"/>
         <w:jc w:val="both"/>
@@ -809,7 +809,7 @@
     </w:p>
     <w:p>
       <w:pPr>
-        <w:pStyle w:val="Zkladntext"/>
+        <w:pStyle w:val="BodyText"/>
         <w:spacing w:before="6"/>
         <w:rPr>
           <w:sz w:val="24"/>
@@ -824,7 +824,7 @@
     </w:p>
     <w:p>
       <w:pPr>
-        <w:pStyle w:val="Zkladntext"/>
+        <w:pStyle w:val="BodyText"/>
         <w:spacing w:before="6"/>
         <w:rPr>
           <w:sz w:val="24"/>
@@ -839,7 +839,7 @@
     </w:p>
     <w:p>
       <w:pPr>
-        <w:pStyle w:val="Zkladntext"/>
+        <w:pStyle w:val="BodyText"/>
         <w:spacing w:before="6"/>
         <w:rPr>
           <w:sz w:val="24"/>
@@ -854,7 +854,7 @@
     </w:p>
     <w:p>
       <w:pPr>
-        <w:pStyle w:val="Zkladntext"/>
+        <w:pStyle w:val="BodyText"/>
         <w:spacing w:before="6"/>
         <w:rPr>
           <w:sz w:val="24"/>
@@ -869,7 +869,7 @@
     </w:p>
     <w:p>
       <w:pPr>
-        <w:pStyle w:val="Zkladntext"/>
+        <w:pStyle w:val="BodyText"/>
         <w:spacing w:before="6"/>
         <w:rPr>
           <w:sz w:val="24"/>
@@ -920,7 +920,7 @@
     </w:p>
     <w:p>
       <w:pPr>
-        <w:pStyle w:val="Zkladntext"/>
+        <w:pStyle w:val="BodyText"/>
         <w:tabs>
           <w:tab w:val="left" w:pos="3119"/>
         </w:tabs>
@@ -931,7 +931,6 @@
         <w:rPr>
           <w:w w:val="105"/>
         </w:rPr>
-        <w:lastRenderedPageBreak/>
         <w:t>Vedoucí:</w:t>
       </w:r>
       <w:r>
@@ -949,7 +948,7 @@
     </w:p>
     <w:p>
       <w:pPr>
-        <w:pStyle w:val="Zkladntext"/>
+        <w:pStyle w:val="BodyText"/>
         <w:tabs>
           <w:tab w:val="left" w:pos="3119"/>
         </w:tabs>
@@ -963,6 +962,7 @@
         <w:rPr>
           <w:w w:val="105"/>
         </w:rPr>
+        <w:lastRenderedPageBreak/>
         <w:t>Konzultanti:</w:t>
       </w:r>
       <w:r>
@@ -974,7 +974,7 @@
     </w:p>
     <w:p>
       <w:pPr>
-        <w:pStyle w:val="Zkladntext"/>
+        <w:pStyle w:val="BodyText"/>
         <w:tabs>
           <w:tab w:val="left" w:pos="3119"/>
         </w:tabs>
@@ -987,7 +987,7 @@
     </w:p>
     <w:p>
       <w:pPr>
-        <w:pStyle w:val="Zkladntext"/>
+        <w:pStyle w:val="BodyText"/>
         <w:spacing w:before="185"/>
         <w:ind w:left="110"/>
       </w:pPr>
@@ -1006,7 +1006,7 @@
     </w:p>
     <w:p>
       <w:pPr>
-        <w:pStyle w:val="Zkladntext"/>
+        <w:pStyle w:val="BodyText"/>
         <w:rPr>
           <w:sz w:val="20"/>
         </w:rPr>
@@ -1024,7 +1024,7 @@
     </w:p>
     <w:p>
       <w:pPr>
-        <w:pStyle w:val="Zkladntext"/>
+        <w:pStyle w:val="BodyText"/>
         <w:rPr>
           <w:sz w:val="26"/>
         </w:rPr>
@@ -1032,7 +1032,7 @@
     </w:p>
     <w:p>
       <w:pPr>
-        <w:pStyle w:val="Zkladntext"/>
+        <w:pStyle w:val="BodyText"/>
         <w:rPr>
           <w:sz w:val="26"/>
         </w:rPr>
@@ -1040,7 +1040,7 @@
     </w:p>
     <w:p>
       <w:pPr>
-        <w:pStyle w:val="Zkladntext"/>
+        <w:pStyle w:val="BodyText"/>
         <w:rPr>
           <w:sz w:val="26"/>
         </w:rPr>
@@ -1048,7 +1048,7 @@
     </w:p>
     <w:p>
       <w:pPr>
-        <w:pStyle w:val="Zkladntext"/>
+        <w:pStyle w:val="BodyText"/>
         <w:rPr>
           <w:sz w:val="26"/>
         </w:rPr>
@@ -1056,7 +1056,7 @@
     </w:p>
     <w:p>
       <w:pPr>
-        <w:pStyle w:val="Zkladntext"/>
+        <w:pStyle w:val="BodyText"/>
         <w:spacing w:before="167"/>
         <w:ind w:left="60" w:right="687"/>
         <w:jc w:val="center"/>
@@ -1073,7 +1073,7 @@
     </w:p>
     <w:p>
       <w:pPr>
-        <w:pStyle w:val="Zkladntext"/>
+        <w:pStyle w:val="BodyText"/>
         <w:spacing w:before="84"/>
         <w:ind w:left="60" w:right="687"/>
         <w:jc w:val="center"/>
@@ -1102,27 +1102,27 @@
     </w:p>
     <w:p>
       <w:pPr>
-        <w:pStyle w:val="Zkladntext"/>
-      </w:pPr>
-    </w:p>
-    <w:p>
-      <w:pPr>
-        <w:pStyle w:val="Zkladntext"/>
-      </w:pPr>
-    </w:p>
-    <w:p>
-      <w:pPr>
-        <w:pStyle w:val="Zkladntext"/>
-      </w:pPr>
-    </w:p>
-    <w:p>
-      <w:pPr>
-        <w:pStyle w:val="Zkladntext"/>
-      </w:pPr>
-    </w:p>
-    <w:p>
-      <w:pPr>
-        <w:pStyle w:val="Zkladntext"/>
+        <w:pStyle w:val="BodyText"/>
+      </w:pPr>
+    </w:p>
+    <w:p>
+      <w:pPr>
+        <w:pStyle w:val="BodyText"/>
+      </w:pPr>
+    </w:p>
+    <w:p>
+      <w:pPr>
+        <w:pStyle w:val="BodyText"/>
+      </w:pPr>
+    </w:p>
+    <w:p>
+      <w:pPr>
+        <w:pStyle w:val="BodyText"/>
+      </w:pPr>
+    </w:p>
+    <w:p>
+      <w:pPr>
+        <w:pStyle w:val="BodyText"/>
         <w:spacing w:before="167"/>
         <w:ind w:left="60" w:right="687"/>
         <w:jc w:val="center"/>
@@ -1136,7 +1136,7 @@
     </w:p>
     <w:p>
       <w:pPr>
-        <w:pStyle w:val="Zkladntext"/>
+        <w:pStyle w:val="BodyText"/>
         <w:spacing w:before="84"/>
         <w:ind w:left="60" w:right="687"/>
         <w:jc w:val="center"/>
@@ -1165,17 +1165,17 @@
     </w:p>
     <w:p>
       <w:pPr>
-        <w:pStyle w:val="Zkladntext"/>
-      </w:pPr>
-    </w:p>
-    <w:p>
-      <w:pPr>
-        <w:pStyle w:val="Zkladntext"/>
-      </w:pPr>
-    </w:p>
-    <w:p>
-      <w:pPr>
-        <w:pStyle w:val="Zkladntext"/>
+        <w:pStyle w:val="BodyText"/>
+      </w:pPr>
+    </w:p>
+    <w:p>
+      <w:pPr>
+        <w:pStyle w:val="BodyText"/>
+      </w:pPr>
+    </w:p>
+    <w:p>
+      <w:pPr>
+        <w:pStyle w:val="BodyText"/>
         <w:rPr>
           <w:w w:val="105"/>
         </w:rPr>
@@ -1183,7 +1183,7 @@
     </w:p>
     <w:p>
       <w:pPr>
-        <w:pStyle w:val="Zkladntext"/>
+        <w:pStyle w:val="BodyText"/>
         <w:rPr>
           <w:w w:val="105"/>
         </w:rPr>
@@ -1191,7 +1191,7 @@
     </w:p>
     <w:p>
       <w:pPr>
-        <w:pStyle w:val="Zkladntext"/>
+        <w:pStyle w:val="BodyText"/>
         <w:rPr>
           <w:w w:val="105"/>
         </w:rPr>
@@ -1199,7 +1199,7 @@
     </w:p>
     <w:p>
       <w:pPr>
-        <w:pStyle w:val="Zkladntext"/>
+        <w:pStyle w:val="BodyText"/>
         <w:rPr>
           <w:w w:val="105"/>
         </w:rPr>
@@ -1207,7 +1207,7 @@
     </w:p>
     <w:p>
       <w:pPr>
-        <w:pStyle w:val="Zkladntext"/>
+        <w:pStyle w:val="BodyText"/>
         <w:rPr>
           <w:w w:val="105"/>
         </w:rPr>
@@ -1215,7 +1215,7 @@
     </w:p>
     <w:p>
       <w:pPr>
-        <w:pStyle w:val="Zkladntext"/>
+        <w:pStyle w:val="BodyText"/>
         <w:rPr>
           <w:w w:val="105"/>
         </w:rPr>
@@ -1223,7 +1223,7 @@
     </w:p>
     <w:p>
       <w:pPr>
-        <w:pStyle w:val="Zkladntext"/>
+        <w:pStyle w:val="BodyText"/>
       </w:pPr>
       <w:r>
         <w:rPr>
@@ -1234,7 +1234,7 @@
     </w:p>
     <w:p>
       <w:pPr>
-        <w:pStyle w:val="Zkladntext"/>
+        <w:pStyle w:val="BodyText"/>
         <w:spacing w:before="84"/>
         <w:ind w:left="60" w:right="687"/>
         <w:jc w:val="center"/>
@@ -1281,7 +1281,7 @@
     </w:p>
     <w:p>
       <w:pPr>
-        <w:pStyle w:val="Zkladntext"/>
+        <w:pStyle w:val="BodyText"/>
       </w:pPr>
     </w:p>
     <w:p>
@@ -2600,7 +2600,7 @@
         <w:ind w:firstLine="0"/>
       </w:pPr>
       <w:r>
-        <w:t>V této studii se zaměřujeme na analýzu současných metod a nástrojů pro zabezpečení počítačových sítí, s hlavním důrazem na technologie firewallu a systémů Network Detection and Response (NDR). Hlavním cílem je prozkoumat a porovnat různé open source řešení a demo verze poskytované vybranými komerčními dodavateli. Porovnání bude založeno na kritériích efektivity, výkonu a kompatibility s existujícími systémy. Na základě získaných dat a analýzy student navrhne optimální strategii pro implementaci efektivního a bezpečného firewallu a systému NDR.</w:t>
+        <w:t>V této studii se zaměřujeme na analýzu současných metod a nástrojů pro zabezpečení počítačových sítí, s hlavním důrazem na technologie firewallu a systémů Network Detection and Response (NDR). Hlavním cílem je prozkoumat a porovnat různé open source řešení a demo verze poskytované vybranými komerčními dodavateli. Porovnání bude založeno na kritériích efektivity, výkonu a kompatibility s existujícími systémy. Na základě získaných dat a analýzy student navrhne strategii pro implementaci efektivního a bezpečného firewallu a systému NDR.</w:t>
       </w:r>
     </w:p>
     <w:p>
@@ -2918,7 +2918,7 @@
       <w:sdtContent>
         <w:p>
           <w:pPr>
-            <w:pStyle w:val="Nadpisobsahu"/>
+            <w:pStyle w:val="TOCHeading"/>
             <w:spacing w:before="0" w:after="200" w:line="240" w:lineRule="auto"/>
             <w:rPr>
               <w:rFonts w:cs="Times New Roman"/>
@@ -2938,13 +2938,13 @@
         </w:p>
         <w:p>
           <w:pPr>
-            <w:pStyle w:val="Obsah1"/>
+            <w:pStyle w:val="TOC1"/>
             <w:rPr>
               <w:rFonts w:asciiTheme="minorHAnsi" w:eastAsiaTheme="minorEastAsia" w:hAnsiTheme="minorHAnsi" w:cstheme="minorBidi"/>
               <w:b w:val="0"/>
               <w:kern w:val="2"/>
-              <w:sz w:val="22"/>
-              <w:lang w:val="en-US"/>
+              <w:szCs w:val="24"/>
+              <w:lang w:eastAsia="cs-CZ"/>
               <w14:ligatures w14:val="standardContextual"/>
             </w:rPr>
           </w:pPr>
@@ -2966,10 +2966,10 @@
             </w:rPr>
             <w:fldChar w:fldCharType="separate"/>
           </w:r>
-          <w:hyperlink w:anchor="_Toc157860459" w:history="1">
-            <w:r>
-              <w:rPr>
-                <w:rStyle w:val="Hypertextovodkaz"/>
+          <w:hyperlink w:anchor="_Toc158184809" w:history="1">
+            <w:r>
+              <w:rPr>
+                <w:rStyle w:val="Hyperlink"/>
               </w:rPr>
               <w:t>Seznam symbolů a zkratek</w:t>
             </w:r>
@@ -2989,7 +2989,7 @@
               <w:rPr>
                 <w:webHidden/>
               </w:rPr>
-              <w:instrText xml:space="preserve"> PAGEREF _Toc157860459 \h </w:instrText>
+              <w:instrText xml:space="preserve"> PAGEREF _Toc158184809 \h </w:instrText>
             </w:r>
             <w:r>
               <w:rPr>
@@ -3018,20 +3018,20 @@
         </w:p>
         <w:p>
           <w:pPr>
-            <w:pStyle w:val="Obsah1"/>
+            <w:pStyle w:val="TOC1"/>
             <w:rPr>
               <w:rFonts w:asciiTheme="minorHAnsi" w:eastAsiaTheme="minorEastAsia" w:hAnsiTheme="minorHAnsi" w:cstheme="minorBidi"/>
               <w:b w:val="0"/>
               <w:kern w:val="2"/>
-              <w:sz w:val="22"/>
-              <w:lang w:val="en-US"/>
+              <w:szCs w:val="24"/>
+              <w:lang w:eastAsia="cs-CZ"/>
               <w14:ligatures w14:val="standardContextual"/>
             </w:rPr>
           </w:pPr>
-          <w:hyperlink w:anchor="_Toc157860460" w:history="1">
-            <w:r>
-              <w:rPr>
-                <w:rStyle w:val="Hypertextovodkaz"/>
+          <w:hyperlink w:anchor="_Toc158184810" w:history="1">
+            <w:r>
+              <w:rPr>
+                <w:rStyle w:val="Hyperlink"/>
               </w:rPr>
               <w:t>1</w:t>
             </w:r>
@@ -3040,15 +3040,15 @@
                 <w:rFonts w:asciiTheme="minorHAnsi" w:eastAsiaTheme="minorEastAsia" w:hAnsiTheme="minorHAnsi" w:cstheme="minorBidi"/>
                 <w:b w:val="0"/>
                 <w:kern w:val="2"/>
-                <w:sz w:val="22"/>
-                <w:lang w:val="en-US"/>
+                <w:szCs w:val="24"/>
+                <w:lang w:eastAsia="cs-CZ"/>
                 <w14:ligatures w14:val="standardContextual"/>
               </w:rPr>
               <w:tab/>
             </w:r>
             <w:r>
               <w:rPr>
-                <w:rStyle w:val="Hypertextovodkaz"/>
+                <w:rStyle w:val="Hyperlink"/>
               </w:rPr>
               <w:t>Úvod</w:t>
             </w:r>
@@ -3068,7 +3068,7 @@
               <w:rPr>
                 <w:webHidden/>
               </w:rPr>
-              <w:instrText xml:space="preserve"> PAGEREF _Toc157860460 \h </w:instrText>
+              <w:instrText xml:space="preserve"> PAGEREF _Toc158184810 \h </w:instrText>
             </w:r>
             <w:r>
               <w:rPr>
@@ -3097,20 +3097,20 @@
         </w:p>
         <w:p>
           <w:pPr>
-            <w:pStyle w:val="Obsah2"/>
+            <w:pStyle w:val="TOC2"/>
             <w:rPr>
               <w:rFonts w:asciiTheme="minorHAnsi" w:eastAsiaTheme="minorEastAsia" w:hAnsiTheme="minorHAnsi" w:cstheme="minorBidi"/>
               <w:noProof/>
               <w:kern w:val="2"/>
-              <w:sz w:val="22"/>
-              <w:lang w:val="en-US"/>
+              <w:szCs w:val="24"/>
+              <w:lang w:eastAsia="cs-CZ"/>
               <w14:ligatures w14:val="standardContextual"/>
             </w:rPr>
           </w:pPr>
-          <w:hyperlink w:anchor="_Toc157860461" w:history="1">
-            <w:r>
-              <w:rPr>
-                <w:rStyle w:val="Hypertextovodkaz"/>
+          <w:hyperlink w:anchor="_Toc158184811" w:history="1">
+            <w:r>
+              <w:rPr>
+                <w:rStyle w:val="Hyperlink"/>
                 <w:noProof/>
               </w:rPr>
               <w:t>1.1</w:t>
@@ -3120,15 +3120,15 @@
                 <w:rFonts w:asciiTheme="minorHAnsi" w:eastAsiaTheme="minorEastAsia" w:hAnsiTheme="minorHAnsi" w:cstheme="minorBidi"/>
                 <w:noProof/>
                 <w:kern w:val="2"/>
-                <w:sz w:val="22"/>
-                <w:lang w:val="en-US"/>
+                <w:szCs w:val="24"/>
+                <w:lang w:eastAsia="cs-CZ"/>
                 <w14:ligatures w14:val="standardContextual"/>
               </w:rPr>
               <w:tab/>
             </w:r>
             <w:r>
               <w:rPr>
-                <w:rStyle w:val="Hypertextovodkaz"/>
+                <w:rStyle w:val="Hyperlink"/>
                 <w:noProof/>
               </w:rPr>
               <w:t>Přehled současného stavu</w:t>
@@ -3152,7 +3152,7 @@
                 <w:noProof/>
                 <w:webHidden/>
               </w:rPr>
-              <w:instrText xml:space="preserve"> PAGEREF _Toc157860461 \h </w:instrText>
+              <w:instrText xml:space="preserve"> PAGEREF _Toc158184811 \h </w:instrText>
             </w:r>
             <w:r>
               <w:rPr>
@@ -3185,20 +3185,20 @@
         </w:p>
         <w:p>
           <w:pPr>
-            <w:pStyle w:val="Obsah3"/>
+            <w:pStyle w:val="TOC3"/>
             <w:rPr>
               <w:rFonts w:asciiTheme="minorHAnsi" w:eastAsiaTheme="minorEastAsia" w:hAnsiTheme="minorHAnsi" w:cstheme="minorBidi"/>
               <w:noProof/>
               <w:kern w:val="2"/>
-              <w:sz w:val="22"/>
-              <w:lang w:val="en-US"/>
+              <w:szCs w:val="24"/>
+              <w:lang w:eastAsia="cs-CZ"/>
               <w14:ligatures w14:val="standardContextual"/>
             </w:rPr>
           </w:pPr>
-          <w:hyperlink w:anchor="_Toc157860462" w:history="1">
-            <w:r>
-              <w:rPr>
-                <w:rStyle w:val="Hypertextovodkaz"/>
+          <w:hyperlink w:anchor="_Toc158184812" w:history="1">
+            <w:r>
+              <w:rPr>
+                <w:rStyle w:val="Hyperlink"/>
                 <w:noProof/>
               </w:rPr>
               <w:t>1.1.1</w:t>
@@ -3208,15 +3208,15 @@
                 <w:rFonts w:asciiTheme="minorHAnsi" w:eastAsiaTheme="minorEastAsia" w:hAnsiTheme="minorHAnsi" w:cstheme="minorBidi"/>
                 <w:noProof/>
                 <w:kern w:val="2"/>
-                <w:sz w:val="22"/>
-                <w:lang w:val="en-US"/>
+                <w:szCs w:val="24"/>
+                <w:lang w:eastAsia="cs-CZ"/>
                 <w14:ligatures w14:val="standardContextual"/>
               </w:rPr>
               <w:tab/>
             </w:r>
             <w:r>
               <w:rPr>
-                <w:rStyle w:val="Hypertextovodkaz"/>
+                <w:rStyle w:val="Hyperlink"/>
                 <w:noProof/>
               </w:rPr>
               <w:t>Od IDS a IPS k NDR: Evoluce detekce a reakce</w:t>
@@ -3240,7 +3240,7 @@
                 <w:noProof/>
                 <w:webHidden/>
               </w:rPr>
-              <w:instrText xml:space="preserve"> PAGEREF _Toc157860462 \h </w:instrText>
+              <w:instrText xml:space="preserve"> PAGEREF _Toc158184812 \h </w:instrText>
             </w:r>
             <w:r>
               <w:rPr>
@@ -3273,20 +3273,20 @@
         </w:p>
         <w:p>
           <w:pPr>
-            <w:pStyle w:val="Obsah3"/>
+            <w:pStyle w:val="TOC3"/>
             <w:rPr>
               <w:rFonts w:asciiTheme="minorHAnsi" w:eastAsiaTheme="minorEastAsia" w:hAnsiTheme="minorHAnsi" w:cstheme="minorBidi"/>
               <w:noProof/>
               <w:kern w:val="2"/>
-              <w:sz w:val="22"/>
-              <w:lang w:val="en-US"/>
+              <w:szCs w:val="24"/>
+              <w:lang w:eastAsia="cs-CZ"/>
               <w14:ligatures w14:val="standardContextual"/>
             </w:rPr>
           </w:pPr>
-          <w:hyperlink w:anchor="_Toc157860463" w:history="1">
-            <w:r>
-              <w:rPr>
-                <w:rStyle w:val="Hypertextovodkaz"/>
+          <w:hyperlink w:anchor="_Toc158184813" w:history="1">
+            <w:r>
+              <w:rPr>
+                <w:rStyle w:val="Hyperlink"/>
                 <w:noProof/>
               </w:rPr>
               <w:t>1.1.2</w:t>
@@ -3296,15 +3296,15 @@
                 <w:rFonts w:asciiTheme="minorHAnsi" w:eastAsiaTheme="minorEastAsia" w:hAnsiTheme="minorHAnsi" w:cstheme="minorBidi"/>
                 <w:noProof/>
                 <w:kern w:val="2"/>
-                <w:sz w:val="22"/>
-                <w:lang w:val="en-US"/>
+                <w:szCs w:val="24"/>
+                <w:lang w:eastAsia="cs-CZ"/>
                 <w14:ligatures w14:val="standardContextual"/>
               </w:rPr>
               <w:tab/>
             </w:r>
             <w:r>
               <w:rPr>
-                <w:rStyle w:val="Hypertextovodkaz"/>
+                <w:rStyle w:val="Hyperlink"/>
                 <w:noProof/>
               </w:rPr>
               <w:t>Role SOC, SIEM a SOAR</w:t>
@@ -3328,7 +3328,7 @@
                 <w:noProof/>
                 <w:webHidden/>
               </w:rPr>
-              <w:instrText xml:space="preserve"> PAGEREF _Toc157860463 \h </w:instrText>
+              <w:instrText xml:space="preserve"> PAGEREF _Toc158184813 \h </w:instrText>
             </w:r>
             <w:r>
               <w:rPr>
@@ -3361,20 +3361,20 @@
         </w:p>
         <w:p>
           <w:pPr>
-            <w:pStyle w:val="Obsah3"/>
+            <w:pStyle w:val="TOC3"/>
             <w:rPr>
               <w:rFonts w:asciiTheme="minorHAnsi" w:eastAsiaTheme="minorEastAsia" w:hAnsiTheme="minorHAnsi" w:cstheme="minorBidi"/>
               <w:noProof/>
               <w:kern w:val="2"/>
-              <w:sz w:val="22"/>
-              <w:lang w:val="en-US"/>
+              <w:szCs w:val="24"/>
+              <w:lang w:eastAsia="cs-CZ"/>
               <w14:ligatures w14:val="standardContextual"/>
             </w:rPr>
           </w:pPr>
-          <w:hyperlink w:anchor="_Toc157860464" w:history="1">
-            <w:r>
-              <w:rPr>
-                <w:rStyle w:val="Hypertextovodkaz"/>
+          <w:hyperlink w:anchor="_Toc158184814" w:history="1">
+            <w:r>
+              <w:rPr>
+                <w:rStyle w:val="Hyperlink"/>
                 <w:noProof/>
               </w:rPr>
               <w:t>1.1.3</w:t>
@@ -3384,18 +3384,18 @@
                 <w:rFonts w:asciiTheme="minorHAnsi" w:eastAsiaTheme="minorEastAsia" w:hAnsiTheme="minorHAnsi" w:cstheme="minorBidi"/>
                 <w:noProof/>
                 <w:kern w:val="2"/>
-                <w:sz w:val="22"/>
-                <w:lang w:val="en-US"/>
+                <w:szCs w:val="24"/>
+                <w:lang w:eastAsia="cs-CZ"/>
                 <w14:ligatures w14:val="standardContextual"/>
               </w:rPr>
               <w:tab/>
             </w:r>
             <w:r>
               <w:rPr>
-                <w:rStyle w:val="Hypertextovodkaz"/>
-                <w:noProof/>
-              </w:rPr>
-              <w:t>Napojení NDR na SOC, SIEM a SOAR</w:t>
+                <w:rStyle w:val="Hyperlink"/>
+                <w:noProof/>
+              </w:rPr>
+              <w:t>Napojení systému NDR na SOC,SIEM,SOAR</w:t>
             </w:r>
             <w:r>
               <w:rPr>
@@ -3416,7 +3416,7 @@
                 <w:noProof/>
                 <w:webHidden/>
               </w:rPr>
-              <w:instrText xml:space="preserve"> PAGEREF _Toc157860464 \h </w:instrText>
+              <w:instrText xml:space="preserve"> PAGEREF _Toc158184814 \h </w:instrText>
             </w:r>
             <w:r>
               <w:rPr>
@@ -3449,20 +3449,20 @@
         </w:p>
         <w:p>
           <w:pPr>
-            <w:pStyle w:val="Obsah2"/>
+            <w:pStyle w:val="TOC2"/>
             <w:rPr>
               <w:rFonts w:asciiTheme="minorHAnsi" w:eastAsiaTheme="minorEastAsia" w:hAnsiTheme="minorHAnsi" w:cstheme="minorBidi"/>
               <w:noProof/>
               <w:kern w:val="2"/>
-              <w:sz w:val="22"/>
-              <w:lang w:val="en-US"/>
+              <w:szCs w:val="24"/>
+              <w:lang w:eastAsia="cs-CZ"/>
               <w14:ligatures w14:val="standardContextual"/>
             </w:rPr>
           </w:pPr>
-          <w:hyperlink w:anchor="_Toc157860465" w:history="1">
-            <w:r>
-              <w:rPr>
-                <w:rStyle w:val="Hypertextovodkaz"/>
+          <w:hyperlink w:anchor="_Toc158184815" w:history="1">
+            <w:r>
+              <w:rPr>
+                <w:rStyle w:val="Hyperlink"/>
                 <w:noProof/>
               </w:rPr>
               <w:t>1.2</w:t>
@@ -3472,15 +3472,15 @@
                 <w:rFonts w:asciiTheme="minorHAnsi" w:eastAsiaTheme="minorEastAsia" w:hAnsiTheme="minorHAnsi" w:cstheme="minorBidi"/>
                 <w:noProof/>
                 <w:kern w:val="2"/>
-                <w:sz w:val="22"/>
-                <w:lang w:val="en-US"/>
+                <w:szCs w:val="24"/>
+                <w:lang w:eastAsia="cs-CZ"/>
                 <w14:ligatures w14:val="standardContextual"/>
               </w:rPr>
               <w:tab/>
             </w:r>
             <w:r>
               <w:rPr>
-                <w:rStyle w:val="Hypertextovodkaz"/>
+                <w:rStyle w:val="Hyperlink"/>
                 <w:noProof/>
               </w:rPr>
               <w:t>Cíle práce</w:t>
@@ -3504,7 +3504,7 @@
                 <w:noProof/>
                 <w:webHidden/>
               </w:rPr>
-              <w:instrText xml:space="preserve"> PAGEREF _Toc157860465 \h </w:instrText>
+              <w:instrText xml:space="preserve"> PAGEREF _Toc158184815 \h </w:instrText>
             </w:r>
             <w:r>
               <w:rPr>
@@ -3524,7 +3524,7 @@
                 <w:noProof/>
                 <w:webHidden/>
               </w:rPr>
-              <w:t>11</w:t>
+              <w:t>12</w:t>
             </w:r>
             <w:r>
               <w:rPr>
@@ -3537,20 +3537,20 @@
         </w:p>
         <w:p>
           <w:pPr>
-            <w:pStyle w:val="Obsah1"/>
+            <w:pStyle w:val="TOC1"/>
             <w:rPr>
               <w:rFonts w:asciiTheme="minorHAnsi" w:eastAsiaTheme="minorEastAsia" w:hAnsiTheme="minorHAnsi" w:cstheme="minorBidi"/>
               <w:b w:val="0"/>
               <w:kern w:val="2"/>
-              <w:sz w:val="22"/>
-              <w:lang w:val="en-US"/>
+              <w:szCs w:val="24"/>
+              <w:lang w:eastAsia="cs-CZ"/>
               <w14:ligatures w14:val="standardContextual"/>
             </w:rPr>
           </w:pPr>
-          <w:hyperlink w:anchor="_Toc157860466" w:history="1">
-            <w:r>
-              <w:rPr>
-                <w:rStyle w:val="Hypertextovodkaz"/>
+          <w:hyperlink w:anchor="_Toc158184816" w:history="1">
+            <w:r>
+              <w:rPr>
+                <w:rStyle w:val="Hyperlink"/>
               </w:rPr>
               <w:t>2</w:t>
             </w:r>
@@ -3559,15 +3559,15 @@
                 <w:rFonts w:asciiTheme="minorHAnsi" w:eastAsiaTheme="minorEastAsia" w:hAnsiTheme="minorHAnsi" w:cstheme="minorBidi"/>
                 <w:b w:val="0"/>
                 <w:kern w:val="2"/>
-                <w:sz w:val="22"/>
-                <w:lang w:val="en-US"/>
+                <w:szCs w:val="24"/>
+                <w:lang w:eastAsia="cs-CZ"/>
                 <w14:ligatures w14:val="standardContextual"/>
               </w:rPr>
               <w:tab/>
             </w:r>
             <w:r>
               <w:rPr>
-                <w:rStyle w:val="Hypertextovodkaz"/>
+                <w:rStyle w:val="Hyperlink"/>
               </w:rPr>
               <w:t>Metody</w:t>
             </w:r>
@@ -3587,7 +3587,7 @@
               <w:rPr>
                 <w:webHidden/>
               </w:rPr>
-              <w:instrText xml:space="preserve"> PAGEREF _Toc157860466 \h </w:instrText>
+              <w:instrText xml:space="preserve"> PAGEREF _Toc158184816 \h </w:instrText>
             </w:r>
             <w:r>
               <w:rPr>
@@ -3604,7 +3604,7 @@
               <w:rPr>
                 <w:webHidden/>
               </w:rPr>
-              <w:t>12</w:t>
+              <w:t>13</w:t>
             </w:r>
             <w:r>
               <w:rPr>
@@ -3616,20 +3616,20 @@
         </w:p>
         <w:p>
           <w:pPr>
-            <w:pStyle w:val="Obsah2"/>
+            <w:pStyle w:val="TOC2"/>
             <w:rPr>
               <w:rFonts w:asciiTheme="minorHAnsi" w:eastAsiaTheme="minorEastAsia" w:hAnsiTheme="minorHAnsi" w:cstheme="minorBidi"/>
               <w:noProof/>
               <w:kern w:val="2"/>
-              <w:sz w:val="22"/>
-              <w:lang w:val="en-US"/>
+              <w:szCs w:val="24"/>
+              <w:lang w:eastAsia="cs-CZ"/>
               <w14:ligatures w14:val="standardContextual"/>
             </w:rPr>
           </w:pPr>
-          <w:hyperlink w:anchor="_Toc157860467" w:history="1">
-            <w:r>
-              <w:rPr>
-                <w:rStyle w:val="Hypertextovodkaz"/>
+          <w:hyperlink w:anchor="_Toc158184817" w:history="1">
+            <w:r>
+              <w:rPr>
+                <w:rStyle w:val="Hyperlink"/>
                 <w:noProof/>
               </w:rPr>
               <w:t>2.1</w:t>
@@ -3639,15 +3639,15 @@
                 <w:rFonts w:asciiTheme="minorHAnsi" w:eastAsiaTheme="minorEastAsia" w:hAnsiTheme="minorHAnsi" w:cstheme="minorBidi"/>
                 <w:noProof/>
                 <w:kern w:val="2"/>
-                <w:sz w:val="22"/>
-                <w:lang w:val="en-US"/>
+                <w:szCs w:val="24"/>
+                <w:lang w:eastAsia="cs-CZ"/>
                 <w14:ligatures w14:val="standardContextual"/>
               </w:rPr>
               <w:tab/>
             </w:r>
             <w:r>
               <w:rPr>
-                <w:rStyle w:val="Hypertextovodkaz"/>
+                <w:rStyle w:val="Hyperlink"/>
                 <w:noProof/>
               </w:rPr>
               <w:t>Současné metody NDR</w:t>
@@ -3671,7 +3671,7 @@
                 <w:noProof/>
                 <w:webHidden/>
               </w:rPr>
-              <w:instrText xml:space="preserve"> PAGEREF _Toc157860467 \h </w:instrText>
+              <w:instrText xml:space="preserve"> PAGEREF _Toc158184817 \h </w:instrText>
             </w:r>
             <w:r>
               <w:rPr>
@@ -3704,20 +3704,20 @@
         </w:p>
         <w:p>
           <w:pPr>
-            <w:pStyle w:val="Obsah2"/>
+            <w:pStyle w:val="TOC2"/>
             <w:rPr>
               <w:rFonts w:asciiTheme="minorHAnsi" w:eastAsiaTheme="minorEastAsia" w:hAnsiTheme="minorHAnsi" w:cstheme="minorBidi"/>
               <w:noProof/>
               <w:kern w:val="2"/>
-              <w:sz w:val="22"/>
-              <w:lang w:val="en-US"/>
+              <w:szCs w:val="24"/>
+              <w:lang w:eastAsia="cs-CZ"/>
               <w14:ligatures w14:val="standardContextual"/>
             </w:rPr>
           </w:pPr>
-          <w:hyperlink w:anchor="_Toc157860468" w:history="1">
-            <w:r>
-              <w:rPr>
-                <w:rStyle w:val="Hypertextovodkaz"/>
+          <w:hyperlink w:anchor="_Toc158184818" w:history="1">
+            <w:r>
+              <w:rPr>
+                <w:rStyle w:val="Hyperlink"/>
                 <w:noProof/>
               </w:rPr>
               <w:t>2.2</w:t>
@@ -3727,15 +3727,15 @@
                 <w:rFonts w:asciiTheme="minorHAnsi" w:eastAsiaTheme="minorEastAsia" w:hAnsiTheme="minorHAnsi" w:cstheme="minorBidi"/>
                 <w:noProof/>
                 <w:kern w:val="2"/>
-                <w:sz w:val="22"/>
-                <w:lang w:val="en-US"/>
+                <w:szCs w:val="24"/>
+                <w:lang w:eastAsia="cs-CZ"/>
                 <w14:ligatures w14:val="standardContextual"/>
               </w:rPr>
               <w:tab/>
             </w:r>
             <w:r>
               <w:rPr>
-                <w:rStyle w:val="Hypertextovodkaz"/>
+                <w:rStyle w:val="Hyperlink"/>
                 <w:noProof/>
               </w:rPr>
               <w:t>Open-source řešení NDR</w:t>
@@ -3759,7 +3759,7 @@
                 <w:noProof/>
                 <w:webHidden/>
               </w:rPr>
-              <w:instrText xml:space="preserve"> PAGEREF _Toc157860468 \h </w:instrText>
+              <w:instrText xml:space="preserve"> PAGEREF _Toc158184818 \h </w:instrText>
             </w:r>
             <w:r>
               <w:rPr>
@@ -3779,7 +3779,7 @@
                 <w:noProof/>
                 <w:webHidden/>
               </w:rPr>
-              <w:t>13</w:t>
+              <w:t>14</w:t>
             </w:r>
             <w:r>
               <w:rPr>
@@ -3792,20 +3792,20 @@
         </w:p>
         <w:p>
           <w:pPr>
-            <w:pStyle w:val="Obsah2"/>
+            <w:pStyle w:val="TOC2"/>
             <w:rPr>
               <w:rFonts w:asciiTheme="minorHAnsi" w:eastAsiaTheme="minorEastAsia" w:hAnsiTheme="minorHAnsi" w:cstheme="minorBidi"/>
               <w:noProof/>
               <w:kern w:val="2"/>
-              <w:sz w:val="22"/>
-              <w:lang w:val="en-US"/>
+              <w:szCs w:val="24"/>
+              <w:lang w:eastAsia="cs-CZ"/>
               <w14:ligatures w14:val="standardContextual"/>
             </w:rPr>
           </w:pPr>
-          <w:hyperlink w:anchor="_Toc157860469" w:history="1">
-            <w:r>
-              <w:rPr>
-                <w:rStyle w:val="Hypertextovodkaz"/>
+          <w:hyperlink w:anchor="_Toc158184819" w:history="1">
+            <w:r>
+              <w:rPr>
+                <w:rStyle w:val="Hyperlink"/>
                 <w:noProof/>
               </w:rPr>
               <w:t>2.3</w:t>
@@ -3815,15 +3815,15 @@
                 <w:rFonts w:asciiTheme="minorHAnsi" w:eastAsiaTheme="minorEastAsia" w:hAnsiTheme="minorHAnsi" w:cstheme="minorBidi"/>
                 <w:noProof/>
                 <w:kern w:val="2"/>
-                <w:sz w:val="22"/>
-                <w:lang w:val="en-US"/>
+                <w:szCs w:val="24"/>
+                <w:lang w:eastAsia="cs-CZ"/>
                 <w14:ligatures w14:val="standardContextual"/>
               </w:rPr>
               <w:tab/>
             </w:r>
             <w:r>
               <w:rPr>
-                <w:rStyle w:val="Hypertextovodkaz"/>
+                <w:rStyle w:val="Hyperlink"/>
                 <w:noProof/>
               </w:rPr>
               <w:t>Komerční řešení NDR</w:t>
@@ -3847,7 +3847,7 @@
                 <w:noProof/>
                 <w:webHidden/>
               </w:rPr>
-              <w:instrText xml:space="preserve"> PAGEREF _Toc157860469 \h </w:instrText>
+              <w:instrText xml:space="preserve"> PAGEREF _Toc158184819 \h </w:instrText>
             </w:r>
             <w:r>
               <w:rPr>
@@ -3867,7 +3867,7 @@
                 <w:noProof/>
                 <w:webHidden/>
               </w:rPr>
-              <w:t>14</w:t>
+              <w:t>15</w:t>
             </w:r>
             <w:r>
               <w:rPr>
@@ -3880,20 +3880,20 @@
         </w:p>
         <w:p>
           <w:pPr>
-            <w:pStyle w:val="Obsah2"/>
+            <w:pStyle w:val="TOC2"/>
             <w:rPr>
               <w:rFonts w:asciiTheme="minorHAnsi" w:eastAsiaTheme="minorEastAsia" w:hAnsiTheme="minorHAnsi" w:cstheme="minorBidi"/>
               <w:noProof/>
               <w:kern w:val="2"/>
-              <w:sz w:val="22"/>
-              <w:lang w:val="en-US"/>
+              <w:szCs w:val="24"/>
+              <w:lang w:eastAsia="cs-CZ"/>
               <w14:ligatures w14:val="standardContextual"/>
             </w:rPr>
           </w:pPr>
-          <w:hyperlink w:anchor="_Toc157860470" w:history="1">
-            <w:r>
-              <w:rPr>
-                <w:rStyle w:val="Hypertextovodkaz"/>
+          <w:hyperlink w:anchor="_Toc158184820" w:history="1">
+            <w:r>
+              <w:rPr>
+                <w:rStyle w:val="Hyperlink"/>
                 <w:noProof/>
               </w:rPr>
               <w:t>2.4</w:t>
@@ -3903,15 +3903,15 @@
                 <w:rFonts w:asciiTheme="minorHAnsi" w:eastAsiaTheme="minorEastAsia" w:hAnsiTheme="minorHAnsi" w:cstheme="minorBidi"/>
                 <w:noProof/>
                 <w:kern w:val="2"/>
-                <w:sz w:val="22"/>
-                <w:lang w:val="en-US"/>
+                <w:szCs w:val="24"/>
+                <w:lang w:eastAsia="cs-CZ"/>
                 <w14:ligatures w14:val="standardContextual"/>
               </w:rPr>
               <w:tab/>
             </w:r>
             <w:r>
               <w:rPr>
-                <w:rStyle w:val="Hypertextovodkaz"/>
+                <w:rStyle w:val="Hyperlink"/>
                 <w:noProof/>
               </w:rPr>
               <w:t>Vytváření vlastního prototypu</w:t>
@@ -3935,7 +3935,7 @@
                 <w:noProof/>
                 <w:webHidden/>
               </w:rPr>
-              <w:instrText xml:space="preserve"> PAGEREF _Toc157860470 \h </w:instrText>
+              <w:instrText xml:space="preserve"> PAGEREF _Toc158184820 \h </w:instrText>
             </w:r>
             <w:r>
               <w:rPr>
@@ -3955,7 +3955,7 @@
                 <w:noProof/>
                 <w:webHidden/>
               </w:rPr>
-              <w:t>15</w:t>
+              <w:t>16</w:t>
             </w:r>
             <w:r>
               <w:rPr>
@@ -3968,20 +3968,20 @@
         </w:p>
         <w:p>
           <w:pPr>
-            <w:pStyle w:val="Obsah2"/>
+            <w:pStyle w:val="TOC2"/>
             <w:rPr>
               <w:rFonts w:asciiTheme="minorHAnsi" w:eastAsiaTheme="minorEastAsia" w:hAnsiTheme="minorHAnsi" w:cstheme="minorBidi"/>
               <w:noProof/>
               <w:kern w:val="2"/>
-              <w:sz w:val="22"/>
-              <w:lang w:val="en-US"/>
+              <w:szCs w:val="24"/>
+              <w:lang w:eastAsia="cs-CZ"/>
               <w14:ligatures w14:val="standardContextual"/>
             </w:rPr>
           </w:pPr>
-          <w:hyperlink w:anchor="_Toc157860471" w:history="1">
-            <w:r>
-              <w:rPr>
-                <w:rStyle w:val="Hypertextovodkaz"/>
+          <w:hyperlink w:anchor="_Toc158184821" w:history="1">
+            <w:r>
+              <w:rPr>
+                <w:rStyle w:val="Hyperlink"/>
                 <w:noProof/>
               </w:rPr>
               <w:t>2.5</w:t>
@@ -3991,18 +3991,18 @@
                 <w:rFonts w:asciiTheme="minorHAnsi" w:eastAsiaTheme="minorEastAsia" w:hAnsiTheme="minorHAnsi" w:cstheme="minorBidi"/>
                 <w:noProof/>
                 <w:kern w:val="2"/>
-                <w:sz w:val="22"/>
-                <w:lang w:val="en-US"/>
+                <w:szCs w:val="24"/>
+                <w:lang w:eastAsia="cs-CZ"/>
                 <w14:ligatures w14:val="standardContextual"/>
               </w:rPr>
               <w:tab/>
             </w:r>
             <w:r>
               <w:rPr>
-                <w:rStyle w:val="Hypertextovodkaz"/>
-                <w:noProof/>
-              </w:rPr>
-              <w:t>Návrh Optimálního řešení</w:t>
+                <w:rStyle w:val="Hyperlink"/>
+                <w:noProof/>
+              </w:rPr>
+              <w:t>Návrh řešení</w:t>
             </w:r>
             <w:r>
               <w:rPr>
@@ -4023,7 +4023,7 @@
                 <w:noProof/>
                 <w:webHidden/>
               </w:rPr>
-              <w:instrText xml:space="preserve"> PAGEREF _Toc157860471 \h </w:instrText>
+              <w:instrText xml:space="preserve"> PAGEREF _Toc158184821 \h </w:instrText>
             </w:r>
             <w:r>
               <w:rPr>
@@ -4043,7 +4043,7 @@
                 <w:noProof/>
                 <w:webHidden/>
               </w:rPr>
-              <w:t>15</w:t>
+              <w:t>16</w:t>
             </w:r>
             <w:r>
               <w:rPr>
@@ -4056,20 +4056,20 @@
         </w:p>
         <w:p>
           <w:pPr>
-            <w:pStyle w:val="Obsah2"/>
+            <w:pStyle w:val="TOC2"/>
             <w:rPr>
               <w:rFonts w:asciiTheme="minorHAnsi" w:eastAsiaTheme="minorEastAsia" w:hAnsiTheme="minorHAnsi" w:cstheme="minorBidi"/>
               <w:noProof/>
               <w:kern w:val="2"/>
-              <w:sz w:val="22"/>
-              <w:lang w:val="en-US"/>
+              <w:szCs w:val="24"/>
+              <w:lang w:eastAsia="cs-CZ"/>
               <w14:ligatures w14:val="standardContextual"/>
             </w:rPr>
           </w:pPr>
-          <w:hyperlink w:anchor="_Toc157860472" w:history="1">
-            <w:r>
-              <w:rPr>
-                <w:rStyle w:val="Hypertextovodkaz"/>
+          <w:hyperlink w:anchor="_Toc158184822" w:history="1">
+            <w:r>
+              <w:rPr>
+                <w:rStyle w:val="Hyperlink"/>
                 <w:noProof/>
               </w:rPr>
               <w:t>2.6</w:t>
@@ -4079,15 +4079,15 @@
                 <w:rFonts w:asciiTheme="minorHAnsi" w:eastAsiaTheme="minorEastAsia" w:hAnsiTheme="minorHAnsi" w:cstheme="minorBidi"/>
                 <w:noProof/>
                 <w:kern w:val="2"/>
-                <w:sz w:val="22"/>
-                <w:lang w:val="en-US"/>
+                <w:szCs w:val="24"/>
+                <w:lang w:eastAsia="cs-CZ"/>
                 <w14:ligatures w14:val="standardContextual"/>
               </w:rPr>
               <w:tab/>
             </w:r>
             <w:r>
               <w:rPr>
-                <w:rStyle w:val="Hypertextovodkaz"/>
+                <w:rStyle w:val="Hyperlink"/>
                 <w:noProof/>
               </w:rPr>
               <w:t>Doporučení pro implementaci</w:t>
@@ -4111,7 +4111,7 @@
                 <w:noProof/>
                 <w:webHidden/>
               </w:rPr>
-              <w:instrText xml:space="preserve"> PAGEREF _Toc157860472 \h </w:instrText>
+              <w:instrText xml:space="preserve"> PAGEREF _Toc158184822 \h </w:instrText>
             </w:r>
             <w:r>
               <w:rPr>
@@ -4144,20 +4144,20 @@
         </w:p>
         <w:p>
           <w:pPr>
-            <w:pStyle w:val="Obsah1"/>
+            <w:pStyle w:val="TOC1"/>
             <w:rPr>
               <w:rFonts w:asciiTheme="minorHAnsi" w:eastAsiaTheme="minorEastAsia" w:hAnsiTheme="minorHAnsi" w:cstheme="minorBidi"/>
               <w:b w:val="0"/>
               <w:kern w:val="2"/>
-              <w:sz w:val="22"/>
-              <w:lang w:val="en-US"/>
+              <w:szCs w:val="24"/>
+              <w:lang w:eastAsia="cs-CZ"/>
               <w14:ligatures w14:val="standardContextual"/>
             </w:rPr>
           </w:pPr>
-          <w:hyperlink w:anchor="_Toc157860473" w:history="1">
-            <w:r>
-              <w:rPr>
-                <w:rStyle w:val="Hypertextovodkaz"/>
+          <w:hyperlink w:anchor="_Toc158184823" w:history="1">
+            <w:r>
+              <w:rPr>
+                <w:rStyle w:val="Hyperlink"/>
               </w:rPr>
               <w:t>3</w:t>
             </w:r>
@@ -4166,15 +4166,15 @@
                 <w:rFonts w:asciiTheme="minorHAnsi" w:eastAsiaTheme="minorEastAsia" w:hAnsiTheme="minorHAnsi" w:cstheme="minorBidi"/>
                 <w:b w:val="0"/>
                 <w:kern w:val="2"/>
-                <w:sz w:val="22"/>
-                <w:lang w:val="en-US"/>
+                <w:szCs w:val="24"/>
+                <w:lang w:eastAsia="cs-CZ"/>
                 <w14:ligatures w14:val="standardContextual"/>
               </w:rPr>
               <w:tab/>
             </w:r>
             <w:r>
               <w:rPr>
-                <w:rStyle w:val="Hypertextovodkaz"/>
+                <w:rStyle w:val="Hyperlink"/>
               </w:rPr>
               <w:t>Výsledky</w:t>
             </w:r>
@@ -4194,7 +4194,7 @@
               <w:rPr>
                 <w:webHidden/>
               </w:rPr>
-              <w:instrText xml:space="preserve"> PAGEREF _Toc157860473 \h </w:instrText>
+              <w:instrText xml:space="preserve"> PAGEREF _Toc158184823 \h </w:instrText>
             </w:r>
             <w:r>
               <w:rPr>
@@ -4211,7 +4211,7 @@
               <w:rPr>
                 <w:webHidden/>
               </w:rPr>
-              <w:t>17</w:t>
+              <w:t>18</w:t>
             </w:r>
             <w:r>
               <w:rPr>
@@ -4223,20 +4223,20 @@
         </w:p>
         <w:p>
           <w:pPr>
-            <w:pStyle w:val="Obsah1"/>
+            <w:pStyle w:val="TOC1"/>
             <w:rPr>
               <w:rFonts w:asciiTheme="minorHAnsi" w:eastAsiaTheme="minorEastAsia" w:hAnsiTheme="minorHAnsi" w:cstheme="minorBidi"/>
               <w:b w:val="0"/>
               <w:kern w:val="2"/>
-              <w:sz w:val="22"/>
-              <w:lang w:val="en-US"/>
+              <w:szCs w:val="24"/>
+              <w:lang w:eastAsia="cs-CZ"/>
               <w14:ligatures w14:val="standardContextual"/>
             </w:rPr>
           </w:pPr>
-          <w:hyperlink w:anchor="_Toc157860474" w:history="1">
-            <w:r>
-              <w:rPr>
-                <w:rStyle w:val="Hypertextovodkaz"/>
+          <w:hyperlink w:anchor="_Toc158184824" w:history="1">
+            <w:r>
+              <w:rPr>
+                <w:rStyle w:val="Hyperlink"/>
               </w:rPr>
               <w:t>4</w:t>
             </w:r>
@@ -4245,15 +4245,15 @@
                 <w:rFonts w:asciiTheme="minorHAnsi" w:eastAsiaTheme="minorEastAsia" w:hAnsiTheme="minorHAnsi" w:cstheme="minorBidi"/>
                 <w:b w:val="0"/>
                 <w:kern w:val="2"/>
-                <w:sz w:val="22"/>
-                <w:lang w:val="en-US"/>
+                <w:szCs w:val="24"/>
+                <w:lang w:eastAsia="cs-CZ"/>
                 <w14:ligatures w14:val="standardContextual"/>
               </w:rPr>
               <w:tab/>
             </w:r>
             <w:r>
               <w:rPr>
-                <w:rStyle w:val="Hypertextovodkaz"/>
+                <w:rStyle w:val="Hyperlink"/>
               </w:rPr>
               <w:t>Diskuse</w:t>
             </w:r>
@@ -4273,7 +4273,7 @@
               <w:rPr>
                 <w:webHidden/>
               </w:rPr>
-              <w:instrText xml:space="preserve"> PAGEREF _Toc157860474 \h </w:instrText>
+              <w:instrText xml:space="preserve"> PAGEREF _Toc158184824 \h </w:instrText>
             </w:r>
             <w:r>
               <w:rPr>
@@ -4290,7 +4290,7 @@
               <w:rPr>
                 <w:webHidden/>
               </w:rPr>
-              <w:t>19</w:t>
+              <w:t>20</w:t>
             </w:r>
             <w:r>
               <w:rPr>
@@ -4302,20 +4302,20 @@
         </w:p>
         <w:p>
           <w:pPr>
-            <w:pStyle w:val="Obsah1"/>
+            <w:pStyle w:val="TOC1"/>
             <w:rPr>
               <w:rFonts w:asciiTheme="minorHAnsi" w:eastAsiaTheme="minorEastAsia" w:hAnsiTheme="minorHAnsi" w:cstheme="minorBidi"/>
               <w:b w:val="0"/>
               <w:kern w:val="2"/>
-              <w:sz w:val="22"/>
-              <w:lang w:val="en-US"/>
+              <w:szCs w:val="24"/>
+              <w:lang w:eastAsia="cs-CZ"/>
               <w14:ligatures w14:val="standardContextual"/>
             </w:rPr>
           </w:pPr>
-          <w:hyperlink w:anchor="_Toc157860475" w:history="1">
-            <w:r>
-              <w:rPr>
-                <w:rStyle w:val="Hypertextovodkaz"/>
+          <w:hyperlink w:anchor="_Toc158184825" w:history="1">
+            <w:r>
+              <w:rPr>
+                <w:rStyle w:val="Hyperlink"/>
               </w:rPr>
               <w:t>5</w:t>
             </w:r>
@@ -4324,15 +4324,15 @@
                 <w:rFonts w:asciiTheme="minorHAnsi" w:eastAsiaTheme="minorEastAsia" w:hAnsiTheme="minorHAnsi" w:cstheme="minorBidi"/>
                 <w:b w:val="0"/>
                 <w:kern w:val="2"/>
-                <w:sz w:val="22"/>
-                <w:lang w:val="en-US"/>
+                <w:szCs w:val="24"/>
+                <w:lang w:eastAsia="cs-CZ"/>
                 <w14:ligatures w14:val="standardContextual"/>
               </w:rPr>
               <w:tab/>
             </w:r>
             <w:r>
               <w:rPr>
-                <w:rStyle w:val="Hypertextovodkaz"/>
+                <w:rStyle w:val="Hyperlink"/>
               </w:rPr>
               <w:t>Závěr</w:t>
             </w:r>
@@ -4352,7 +4352,7 @@
               <w:rPr>
                 <w:webHidden/>
               </w:rPr>
-              <w:instrText xml:space="preserve"> PAGEREF _Toc157860475 \h </w:instrText>
+              <w:instrText xml:space="preserve"> PAGEREF _Toc158184825 \h </w:instrText>
             </w:r>
             <w:r>
               <w:rPr>
@@ -4369,7 +4369,7 @@
               <w:rPr>
                 <w:webHidden/>
               </w:rPr>
-              <w:t>20</w:t>
+              <w:t>21</w:t>
             </w:r>
             <w:r>
               <w:rPr>
@@ -4381,20 +4381,20 @@
         </w:p>
         <w:p>
           <w:pPr>
-            <w:pStyle w:val="Obsah1"/>
+            <w:pStyle w:val="TOC1"/>
             <w:rPr>
               <w:rFonts w:asciiTheme="minorHAnsi" w:eastAsiaTheme="minorEastAsia" w:hAnsiTheme="minorHAnsi" w:cstheme="minorBidi"/>
               <w:b w:val="0"/>
               <w:kern w:val="2"/>
-              <w:sz w:val="22"/>
-              <w:lang w:val="en-US"/>
+              <w:szCs w:val="24"/>
+              <w:lang w:eastAsia="cs-CZ"/>
               <w14:ligatures w14:val="standardContextual"/>
             </w:rPr>
           </w:pPr>
-          <w:hyperlink w:anchor="_Toc157860476" w:history="1">
-            <w:r>
-              <w:rPr>
-                <w:rStyle w:val="Hypertextovodkaz"/>
+          <w:hyperlink w:anchor="_Toc158184826" w:history="1">
+            <w:r>
+              <w:rPr>
+                <w:rStyle w:val="Hyperlink"/>
               </w:rPr>
               <w:t>Seznam použité literatury</w:t>
             </w:r>
@@ -4414,7 +4414,7 @@
               <w:rPr>
                 <w:webHidden/>
               </w:rPr>
-              <w:instrText xml:space="preserve"> PAGEREF _Toc157860476 \h </w:instrText>
+              <w:instrText xml:space="preserve"> PAGEREF _Toc158184826 \h </w:instrText>
             </w:r>
             <w:r>
               <w:rPr>
@@ -4431,7 +4431,7 @@
               <w:rPr>
                 <w:webHidden/>
               </w:rPr>
-              <w:t>21</w:t>
+              <w:t>22</w:t>
             </w:r>
             <w:r>
               <w:rPr>
@@ -4477,7 +4477,7 @@
     </w:p>
     <w:p>
       <w:pPr>
-        <w:pStyle w:val="Nadpis1"/>
+        <w:pStyle w:val="Heading1"/>
         <w:numPr>
           <w:ilvl w:val="0"/>
           <w:numId w:val="0"/>
@@ -4485,7 +4485,7 @@
       </w:pPr>
       <w:bookmarkStart w:id="0" w:name="_Toc350012458"/>
       <w:bookmarkStart w:id="1" w:name="_Toc386301756"/>
-      <w:bookmarkStart w:id="2" w:name="_Toc157860459"/>
+      <w:bookmarkStart w:id="2" w:name="_Toc158184809"/>
       <w:r>
         <w:lastRenderedPageBreak/>
         <w:t>S</w:t>
@@ -4502,7 +4502,7 @@
     </w:p>
     <w:p>
       <w:pPr>
-        <w:pStyle w:val="Nadpis4"/>
+        <w:pStyle w:val="Heading4"/>
       </w:pPr>
       <w:r>
         <w:t>Seznam zkratek</w:t>
@@ -4596,14 +4596,23 @@
             <w:pPr>
               <w:pStyle w:val="Tabulka"/>
               <w:jc w:val="left"/>
+              <w:rPr>
+                <w:sz w:val="24"/>
+                <w:szCs w:val="24"/>
+              </w:rPr>
             </w:pPr>
             <w:r>
-              <w:t>Network Detection and Response</w:t>
-            </w:r>
-            <w:r>
-              <w:t xml:space="preserve"> (Síťová detekce a reakce</w:t>
-            </w:r>
-            <w:r>
+              <w:rPr>
+                <w:sz w:val="24"/>
+                <w:szCs w:val="24"/>
+              </w:rPr>
+              <w:t>Network Detection and Response (Síťová detekce a reakce</w:t>
+            </w:r>
+            <w:r>
+              <w:rPr>
+                <w:sz w:val="24"/>
+                <w:szCs w:val="24"/>
+              </w:rPr>
               <w:t>)</w:t>
             </w:r>
           </w:p>
@@ -4640,18 +4649,45 @@
             <w:pPr>
               <w:pStyle w:val="Tabulka"/>
               <w:jc w:val="left"/>
+              <w:rPr>
+                <w:sz w:val="24"/>
+                <w:szCs w:val="24"/>
+              </w:rPr>
             </w:pPr>
             <w:r>
+              <w:rPr>
+                <w:sz w:val="24"/>
+                <w:szCs w:val="24"/>
+              </w:rPr>
               <w:t xml:space="preserve">Intrusion </w:t>
             </w:r>
             <w:r>
+              <w:rPr>
+                <w:sz w:val="24"/>
+                <w:szCs w:val="24"/>
+              </w:rPr>
               <w:t>Detection</w:t>
             </w:r>
             <w:r>
+              <w:rPr>
+                <w:sz w:val="24"/>
+                <w:szCs w:val="24"/>
+              </w:rPr>
               <w:t xml:space="preserve"> </w:t>
             </w:r>
             <w:r>
+              <w:rPr>
+                <w:sz w:val="24"/>
+                <w:szCs w:val="24"/>
+              </w:rPr>
               <w:t>System</w:t>
+            </w:r>
+            <w:r>
+              <w:rPr>
+                <w:sz w:val="24"/>
+                <w:szCs w:val="24"/>
+              </w:rPr>
+              <w:t xml:space="preserve"> (Systém pro detekci prolomení)</w:t>
             </w:r>
           </w:p>
         </w:tc>
@@ -4687,12 +4723,33 @@
             <w:pPr>
               <w:pStyle w:val="Tabulka"/>
               <w:jc w:val="left"/>
+              <w:rPr>
+                <w:sz w:val="24"/>
+                <w:szCs w:val="24"/>
+                <w:lang w:val="en-US"/>
+              </w:rPr>
             </w:pPr>
             <w:r>
-              <w:t xml:space="preserve">Intrusion Prevention </w:t>
-            </w:r>
-            <w:r>
-              <w:t>System</w:t>
+              <w:rPr>
+                <w:sz w:val="24"/>
+                <w:szCs w:val="24"/>
+              </w:rPr>
+              <w:t>Intrusion Prevention System</w:t>
+            </w:r>
+            <w:r>
+              <w:rPr>
+                <w:sz w:val="24"/>
+                <w:szCs w:val="24"/>
+                <w:lang w:val="en-US"/>
+              </w:rPr>
+              <w:t>(Syst</w:t>
+            </w:r>
+            <w:r>
+              <w:rPr>
+                <w:sz w:val="24"/>
+                <w:szCs w:val="24"/>
+              </w:rPr>
+              <w:t>ém pro prevenci prolomení)</w:t>
             </w:r>
           </w:p>
         </w:tc>
@@ -4724,9 +4781,21 @@
           <w:p>
             <w:pPr>
               <w:ind w:firstLine="0"/>
+              <w:rPr>
+                <w:szCs w:val="24"/>
+              </w:rPr>
             </w:pPr>
             <w:r>
+              <w:rPr>
+                <w:szCs w:val="24"/>
+              </w:rPr>
               <w:t>Security Operations Center</w:t>
+            </w:r>
+            <w:r>
+              <w:rPr>
+                <w:szCs w:val="24"/>
+              </w:rPr>
+              <w:t xml:space="preserve"> (Operační středisko)</w:t>
             </w:r>
           </w:p>
         </w:tc>
@@ -4752,9 +4821,36 @@
           <w:p>
             <w:pPr>
               <w:ind w:firstLine="0"/>
+              <w:rPr>
+                <w:szCs w:val="24"/>
+                <w:lang w:val="en-US"/>
+              </w:rPr>
             </w:pPr>
             <w:r>
+              <w:rPr>
+                <w:szCs w:val="24"/>
+              </w:rPr>
               <w:t>Security Information and Event Management</w:t>
+            </w:r>
+            <w:r>
+              <w:rPr>
+                <w:szCs w:val="24"/>
+                <w:lang w:val="en-US"/>
+              </w:rPr>
+              <w:t xml:space="preserve"> (Spr</w:t>
+            </w:r>
+            <w:r>
+              <w:rPr>
+                <w:szCs w:val="24"/>
+              </w:rPr>
+              <w:t>áva bezpečnostních informací a událostí</w:t>
+            </w:r>
+            <w:r>
+              <w:rPr>
+                <w:szCs w:val="24"/>
+                <w:lang w:val="en-US"/>
+              </w:rPr>
+              <w:t>)</w:t>
             </w:r>
           </w:p>
         </w:tc>
@@ -4780,9 +4876,33 @@
           <w:p>
             <w:pPr>
               <w:ind w:firstLine="0"/>
+              <w:rPr>
+                <w:szCs w:val="24"/>
+              </w:rPr>
             </w:pPr>
             <w:r>
+              <w:rPr>
+                <w:szCs w:val="24"/>
+              </w:rPr>
               <w:t>Security Orchestration Automation and Response</w:t>
+            </w:r>
+            <w:r>
+              <w:rPr>
+                <w:szCs w:val="24"/>
+              </w:rPr>
+              <w:t xml:space="preserve"> (</w:t>
+            </w:r>
+            <w:r>
+              <w:rPr>
+                <w:szCs w:val="24"/>
+              </w:rPr>
+              <w:t>Orchestrace bezpečnosti, automatizace a reakce</w:t>
+            </w:r>
+            <w:r>
+              <w:rPr>
+                <w:szCs w:val="24"/>
+              </w:rPr>
+              <w:t>)</w:t>
             </w:r>
           </w:p>
         </w:tc>
@@ -4832,11 +4952,11 @@
     </w:p>
     <w:p>
       <w:pPr>
-        <w:pStyle w:val="Nadpis1"/>
+        <w:pStyle w:val="Heading1"/>
       </w:pPr>
       <w:bookmarkStart w:id="3" w:name="_Toc350012459"/>
       <w:bookmarkStart w:id="4" w:name="_Toc386301757"/>
-      <w:bookmarkStart w:id="5" w:name="_Toc157860460"/>
+      <w:bookmarkStart w:id="5" w:name="_Toc158184810"/>
       <w:r>
         <w:lastRenderedPageBreak/>
         <w:t>Úvod</w:t>
@@ -4847,17 +4967,23 @@
     </w:p>
     <w:p>
       <w:r>
-        <w:t>V současné éře digitální transformace je bezpečnost počítačových sítí zásadním pilířem pro udržitelný rozvoj a ochranu informačních aktiv jakékoliv organizace. S neustále se rozšiřujícím spektrem kybernetických hrozeb a rostoucí závislostí na digitální infrastruktuře se bezpečnostní řešení stávají nepostradatelnými pro zajištění integrity, dostupnosti a důvěrnosti citlivých dat. Tento projekt si klade za cíl hloubkově prozkoumat současné metody a nástroje pro zabezpečení počítačových sítí, přičemž klade důraz na dvě klíčové oblasti: firewally a systémy Network Detection and Response (NDR).</w:t>
-      </w:r>
-    </w:p>
-    <w:p>
-      <w:r>
-        <w:t>Motivace k tomuto výzkumu vychází z potřeby porozumět a efektivně reagovat na dynamicky se vyvíjející kybernetické hrozby. V dnešní době, kdy organizace čelí stále složitějším a promyšlenějším útokům, je nezbytné mít nejen robustní, ale i adaptabilní bezpečnostní řešení. Projekt se zaměřuje na komparativní analýzu různých typů firewallů a NDR systémů, včetně open source řešení a demo verzí od vybraných komerčních dodavatelů. Cílem je poskytnout detailní pohled na jejich výkonnost, efektivitu a kompatibilitu v rámci různých provozních prostředí.</w:t>
-      </w:r>
-    </w:p>
-    <w:p>
-      <w:r>
-        <w:t>Hloubkové porovnání a analýza těchto technologií umožní identifikovat klíčové faktory, které by měly být zohledněny při výběru bezpečnostního řešení pro organizace. Projekt bude také zkoumat, jak se tyto technologie vyvíjejí v reakci na neustále se měnící kybernetické prostředí a jak jsou schopny reagovat na nové typy hrozeb. Výsledkem tohoto výzkumu bude sada doporučení pro implementaci těchto technologií, která by měla pomoci organizacím zvýšit jejich schopnost odolávat proti kybernetickým hrozbám a zároveň udržet flexibilitu a škálovatelnost jejich bezpečnostních systémů.</w:t>
+        <w:t>V současné éře digitální transformace je bezpečnost počítačových sítí zásadním pilířem pro udržitelný rozvoj a ochranu informačních aktiv jakékoliv organizace. S neustále se rozšiřujícím spektrem kybernetických hrozeb a rostoucí závislostí na digitální infrastruktuře se bezpečnostní řešení stávají nepostradatelnými pro zajištění integrity, dostupnosti a důvěrnosti citlivých dat. Tento projekt si klade za cíl prozkoumat současné metody a nástroje pro zabezpečení počítačových sítí, přičemž klade důraz na dvě klíčové oblasti: firewally a systémy Network Detection and Response (NDR).</w:t>
+      </w:r>
+    </w:p>
+    <w:p>
+      <w:r>
+        <w:t xml:space="preserve">Motivace k tomuto výzkumu vychází z potřeby porozumět a efektivně reagovat na dynamicky se vyvíjející kybernetické hrozby. V dnešní době, kdy organizace čelí stále složitějším a promyšlenějším útokům, je nezbytné mít nejen robustní, ale i adaptabilní bezpečnostní řešení. Projekt se zaměřuje na komparativní analýzu různých typů firewallů a NDR systémů, včetně open source řešení a demo verzí od vybraných komerčních dodavatelů. </w:t>
+      </w:r>
+    </w:p>
+    <w:p>
+      <w:r>
+        <w:t xml:space="preserve">Hloubkové porovnání a analýza těchto technologií umožní identifikovat klíčové faktory, které by měly být zohledněny při výběru bezpečnostního řešení pro organizace. Výsledkem </w:t>
+      </w:r>
+      <w:r>
+        <w:t xml:space="preserve">této práce </w:t>
+      </w:r>
+      <w:r>
+        <w:t>bude sada doporučení pro implementaci těchto technologií, která by měla pomoci organizacím zvýšit jejich schopnost odolávat proti kybernetickým hrozbám a zároveň udržet flexibilitu a škálovatelnost jejich bezpečnostních systémů.</w:t>
       </w:r>
     </w:p>
     <w:p>
@@ -4885,10 +5011,10 @@
     <w:p/>
     <w:p>
       <w:pPr>
-        <w:pStyle w:val="Nadpis2"/>
+        <w:pStyle w:val="Heading2"/>
       </w:pPr>
       <w:bookmarkStart w:id="6" w:name="_Toc386301758"/>
-      <w:bookmarkStart w:id="7" w:name="_Toc157860461"/>
+      <w:bookmarkStart w:id="7" w:name="_Toc158184811"/>
       <w:r>
         <w:lastRenderedPageBreak/>
         <w:t xml:space="preserve">Přehled </w:t>
@@ -4904,9 +5030,9 @@
     </w:p>
     <w:p>
       <w:pPr>
-        <w:pStyle w:val="Nadpis3"/>
-      </w:pPr>
-      <w:bookmarkStart w:id="8" w:name="_Toc157860462"/>
+        <w:pStyle w:val="Heading3"/>
+      </w:pPr>
+      <w:bookmarkStart w:id="8" w:name="_Toc158184812"/>
       <w:r>
         <w:t>Od IDS a IPS k NDR: Evoluce detekce a reakce</w:t>
       </w:r>
@@ -4960,9 +5086,9 @@
     </w:p>
     <w:p>
       <w:pPr>
-        <w:pStyle w:val="Nadpis3"/>
-      </w:pPr>
-      <w:bookmarkStart w:id="9" w:name="_Toc157860463"/>
+        <w:pStyle w:val="Heading3"/>
+      </w:pPr>
+      <w:bookmarkStart w:id="9" w:name="_Toc158184813"/>
       <w:r>
         <w:t>Role SOC, SIEM a SOAR</w:t>
       </w:r>
@@ -5031,53 +5157,279 @@
         <w:t xml:space="preserve">  </w:t>
       </w:r>
       <w:r>
-        <w:t>SOAR přináší další dimenzi automatizace a koordinace do procesů řešení incidentů. Integrací s nástroji jako NDR a SIEM, SOAR umožňuje automatické provádění bezpečnostních operací, jako je blokování IP adres, izolace infikovaných systémů nebo aplikace bezpečnostních záplat. Tím se výrazně snižuje čas potřebný k reakci na incidenty a zvyšuje se celková obranyschopnost organizace proti kybernetickým hrozbám.</w:t>
-      </w:r>
-      <w:r>
-        <w:t xml:space="preserve"> </w:t>
+        <w:t xml:space="preserve">SOAR přináší další dimenzi automatizace a koordinace do procesů řešení incidentů. Integrací s nástroji jako NDR a SIEM, SOAR umožňuje automatické provádění bezpečnostních operací, jako je blokování IP adres, izolace infikovaných systémů nebo aplikace bezpečnostních záplat. Tím se výrazně snižuje čas potřebný k reakci na incidenty a zvyšuje se celková obranyschopnost organizace proti kybernetickým hrozbám. </w:t>
       </w:r>
     </w:p>
     <w:p/>
     <w:p/>
-    <w:p>
-      <w:pPr>
-        <w:pStyle w:val="Nadpis3"/>
-      </w:pPr>
-      <w:bookmarkStart w:id="10" w:name="_Toc157860464"/>
+    <w:p/>
+    <w:p/>
+    <w:p>
+      <w:pPr>
+        <w:pStyle w:val="Heading3"/>
+      </w:pPr>
+      <w:bookmarkStart w:id="10" w:name="_Toc158184814"/>
       <w:r>
         <w:lastRenderedPageBreak/>
-        <w:t>Napojení NDR na SOC, SIEM a SOAR</w:t>
+        <w:t>Napojení systému NDR na SOC,SIEM,SOAR</w:t>
       </w:r>
       <w:bookmarkEnd w:id="10"/>
     </w:p>
     <w:p>
-      <w:r>
-        <w:t>V současném prostředí zabezpečení počítačových sítí se klíčové role ujímají firewally, Network Detection and Response (NDR), Intrusion Prevention Systems (IPS), a nově se rozvíjející koncepty Security Service Edge (SSE) a Secure Access Service Edge (SASE). Tyto technologie a přístupy představují zásadní prvky v ochraně proti kybernetickým hrozbám, zvláště v kontextu rostoucího významu cloudových služeb a distribuovaných pracovních prostředí.</w:t>
-      </w:r>
-    </w:p>
-    <w:p>
-      <w:r>
-        <w:t xml:space="preserve">Zásadní myšlenkou tohoto projektu je, že ačkoliv existují rozsáhlé a sofistikované bezpečnostní řešení, stále se setkáváme s výzvami v oblasti jejich integrace, adaptace na nové hrozby a efektivní správy. Tyto výzvy se stávají ještě akutnějšími s příchodem SSE a SASE, které slibují vyšší míru integrace bezpečnostních funkcí přímo do síťové infrastruktury. </w:t>
-      </w:r>
-    </w:p>
-    <w:p>
-      <w:r>
-        <w:t>Výchozí podmínky pro řešení tohoto problému vyplývají z potřeby hloubkové analýzy současných bezpečnostních technologií, jejich možností, omezení a potenciálu pro integraci. Tento projekt se zaměří na posouzení, jak mohou různé bezpečnostní technologie, včetně firewallových systémů NDR</w:t>
-      </w:r>
-      <w:r>
+      <w:pPr>
+        <w:rPr>
+          <w:lang w:val="en-US"/>
+        </w:rPr>
+      </w:pPr>
+      <w:r>
+        <w:rPr>
+          <w:lang w:val="en-US"/>
+        </w:rPr>
+        <w:t>Blokov</w:t>
+      </w:r>
+      <w:r>
+        <w:t>é schéma zapojení těchto čtyř prvků může vypadat takto:</w:t>
+      </w:r>
+    </w:p>
+    <w:p>
+      <w:r>
+        <w:rPr>
+          <w:noProof/>
+        </w:rPr>
+        <w:drawing>
+          <wp:anchor distT="0" distB="0" distL="114300" distR="114300" simplePos="0" relativeHeight="251658240" behindDoc="0" locked="0" layoutInCell="1" allowOverlap="1" wp14:anchorId="0633A5DD" wp14:editId="441C249A">
+            <wp:simplePos x="0" y="0"/>
+            <wp:positionH relativeFrom="page">
+              <wp:align>center</wp:align>
+            </wp:positionH>
+            <wp:positionV relativeFrom="paragraph">
+              <wp:posOffset>90170</wp:posOffset>
+            </wp:positionV>
+            <wp:extent cx="4383405" cy="3368040"/>
+            <wp:effectExtent l="0" t="0" r="0" b="0"/>
+            <wp:wrapSquare wrapText="bothSides"/>
+            <wp:docPr id="463963908" name="Picture 2"/>
+            <wp:cNvGraphicFramePr>
+              <a:graphicFrameLocks xmlns:a="http://schemas.openxmlformats.org/drawingml/2006/main" noChangeAspect="1"/>
+            </wp:cNvGraphicFramePr>
+            <a:graphic xmlns:a="http://schemas.openxmlformats.org/drawingml/2006/main">
+              <a:graphicData uri="http://schemas.openxmlformats.org/drawingml/2006/picture">
+                <pic:pic xmlns:pic="http://schemas.openxmlformats.org/drawingml/2006/picture">
+                  <pic:nvPicPr>
+                    <pic:cNvPr id="0" name="Picture 2"/>
+                    <pic:cNvPicPr>
+                      <a:picLocks noChangeAspect="1" noChangeArrowheads="1"/>
+                    </pic:cNvPicPr>
+                  </pic:nvPicPr>
+                  <pic:blipFill>
+                    <a:blip r:embed="rId15">
+                      <a:extLst>
+                        <a:ext uri="{28A0092B-C50C-407E-A947-70E740481C1C}">
+                          <a14:useLocalDpi xmlns:a14="http://schemas.microsoft.com/office/drawing/2010/main" val="0"/>
+                        </a:ext>
+                      </a:extLst>
+                    </a:blip>
+                    <a:srcRect/>
+                    <a:stretch>
+                      <a:fillRect/>
+                    </a:stretch>
+                  </pic:blipFill>
+                  <pic:spPr bwMode="auto">
+                    <a:xfrm>
+                      <a:off x="0" y="0"/>
+                      <a:ext cx="4383405" cy="3368040"/>
+                    </a:xfrm>
+                    <a:prstGeom prst="rect">
+                      <a:avLst/>
+                    </a:prstGeom>
+                    <a:noFill/>
+                    <a:ln>
+                      <a:noFill/>
+                    </a:ln>
+                  </pic:spPr>
+                </pic:pic>
+              </a:graphicData>
+            </a:graphic>
+            <wp14:sizeRelH relativeFrom="margin">
+              <wp14:pctWidth>0</wp14:pctWidth>
+            </wp14:sizeRelH>
+            <wp14:sizeRelV relativeFrom="margin">
+              <wp14:pctHeight>0</wp14:pctHeight>
+            </wp14:sizeRelV>
+          </wp:anchor>
+        </w:drawing>
+      </w:r>
+    </w:p>
+    <w:p>
+      <w:r>
+        <w:rPr>
+          <w:noProof/>
+        </w:rPr>
+        <w:drawing>
+          <wp:inline distT="0" distB="0" distL="0" distR="0" wp14:anchorId="6C64561E" wp14:editId="08A1E1C6">
+            <wp:extent cx="5394960" cy="4145280"/>
+            <wp:effectExtent l="0" t="0" r="0" b="0"/>
+            <wp:docPr id="568403505" name="Picture 1" descr="A diagram of a company&#10;&#10;Description automatically generated"/>
+            <wp:cNvGraphicFramePr>
+              <a:graphicFrameLocks xmlns:a="http://schemas.openxmlformats.org/drawingml/2006/main" noChangeAspect="1"/>
+            </wp:cNvGraphicFramePr>
+            <a:graphic xmlns:a="http://schemas.openxmlformats.org/drawingml/2006/main">
+              <a:graphicData uri="http://schemas.openxmlformats.org/drawingml/2006/picture">
+                <pic:pic xmlns:pic="http://schemas.openxmlformats.org/drawingml/2006/picture">
+                  <pic:nvPicPr>
+                    <pic:cNvPr id="568403505" name="Picture 1" descr="A diagram of a company&#10;&#10;Description automatically generated"/>
+                    <pic:cNvPicPr>
+                      <a:picLocks noChangeAspect="1" noChangeArrowheads="1"/>
+                    </pic:cNvPicPr>
+                  </pic:nvPicPr>
+                  <pic:blipFill>
+                    <a:blip r:embed="rId15">
+                      <a:extLst>
+                        <a:ext uri="{28A0092B-C50C-407E-A947-70E740481C1C}">
+                          <a14:useLocalDpi xmlns:a14="http://schemas.microsoft.com/office/drawing/2010/main" val="0"/>
+                        </a:ext>
+                      </a:extLst>
+                    </a:blip>
+                    <a:srcRect/>
+                    <a:stretch>
+                      <a:fillRect/>
+                    </a:stretch>
+                  </pic:blipFill>
+                  <pic:spPr bwMode="auto">
+                    <a:xfrm>
+                      <a:off x="0" y="0"/>
+                      <a:ext cx="5394960" cy="4145280"/>
+                    </a:xfrm>
+                    <a:prstGeom prst="rect">
+                      <a:avLst/>
+                    </a:prstGeom>
+                    <a:noFill/>
+                    <a:ln>
+                      <a:noFill/>
+                    </a:ln>
+                  </pic:spPr>
+                </pic:pic>
+              </a:graphicData>
+            </a:graphic>
+          </wp:inline>
+        </w:drawing>
+      </w:r>
+    </w:p>
+    <w:p>
+      <w:pPr>
+        <w:ind w:firstLine="0"/>
+        <w:jc w:val="center"/>
+        <w:rPr>
+          <w:sz w:val="22"/>
+          <w:szCs w:val="20"/>
+        </w:rPr>
+      </w:pPr>
+      <w:r>
+        <w:rPr>
+          <w:b/>
+          <w:sz w:val="22"/>
+          <w:szCs w:val="20"/>
+        </w:rPr>
+        <w:t>Obr. 1.</w:t>
+      </w:r>
+      <w:r>
+        <w:rPr>
+          <w:b/>
+          <w:sz w:val="22"/>
+          <w:szCs w:val="20"/>
+        </w:rPr>
+        <w:t>1</w:t>
+      </w:r>
+      <w:r>
+        <w:rPr>
+          <w:b/>
+          <w:sz w:val="22"/>
+          <w:szCs w:val="20"/>
+        </w:rPr>
+        <w:t>:</w:t>
+      </w:r>
+      <w:r>
+        <w:rPr>
+          <w:sz w:val="22"/>
+          <w:szCs w:val="20"/>
+        </w:rPr>
         <w:t xml:space="preserve"> </w:t>
       </w:r>
       <w:r>
-        <w:t>spolupracovat a vytvořit komplexní bezpečnostní řešení, které je adaptabilní, efektivní a schopné čelit současným i budoucím kybernetickým výzvám.</w:t>
-      </w:r>
-    </w:p>
-    <w:p>
-      <w:pPr>
-        <w:pStyle w:val="Nadpis2"/>
+        <w:rPr>
+          <w:sz w:val="22"/>
+          <w:szCs w:val="20"/>
+        </w:rPr>
+        <w:t>Blokové schéma zapojení NDR na systémy SOC</w:t>
+      </w:r>
+      <w:r>
+        <w:rPr>
+          <w:sz w:val="22"/>
+          <w:szCs w:val="20"/>
+          <w:lang w:val="en-US"/>
+        </w:rPr>
+        <w:t>,SIEM,SOAR</w:t>
+      </w:r>
+      <w:r>
+        <w:rPr>
+          <w:sz w:val="22"/>
+          <w:szCs w:val="20"/>
+        </w:rPr>
+        <w:t>. Model: autor.</w:t>
+      </w:r>
+    </w:p>
+    <w:p>
+      <w:r>
+        <w:t>NDR</w:t>
+      </w:r>
+      <w:r>
+        <w:t xml:space="preserve"> </w:t>
+      </w:r>
+      <w:r>
+        <w:t>poskytuje detailní analýzu síťového provozu a detekci hrozeb, které jsou následně předány do</w:t>
+      </w:r>
+      <w:r>
+        <w:t xml:space="preserve"> </w:t>
+      </w:r>
+      <w:r>
+        <w:t>SIEM</w:t>
+      </w:r>
+      <w:r>
+        <w:t>u který</w:t>
+      </w:r>
+      <w:r>
+        <w:t xml:space="preserve"> agreguje a analyzuje data z NDR a dalších zdrojů, identifikuje bezpečnostní incidenty a poskytuje komplexní pohled na bezpečnostní situaci.</w:t>
+      </w:r>
+    </w:p>
+    <w:p>
+      <w:r>
+        <w:t xml:space="preserve">SOAR </w:t>
+      </w:r>
+      <w:r>
+        <w:t>je na SIEM napojen tak, že využívá jeho analýzy a upozornění k automatizaci reakcí na incidenty. Pomocí předdefinovaných procesů SOAR rychle reaguje na hrozby identifikované SIEM, což zahrnuje izolaci postižených systémů nebo blokování škodlivého provozu.</w:t>
+      </w:r>
+    </w:p>
+    <w:p>
+      <w:r>
+        <w:t>Obě tyto komponenty, SIEM a SOAR, jsou integrovány do SOC</w:t>
+      </w:r>
+      <w:r>
+        <w:t xml:space="preserve"> </w:t>
+      </w:r>
+      <w:r>
+        <w:t>který slouží jako operační centrum pro monitorování, analýzu a reakci na bezpečnostní incidenty. SOC využívá data a upozornění z SIEM a automatizované reakce z SOAR k efektivnímu řízení a mitigaci bezpečnostních hrozeb.</w:t>
+      </w:r>
+    </w:p>
+    <w:p/>
+    <w:p/>
+    <w:p>
+      <w:pPr>
+        <w:pStyle w:val="Heading2"/>
       </w:pPr>
       <w:bookmarkStart w:id="11" w:name="_Toc386301759"/>
-      <w:bookmarkStart w:id="12" w:name="_Toc157860465"/>
-      <w:r>
+      <w:bookmarkStart w:id="12" w:name="_Toc158184815"/>
+      <w:r>
+        <w:lastRenderedPageBreak/>
         <w:t>Cíle práce</w:t>
       </w:r>
       <w:bookmarkEnd w:id="11"/>
@@ -5085,7 +5437,19 @@
     </w:p>
     <w:p>
       <w:r>
-        <w:t>Hlavním cílem této práce je provést komplexní analýzu současných metod Network Detection and Response (NDR) a navrhnout optimální řešení pro NDR a firewally, které bude vhodné pro implementaci v reálném prostředí. Pro dosažení tohoto hlavního cíle byla vytyčena následující specifická cílová nastavení:</w:t>
+        <w:t>Hlavním cílem této práce je provést analýzu současných metod Network Detection and Response (NDR) a navrhnout řešení pro NDR a firewally, které bude vhodné pro implementaci v reálném prostředí.</w:t>
+      </w:r>
+      <w:r>
+        <w:t xml:space="preserve"> </w:t>
+      </w:r>
+      <w:r>
+        <w:t>K tomuto řešení také přidám sadu doporučení pro tuto implementaci</w:t>
+      </w:r>
+      <w:r>
+        <w:t>.</w:t>
+      </w:r>
+      <w:r>
+        <w:t>Pro splnění hlavního cíle byly stanoveny následující konkrétní úkoly:</w:t>
       </w:r>
     </w:p>
     <w:p>
@@ -5103,12 +5467,25 @@
         <w:t>Analyzovat komerční řešení: Tento podcíl se věnuje detailní analýze komerčně dostupných NDR řešení. Budeme hodnotit jejich funkčnost, výkonnost, kompatibilitu s existujícími systémy a celkovou efektivitu.</w:t>
       </w:r>
     </w:p>
-    <w:p/>
-    <w:p/>
-    <w:p>
-      <w:r>
-        <w:lastRenderedPageBreak/>
-        <w:t>Navrhnout optimální řešení pro NDR a firewall: Na základě získaných poznatků z analýzy a testování prototypu navrhneme optimální konfiguraci NDR a firewallu, která bude reflektovat aktuální bezpečnostní požadavky a trendů.</w:t>
+    <w:p>
+      <w:r>
+        <w:t xml:space="preserve">Porovnat Open-source a komerční řešení: </w:t>
+      </w:r>
+      <w:r>
+        <w:t>Udělat tabulku porovnání rozdílů</w:t>
+      </w:r>
+      <w:r>
+        <w:t xml:space="preserve"> a slovně zhodnotit každé odůvodnění.</w:t>
+      </w:r>
+    </w:p>
+    <w:p>
+      <w:r>
+        <w:t>Vytvořit prototyp: Pro lepší pochopení ohledně návrhu řešení je potřeba si vytvořit prototyp na kterém vytvořím útoky</w:t>
+      </w:r>
+    </w:p>
+    <w:p>
+      <w:r>
+        <w:t>Navrhnout řešení pro NDR a firewall: Na základě získaných poznatků z analýzy a testování prototypu navrhneme konfiguraci NDR a firewallu, která bude reflektovat aktuální bezpečnostní požadavky a trendů.</w:t>
       </w:r>
     </w:p>
     <w:p>
@@ -5136,12 +5513,13 @@
     <w:p/>
     <w:p/>
     <w:p/>
-    <w:p>
-      <w:pPr>
-        <w:pStyle w:val="Nadpis1"/>
+    <w:p/>
+    <w:p>
+      <w:pPr>
+        <w:pStyle w:val="Heading1"/>
       </w:pPr>
       <w:bookmarkStart w:id="13" w:name="_Toc386301760"/>
-      <w:bookmarkStart w:id="14" w:name="_Toc157860466"/>
+      <w:bookmarkStart w:id="14" w:name="_Toc158184816"/>
       <w:r>
         <w:t>Metody</w:t>
       </w:r>
@@ -5150,51 +5528,32 @@
     </w:p>
     <w:p>
       <w:pPr>
-        <w:rPr>
-          <w:color w:val="FF0000"/>
-        </w:rPr>
-      </w:pPr>
-      <w:r>
-        <w:rPr>
-          <w:color w:val="FF0000"/>
-        </w:rPr>
-        <w:t>Mluvit o vývoji IPS a IDS a vývoji do NDR</w:t>
-      </w:r>
-      <w:r>
-        <w:rPr>
-          <w:color w:val="FF0000"/>
-        </w:rPr>
-        <w:t xml:space="preserve"> . Mluvit o komerčních řešeních a open-source</w:t>
-      </w:r>
-    </w:p>
-    <w:p>
-      <w:pPr>
-        <w:pStyle w:val="Nadpis2"/>
-      </w:pPr>
-      <w:bookmarkStart w:id="15" w:name="_Toc157860467"/>
+        <w:pStyle w:val="Heading2"/>
+      </w:pPr>
+      <w:bookmarkStart w:id="15" w:name="_Toc158184817"/>
+      <w:r>
+        <w:t>Současné metody NDR</w:t>
+      </w:r>
+      <w:bookmarkEnd w:id="15"/>
+    </w:p>
+    <w:p>
+      <w:r>
+        <w:t>Network Detection and Response (NDR) je klíčový koncept v oblasti kybernetické bezpečnosti, zaměřující se na identifikaci a reakci na neoprávněné či podezřelé aktivity v síťovém provozu. NDR kombinuje různé technologie a postupy, aby poskytovalo komplexní pohled na síťovou bezpečnost a umožňovalo rychlou reakci na potenciální hrozby. V praxi NDR funguje jako pokročilý systém detekce, který analyzuje síťový provoz a používá algoritmy strojového učení a chování založené na analýze pro identifikaci anomálií, které mohou signalizovat útok.</w:t>
+      </w:r>
+    </w:p>
+    <w:p>
+      <w:r>
+        <w:t>Jedním z klíčových aspektů NDR je jeho schopnost sledovat a analyzovat síťový provoz v reálném čase. Tato schopnost je nezbytná pro identifikaci sofistikovaných hrozeb, které tradiční bezpečnostní řešení, jako jsou firewally a antivirové programy, nemusí zachytit. Například, pokud dojde k podezřelému nárůstu síťového provozu nebo pokud systém detekuje nesrovnalosti ve způsobu, jakým jsou data posílána nebo přijímána, NDR toto vyhodnotí jako potenciální hrozbu.</w:t>
+      </w:r>
+    </w:p>
+    <w:p>
+      <w:r>
+        <w:t>Dalším důležitým prvkem NDR jsou pokročilé analytické schopnosti. NDR systémy využívají algoritmy pro analýzu vzorců provozu a identifikaci anomálií. Tato analýza může zahrnovat porovnání aktuálního provozu s historickými daty, aby bylo možné identifikovat odchylky od normálu. Například, pokud systém zaznamená neobvyklé množství přihlašovacích pokusů z neznámého zdroje, může to být indikátorem pokusu o síťový útok.</w:t>
+      </w:r>
+    </w:p>
+    <w:p>
       <w:r>
         <w:lastRenderedPageBreak/>
-        <w:t>Současné metody NDR</w:t>
-      </w:r>
-      <w:bookmarkEnd w:id="15"/>
-    </w:p>
-    <w:p>
-      <w:r>
-        <w:t>Network Detection and Response (NDR) je klíčový koncept v oblasti kybernetické bezpečnosti, zaměřující se na identifikaci a reakci na neoprávněné či podezřelé aktivity v síťovém provozu. NDR kombinuje různé technologie a postupy, aby poskytovalo komplexní pohled na síťovou bezpečnost a umožňovalo rychlou reakci na potenciální hrozby. V praxi NDR funguje jako pokročilý systém detekce, který analyzuje síťový provoz a používá algoritmy strojového učení a chování založené na analýze pro identifikaci anomálií, které mohou signalizovat útok.</w:t>
-      </w:r>
-    </w:p>
-    <w:p>
-      <w:r>
-        <w:t>Jedním z klíčových aspektů NDR je jeho schopnost sledovat a analyzovat síťový provoz v reálném čase. Tato schopnost je nezbytná pro identifikaci sofistikovaných hrozeb, které tradiční bezpečnostní řešení, jako jsou firewally a antivirové programy, nemusí zachytit. Například, pokud dojde k podezřelému nárůstu síťového provozu nebo pokud systém detekuje nesrovnalosti ve způsobu, jakým jsou data posílána nebo přijímána, NDR toto vyhodnotí jako potenciální hrozbu.</w:t>
-      </w:r>
-    </w:p>
-    <w:p>
-      <w:r>
-        <w:t>Dalším důležitým prvkem NDR jsou pokročilé analytické schopnosti. NDR systémy využívají algoritmy pro analýzu vzorců provozu a identifikaci anomálií. Tato analýza může zahrnovat porovnání aktuálního provozu s historickými daty, aby bylo možné identifikovat odchylky od normálu. Například, pokud systém zaznamená neobvyklé množství přihlašovacích pokusů z neznámého zdroje, může to být indikátorem pokusu o síťový útok.</w:t>
-      </w:r>
-    </w:p>
-    <w:p>
-      <w:r>
         <w:t>Jedním z reálných příkladů použití NDR je detekce a reakce na pokročilé trvalé hrozby (APT). APT útoky jsou sofistikované a cílené, často zaměřené na dlouhodobou infiltraci sítě. NDR systém může detekovat neobvyklé vzorce komunikace nebo neautorizovaný přístup k citlivým datům, což umožňuje organizacím rychle reagovat a minimalizovat škody.</w:t>
       </w:r>
     </w:p>
@@ -5206,9 +5565,9 @@
     <w:p/>
     <w:p>
       <w:pPr>
-        <w:pStyle w:val="Nadpis2"/>
-      </w:pPr>
-      <w:bookmarkStart w:id="16" w:name="_Toc157860468"/>
+        <w:pStyle w:val="Heading2"/>
+      </w:pPr>
+      <w:bookmarkStart w:id="16" w:name="_Toc158184818"/>
       <w:r>
         <w:t>Open-source řešení NDR</w:t>
       </w:r>
@@ -5217,112 +5576,108 @@
     <w:p/>
     <w:p>
       <w:r>
+        <w:t>V rámci mého projektu jsem se věnoval důkladnému zkoumání open-source řešení NDR. Open-source nástroje poskytují flexibilní a často finančně výhodnější alternativu k tradičním komerčním systémům. Klíčovým aspektem mého zkoumání bylo hodnocení, jak efektivně tyto nástroje identifikují a reagují na bezpečnostní hrozby, a jak dobře se integrují do existujících síťových a bezpečnostních infrastruktur.</w:t>
+      </w:r>
+    </w:p>
+    <w:p/>
+    <w:p>
+      <w:r>
+        <w:t>Jedním z hlavních kroků bylo testování několika open-source NDR systémů. Zaměřil jsem se na jejich schopnost detekovat neautorizované přístupy, anomální síťový provoz a pokusy o exfiltraci dat. Při testování jsem simuloval různé druhy síťových útoků, včetně DDoS útoků, phishingových pokusů a šíření malware, abych zhodnotil, jak rychle a přesně systémy reagují.</w:t>
+      </w:r>
+    </w:p>
+    <w:p/>
+    <w:p>
+      <w:r>
+        <w:t>Důležitým aspektem bylo také hodnocení uživatelského rozhraní a správy těchto systémů. U open-source řešení je často výzvou jejich konfigurace a správa, protože mohou postrádat uživatelsky přívětivé rozhraní nebo podrobnou dokumentaci. Součástí mého hodnocení byla proto analýza dostupnosti podpůrných materiálů a komunity, která stojí za jednotlivými nástroji.</w:t>
+      </w:r>
+    </w:p>
+    <w:p/>
+    <w:p>
+      <w:r>
         <w:lastRenderedPageBreak/>
-        <w:t>V rámci mého projektu jsem se věnoval důkladnému zkoumání open-source řešení NDR. Open-source nástroje poskytují flexibilní a často finančně výhodnější alternativu k tradičním komerčním systémům. Klíčovým aspektem mého zkoumání bylo hodnocení, jak efektivně tyto nástroje identifikují a reagují na bezpečnostní hrozby, a jak dobře se integrují do existujících síťových a bezpečnostních infrastruktur.</w:t>
+        <w:t>Dalším důležitým faktorem byla schopnost těchto řešení integrovat se s dalšími bezpečnostními nástroji, jako jsou firewally a systémy pro prevenci průniku (IPS). Tato integrace je klíčová pro vytváření komplexního bezpečnostního řešení.</w:t>
       </w:r>
     </w:p>
     <w:p/>
     <w:p>
       <w:r>
-        <w:t>Jedním z hlavních kroků bylo testování několika open-source NDR systémů. Zaměřil jsem se na jejich schopnost detekovat neautorizované přístupy, anomální síťový provoz a pokusy o exfiltraci dat. Při testování jsem simuloval různé druhy síťových útoků, včetně DDoS útoků, phishingových pokusů a šíření malware, abych zhodnotil, jak rychle a přesně systémy reagují.</w:t>
-      </w:r>
+        <w:t>Závěrem mé analýzy bylo, že i když některé open-source NDR nástroje nabízejí vysokou úroveň pružnosti a možností přizpůsobení, často vyžadují značné technické znalosti pro správné nastavení a efektivní využití. Moje zjištění v této oblasti jsou klíčová pro návrh řešení NDR, které by mělo kombinovat dostupnost a flexibilitu open-source s uživatelsky přívětivostí a podporou, kterou nabízejí komerční systémy.</w:t>
+      </w:r>
+    </w:p>
+    <w:p>
+      <w:pPr>
+        <w:pStyle w:val="Heading2"/>
+      </w:pPr>
+      <w:bookmarkStart w:id="17" w:name="_Toc158184819"/>
+      <w:r>
+        <w:t>Komerční řešení NDR</w:t>
+      </w:r>
+      <w:bookmarkEnd w:id="17"/>
     </w:p>
     <w:p/>
     <w:p>
       <w:r>
-        <w:t>Důležitým aspektem bylo také hodnocení uživatelského rozhraní a správy těchto systémů. U open-source řešení je často výzvou jejich konfigurace a správa, protože mohou postrádat uživatelsky přívětivé rozhraní nebo podrobnou dokumentaci. Součástí mého hodnocení byla proto analýza dostupnosti podpůrných materiálů a komunity, která stojí za jednotlivými nástroji.</w:t>
+        <w:t>V této fázi mého projektu jsem se zaměřil na komerční řešení NDR. Komerční produkty často nabízejí rozsáhlejší podporu, lepší uživatelské rozhraní a pokročilé funkce, které mohou být pro mnoho organizací přínosem. Moje zkoumání zahrnovalo analýzu několika předních komerčních NDR nástrojů, přičemž jsem se zaměřil na jejich schopnosti detekce, reakční rychlost a celkovou efektivitu.</w:t>
       </w:r>
     </w:p>
     <w:p/>
     <w:p>
       <w:r>
-        <w:t>Dalším důležitým faktorem byla schopnost těchto řešení integrovat se s dalšími bezpečnostními nástroji, jako jsou firewally a systémy pro prevenci průniku (IPS). Tato integrace je klíčová pro vytváření komplexního bezpečnostního řešení.</w:t>
+        <w:t>V průběhu testování jsem hodnotil, jak dobře tyto systémy detekují a reagují na různé typy kybernetických hrozeb. Zvláštní pozornost jsem věnoval jejich schopnosti identifikovat sofistikované útoky, jako jsou APT (Advanced Persistent Threats) nebo nulové dny (zero-day exploits). Kromě technického hodnocení jsem také zvažoval snadnost implementace a integrace těchto systémů do stávajících IT infrastruktur.</w:t>
       </w:r>
     </w:p>
     <w:p/>
     <w:p>
       <w:r>
-        <w:t>Závěrem mé analýzy bylo, že i když některé open-source NDR nástroje nabízejí vysokou úroveň pružnosti a možností přizpůsobení, často vyžadují značné technické znalosti pro správné nastavení a efektivní využití. Moje zjištění v této oblasti jsou klíčová pro návrh optimálního řešení NDR, které by mělo kombinovat dostupnost a flexibilitu open-source s uživatelsky přívětivostí a podporou, kterou nabízejí komerční systémy.</w:t>
-      </w:r>
-    </w:p>
-    <w:p>
-      <w:pPr>
-        <w:pStyle w:val="Nadpis2"/>
-      </w:pPr>
-      <w:bookmarkStart w:id="17" w:name="_Toc157860469"/>
-      <w:r>
-        <w:t>Komerční řešení NDR</w:t>
-      </w:r>
-      <w:bookmarkEnd w:id="17"/>
+        <w:t>Jednou z významných výhod komerčních řešení, kterou jsem identifikoval, je jejich schopnost poskytovat podrobné analýzy a reporty, které pomáhají bezpečnostním týmům lépe porozumět a reagovat na bezpečnostní incidenty. Kromě toho mnoho komerčních NDR systémů nabízí pokročilé funkce, jako je automatická reakce na incidenty a integrace s dalšími bezpečnostními nástroji.</w:t>
+      </w:r>
     </w:p>
     <w:p/>
     <w:p>
       <w:r>
-        <w:t>V této fázi mého projektu jsem se zaměřil na komerční řešení NDR. Komerční produkty často nabízejí rozsáhlejší podporu, lepší uživatelské rozhraní a pokročilé funkce, které mohou být pro mnoho organizací přínosem. Moje zkoumání zahrnovalo analýzu několika předních komerčních NDR nástrojů, přičemž jsem se zaměřil na jejich schopnosti detekce, reakční rychlost a celkovou efektivitu.</w:t>
-      </w:r>
+        <w:t>Přestože komerční řešení mohou nabízet větší pohodlí a pokročilé funkce, je důležité zvážit také jejich náklady. V této fázi jsem proto zvažoval celkové náklady na vlastnictví (TCO) a návratnost investic (ROI) těchto systémů. Toto hodnocení mi umožnilo porovnat výhody a náklady komerčních NDR řešení a posoudit, jak by se mohly nejlépe zapojit do celkové bezpečnostní strategie.</w:t>
+      </w:r>
+    </w:p>
+    <w:p>
+      <w:pPr>
+        <w:pStyle w:val="Heading2"/>
+      </w:pPr>
+      <w:bookmarkStart w:id="18" w:name="_Toc158184820"/>
+      <w:r>
+        <w:lastRenderedPageBreak/>
+        <w:t>Vytváření vlastního prototypu</w:t>
+      </w:r>
+      <w:bookmarkEnd w:id="18"/>
     </w:p>
     <w:p/>
     <w:p>
       <w:r>
-        <w:lastRenderedPageBreak/>
-        <w:t>V průběhu testování jsem hodnotil, jak dobře tyto systémy detekují a reagují na různé typy kybernetických hrozeb. Zvláštní pozornost jsem věnoval jejich schopnosti identifikovat sofistikované útoky, jako jsou APT (Advanced Persistent Threats) nebo nulové dny (zero-day exploits). Kromě technického hodnocení jsem také zvažoval snadnost implementace a integrace těchto systémů do stávajících IT infrastruktur.</w:t>
+        <w:t>Tato část se věnuje návrhu a vývoji vlastního prototypu NDR řešení. Začneme výběrem vhodného hardwaru a softwaru, konkrétně Mikrotik Routeru s Mirroring portem a Wireshark na Raspberry Pi. Popíšeme proces konfigurace a nastavení těchto komponent pro zachytávání a analýzu síťového provozu. Poté se zaměříme na testování a optimalizaci prototypu v různých scénářích, aby bylo možné posoudit jeho schopnosti v detekci a reakci na kybernetické hrozby. V této fázi bude kladen důraz na praktické experimentování a sběr dat, které budou následně analyzovány pro zjištění efektivity a možných omezení tohoto přístupu.</w:t>
       </w:r>
     </w:p>
     <w:p/>
     <w:p>
-      <w:r>
-        <w:t>Jednou z významných výhod komerčních řešení, kterou jsem identifikoval, je jejich schopnost poskytovat podrobné analýzy a reporty, které pomáhají bezpečnostním týmům lépe porozumět a reagovat na bezpečnostní incidenty. Kromě toho mnoho komerčních NDR systémů nabízí pokročilé funkce, jako je automatická reakce na incidenty a integrace s dalšími bezpečnostními nástroji.</w:t>
-      </w:r>
+      <w:pPr>
+        <w:pStyle w:val="Heading2"/>
+      </w:pPr>
+      <w:bookmarkStart w:id="19" w:name="_Toc158184821"/>
+      <w:r>
+        <w:t>Návrh řešení</w:t>
+      </w:r>
+      <w:bookmarkEnd w:id="19"/>
     </w:p>
     <w:p/>
     <w:p>
       <w:r>
-        <w:t>Přestože komerční řešení mohou nabízet větší pohodlí a pokročilé funkce, je důležité zvážit také jejich náklady. V této fázi jsem proto zvažoval celkové náklady na vlastnictví (TCO) a návratnost investic (ROI) těchto systémů. Toto hodnocení mi umožnilo porovnat výhody a náklady komerčních NDR řešení a posoudit, jak by se mohly nejlépe zapojit do celkové bezpečnostní strategie.</w:t>
-      </w:r>
-    </w:p>
-    <w:p>
-      <w:pPr>
-        <w:pStyle w:val="Nadpis2"/>
-      </w:pPr>
-      <w:bookmarkStart w:id="18" w:name="_Toc157860470"/>
-      <w:r>
-        <w:t>Vytváření vlastního prototypu</w:t>
-      </w:r>
-      <w:bookmarkEnd w:id="18"/>
+        <w:t>Na základě získaných informací a poznatků z předchozích částí bude vypracován návrh řešení pro NDR a firewall. Tento proces zahrnuje integraci nejlepších prvků z open-source, komerčních řešení a vlastního prototypu. Zaměříme se na vytvoření modelu, který bude schopen efektivně detekovat a reagovat na kybernetické hrozby, zatímco zůstane flexibilní a škálovatelný pro různé organizační potřeby. Bude kladen důraz na praktickou aplikovatelnost, snadnou implementaci a údržbu tohoto řešení.</w:t>
+      </w:r>
     </w:p>
     <w:p/>
     <w:p>
-      <w:r>
-        <w:t>Tato část se věnuje návrhu a vývoji vlastního prototypu NDR řešení. Začneme výběrem vhodného hardwaru a softwaru, konkrétně Mikrotik Routeru s Mirroring portem a Wireshark na Raspberry Pi. Popíšeme proces konfigurace a nastavení těchto komponent pro zachytávání a analýzu síťového provozu. Poté se zaměříme na testování a optimalizaci prototypu v různých scénářích, aby bylo možné posoudit jeho schopnosti v detekci a reakci na kybernetické hrozby. V této fázi bude kladen důraz na praktické experimentování a sběr dat, které budou následně analyzovány pro zjištění efektivity a možných omezení tohoto přístupu.</w:t>
-      </w:r>
-    </w:p>
-    <w:p/>
-    <w:p>
-      <w:pPr>
-        <w:pStyle w:val="Nadpis2"/>
-      </w:pPr>
-      <w:bookmarkStart w:id="19" w:name="_Toc157860471"/>
-      <w:r>
-        <w:t>Návrh Optimálního řešení</w:t>
-      </w:r>
-      <w:bookmarkEnd w:id="19"/>
-    </w:p>
-    <w:p/>
-    <w:p>
-      <w:r>
-        <w:t xml:space="preserve">Na základě získaných informací a poznatků z předchozích částí bude vypracován návrh optimálního řešení pro NDR a firewall. Tento proces zahrnuje integraci nejlepších prvků z open-source, komerčních řešení a vlastního prototypu. Zaměříme se na vytvoření modelu, který bude schopen efektivně detekovat a reagovat na kybernetické hrozby, </w:t>
-      </w:r>
-      <w:r>
-        <w:lastRenderedPageBreak/>
-        <w:t>zatímco zůstane flexibilní a škálovatelný pro různé organizační potřeby. Bude kladen důraz na praktickou aplikovatelnost, snadnou implementaci a údržbu tohoto řešení.</w:t>
-      </w:r>
-    </w:p>
-    <w:p/>
-    <w:p>
-      <w:pPr>
-        <w:pStyle w:val="Nadpis2"/>
-      </w:pPr>
-      <w:bookmarkStart w:id="20" w:name="_Toc157860472"/>
+      <w:pPr>
+        <w:pStyle w:val="Heading2"/>
+      </w:pPr>
+      <w:bookmarkStart w:id="20" w:name="_Toc158184822"/>
       <w:r>
         <w:t>Doporučení pro implementaci</w:t>
       </w:r>
@@ -5401,10 +5756,10 @@
     </w:p>
     <w:p>
       <w:pPr>
-        <w:pStyle w:val="Nadpis1"/>
+        <w:pStyle w:val="Heading1"/>
       </w:pPr>
       <w:bookmarkStart w:id="21" w:name="_Toc386301761"/>
-      <w:bookmarkStart w:id="22" w:name="_Toc157860473"/>
+      <w:bookmarkStart w:id="22" w:name="_Toc158184823"/>
       <w:r>
         <w:lastRenderedPageBreak/>
         <w:t>Výsledky</w:t>
@@ -5500,7 +5855,7 @@
                     </pic:cNvPicPr>
                   </pic:nvPicPr>
                   <pic:blipFill>
-                    <a:blip r:embed="rId15">
+                    <a:blip r:embed="rId16">
                       <a:extLst>
                         <a:ext uri="{28A0092B-C50C-407E-A947-70E740481C1C}">
                           <a14:useLocalDpi xmlns:a14="http://schemas.microsoft.com/office/drawing/2010/main" val="0"/>
@@ -5567,7 +5922,7 @@
     <w:p>
       <w:pPr>
         <w:rPr>
-          <w:rStyle w:val="Hypertextovodkaz"/>
+          <w:rStyle w:val="Hyperlink"/>
           <w:highlight w:val="green"/>
         </w:rPr>
       </w:pPr>
@@ -6439,10 +6794,10 @@
     </w:p>
     <w:p>
       <w:pPr>
-        <w:pStyle w:val="Nadpis1"/>
+        <w:pStyle w:val="Heading1"/>
       </w:pPr>
       <w:bookmarkStart w:id="23" w:name="_Toc386301762"/>
-      <w:bookmarkStart w:id="24" w:name="_Toc157860474"/>
+      <w:bookmarkStart w:id="24" w:name="_Toc158184824"/>
       <w:r>
         <w:lastRenderedPageBreak/>
         <w:t>Diskuse</w:t>
@@ -6462,7 +6817,7 @@
       </w:r>
       <w:r>
         <w:rPr>
-          <w:rStyle w:val="Zdraznn"/>
+          <w:rStyle w:val="Emphasis"/>
           <w:highlight w:val="yellow"/>
         </w:rPr>
         <w:t>hlavní zjištění práce</w:t>
@@ -6523,11 +6878,11 @@
     </w:p>
     <w:p>
       <w:pPr>
-        <w:pStyle w:val="Nadpis1"/>
+        <w:pStyle w:val="Heading1"/>
       </w:pPr>
       <w:bookmarkStart w:id="25" w:name="_Toc350012463"/>
       <w:bookmarkStart w:id="26" w:name="_Toc386301763"/>
-      <w:bookmarkStart w:id="27" w:name="_Toc157860475"/>
+      <w:bookmarkStart w:id="27" w:name="_Toc158184825"/>
       <w:r>
         <w:lastRenderedPageBreak/>
         <w:t>Závěr</w:t>
@@ -6713,7 +7068,7 @@
     </w:p>
     <w:p>
       <w:pPr>
-        <w:pStyle w:val="Nadpis1"/>
+        <w:pStyle w:val="Heading1"/>
         <w:numPr>
           <w:ilvl w:val="0"/>
           <w:numId w:val="0"/>
@@ -6722,7 +7077,7 @@
       </w:pPr>
       <w:bookmarkStart w:id="28" w:name="_Toc350012464"/>
       <w:bookmarkStart w:id="29" w:name="_Toc386301764"/>
-      <w:bookmarkStart w:id="30" w:name="_Toc157860476"/>
+      <w:bookmarkStart w:id="30" w:name="_Toc158184826"/>
       <w:r>
         <w:lastRenderedPageBreak/>
         <w:t>S</w:t>
@@ -6736,7 +7091,7 @@
     </w:p>
     <w:p>
       <w:pPr>
-        <w:pStyle w:val="Zkladntext"/>
+        <w:pStyle w:val="BodyText"/>
         <w:spacing w:before="6"/>
         <w:rPr>
           <w:sz w:val="24"/>
@@ -6758,7 +7113,7 @@
     </w:p>
     <w:p>
       <w:pPr>
-        <w:pStyle w:val="Zkladntext"/>
+        <w:pStyle w:val="BodyText"/>
         <w:spacing w:before="6"/>
         <w:rPr>
           <w:sz w:val="24"/>
@@ -6779,7 +7134,7 @@
     </w:p>
     <w:p>
       <w:pPr>
-        <w:pStyle w:val="Zkladntext"/>
+        <w:pStyle w:val="BodyText"/>
         <w:spacing w:before="6"/>
         <w:rPr>
           <w:sz w:val="24"/>
@@ -6800,7 +7155,7 @@
     </w:p>
     <w:p>
       <w:pPr>
-        <w:pStyle w:val="Zkladntext"/>
+        <w:pStyle w:val="BodyText"/>
         <w:spacing w:before="6"/>
         <w:rPr>
           <w:sz w:val="24"/>
@@ -6822,7 +7177,7 @@
     </w:p>
     <w:p>
       <w:pPr>
-        <w:pStyle w:val="Zkladntext"/>
+        <w:pStyle w:val="BodyText"/>
         <w:spacing w:before="6"/>
         <w:rPr>
           <w:sz w:val="24"/>
@@ -6888,7 +7243,7 @@
 <w:ftr xmlns:wpc="http://schemas.microsoft.com/office/word/2010/wordprocessingCanvas" xmlns:cx="http://schemas.microsoft.com/office/drawing/2014/chartex" xmlns:cx1="http://schemas.microsoft.com/office/drawing/2015/9/8/chartex" xmlns:cx2="http://schemas.microsoft.com/office/drawing/2015/10/21/chartex" xmlns:cx3="http://schemas.microsoft.com/office/drawing/2016/5/9/chartex" xmlns:cx4="http://schemas.microsoft.com/office/drawing/2016/5/10/chartex" xmlns:cx5="http://schemas.microsoft.com/office/drawing/2016/5/11/chartex" xmlns:cx6="http://schemas.microsoft.com/office/drawing/2016/5/12/chartex" xmlns:cx7="http://schemas.microsoft.com/office/drawing/2016/5/13/chartex" xmlns:cx8="http://schemas.microsoft.com/office/drawing/2016/5/14/chartex" xmlns:mc="http://schemas.openxmlformats.org/markup-compatibility/2006" xmlns:aink="http://schemas.microsoft.com/office/drawing/2016/ink" xmlns:am3d="http://schemas.microsoft.com/office/drawing/2017/model3d" xmlns:o="urn:schemas-microsoft-com:office:office" xmlns:oel="http://schemas.microsoft.com/office/2019/extlst" xmlns:r="http://schemas.openxmlformats.org/officeDocument/2006/relationships" xmlns:m="http://schemas.openxmlformats.org/officeDocument/2006/math" xmlns:v="urn:schemas-microsoft-com:vml" xmlns:wp14="http://schemas.microsoft.com/office/word/2010/wordprocessingDrawing" xmlns:wp="http://schemas.openxmlformats.org/drawingml/2006/wordprocessingDrawing" xmlns:w10="urn:schemas-microsoft-com:office:word" xmlns:w="http://schemas.openxmlformats.org/wordprocessingml/2006/main" xmlns:w14="http://schemas.microsoft.com/office/word/2010/wordml" xmlns:w15="http://schemas.microsoft.com/office/word/2012/wordml" xmlns:w16cex="http://schemas.microsoft.com/office/word/2018/wordml/cex" xmlns:w16cid="http://schemas.microsoft.com/office/word/2016/wordml/cid" xmlns:w16="http://schemas.microsoft.com/office/word/2018/wordml" xmlns:w16sdtdh="http://schemas.microsoft.com/office/word/2020/wordml/sdtdatahash" xmlns:w16se="http://schemas.microsoft.com/office/word/2015/wordml/symex" xmlns:wpg="http://schemas.microsoft.com/office/word/2010/wordprocessingGroup" xmlns:wpi="http://schemas.microsoft.com/office/word/2010/wordprocessingInk" xmlns:wne="http://schemas.microsoft.com/office/word/2006/wordml" xmlns:wps="http://schemas.microsoft.com/office/word/2010/wordprocessingShape" mc:Ignorable="w14 w15 w16se w16cid w16 w16cex w16sdtdh wp14">
   <w:p>
     <w:pPr>
-      <w:pStyle w:val="Zpat"/>
+      <w:pStyle w:val="Footer"/>
       <w:framePr w:w="8791" w:wrap="notBeside" w:vAnchor="page" w:hAnchor="page" w:x="1985" w:y="15513" w:anchorLock="1"/>
       <w:pBdr>
         <w:top w:val="single" w:sz="8" w:space="14" w:color="005EB8"/>
@@ -6930,7 +7285,7 @@
   </w:p>
   <w:p>
     <w:pPr>
-      <w:pStyle w:val="Zpat"/>
+      <w:pStyle w:val="Footer"/>
       <w:spacing w:after="0"/>
       <w:ind w:firstLine="709"/>
     </w:pPr>
@@ -6942,7 +7297,7 @@
 <w:ftr xmlns:wpc="http://schemas.microsoft.com/office/word/2010/wordprocessingCanvas" xmlns:cx="http://schemas.microsoft.com/office/drawing/2014/chartex" xmlns:cx1="http://schemas.microsoft.com/office/drawing/2015/9/8/chartex" xmlns:cx2="http://schemas.microsoft.com/office/drawing/2015/10/21/chartex" xmlns:cx3="http://schemas.microsoft.com/office/drawing/2016/5/9/chartex" xmlns:cx4="http://schemas.microsoft.com/office/drawing/2016/5/10/chartex" xmlns:cx5="http://schemas.microsoft.com/office/drawing/2016/5/11/chartex" xmlns:cx6="http://schemas.microsoft.com/office/drawing/2016/5/12/chartex" xmlns:cx7="http://schemas.microsoft.com/office/drawing/2016/5/13/chartex" xmlns:cx8="http://schemas.microsoft.com/office/drawing/2016/5/14/chartex" xmlns:mc="http://schemas.openxmlformats.org/markup-compatibility/2006" xmlns:aink="http://schemas.microsoft.com/office/drawing/2016/ink" xmlns:am3d="http://schemas.microsoft.com/office/drawing/2017/model3d" xmlns:o="urn:schemas-microsoft-com:office:office" xmlns:oel="http://schemas.microsoft.com/office/2019/extlst" xmlns:r="http://schemas.openxmlformats.org/officeDocument/2006/relationships" xmlns:m="http://schemas.openxmlformats.org/officeDocument/2006/math" xmlns:v="urn:schemas-microsoft-com:vml" xmlns:wp14="http://schemas.microsoft.com/office/word/2010/wordprocessingDrawing" xmlns:wp="http://schemas.openxmlformats.org/drawingml/2006/wordprocessingDrawing" xmlns:w10="urn:schemas-microsoft-com:office:word" xmlns:w="http://schemas.openxmlformats.org/wordprocessingml/2006/main" xmlns:w14="http://schemas.microsoft.com/office/word/2010/wordml" xmlns:w15="http://schemas.microsoft.com/office/word/2012/wordml" xmlns:w16cex="http://schemas.microsoft.com/office/word/2018/wordml/cex" xmlns:w16cid="http://schemas.microsoft.com/office/word/2016/wordml/cid" xmlns:w16="http://schemas.microsoft.com/office/word/2018/wordml" xmlns:w16sdtdh="http://schemas.microsoft.com/office/word/2020/wordml/sdtdatahash" xmlns:w16se="http://schemas.microsoft.com/office/word/2015/wordml/symex" xmlns:wpg="http://schemas.microsoft.com/office/word/2010/wordprocessingGroup" xmlns:wpi="http://schemas.microsoft.com/office/word/2010/wordprocessingInk" xmlns:wne="http://schemas.microsoft.com/office/word/2006/wordml" xmlns:wps="http://schemas.microsoft.com/office/word/2010/wordprocessingShape" mc:Ignorable="w14 w15 w16se w16cid w16 w16cex w16sdtdh wp14">
   <w:p>
     <w:pPr>
-      <w:pStyle w:val="Zpat"/>
+      <w:pStyle w:val="Footer"/>
       <w:tabs>
         <w:tab w:val="clear" w:pos="4536"/>
         <w:tab w:val="clear" w:pos="9072"/>
@@ -6971,7 +7326,7 @@
     <w:sdtContent>
       <w:p>
         <w:pPr>
-          <w:pStyle w:val="Zpat"/>
+          <w:pStyle w:val="Footer"/>
           <w:ind w:firstLine="0"/>
           <w:jc w:val="center"/>
         </w:pPr>
@@ -6998,7 +7353,7 @@
   </w:sdt>
   <w:p>
     <w:pPr>
-      <w:pStyle w:val="Zpat"/>
+      <w:pStyle w:val="Footer"/>
       <w:spacing w:after="0"/>
       <w:ind w:firstLine="709"/>
     </w:pPr>
@@ -7274,7 +7629,7 @@
   </w:p>
   <w:p>
     <w:pPr>
-      <w:pStyle w:val="Zhlav"/>
+      <w:pStyle w:val="Header"/>
       <w:spacing w:after="0"/>
       <w:ind w:firstLine="709"/>
     </w:pPr>
@@ -7286,7 +7641,7 @@
 <w:hdr xmlns:wpc="http://schemas.microsoft.com/office/word/2010/wordprocessingCanvas" xmlns:cx="http://schemas.microsoft.com/office/drawing/2014/chartex" xmlns:cx1="http://schemas.microsoft.com/office/drawing/2015/9/8/chartex" xmlns:cx2="http://schemas.microsoft.com/office/drawing/2015/10/21/chartex" xmlns:cx3="http://schemas.microsoft.com/office/drawing/2016/5/9/chartex" xmlns:cx4="http://schemas.microsoft.com/office/drawing/2016/5/10/chartex" xmlns:cx5="http://schemas.microsoft.com/office/drawing/2016/5/11/chartex" xmlns:cx6="http://schemas.microsoft.com/office/drawing/2016/5/12/chartex" xmlns:cx7="http://schemas.microsoft.com/office/drawing/2016/5/13/chartex" xmlns:cx8="http://schemas.microsoft.com/office/drawing/2016/5/14/chartex" xmlns:mc="http://schemas.openxmlformats.org/markup-compatibility/2006" xmlns:aink="http://schemas.microsoft.com/office/drawing/2016/ink" xmlns:am3d="http://schemas.microsoft.com/office/drawing/2017/model3d" xmlns:o="urn:schemas-microsoft-com:office:office" xmlns:oel="http://schemas.microsoft.com/office/2019/extlst" xmlns:r="http://schemas.openxmlformats.org/officeDocument/2006/relationships" xmlns:m="http://schemas.openxmlformats.org/officeDocument/2006/math" xmlns:v="urn:schemas-microsoft-com:vml" xmlns:wp14="http://schemas.microsoft.com/office/word/2010/wordprocessingDrawing" xmlns:wp="http://schemas.openxmlformats.org/drawingml/2006/wordprocessingDrawing" xmlns:w10="urn:schemas-microsoft-com:office:word" xmlns:w="http://schemas.openxmlformats.org/wordprocessingml/2006/main" xmlns:w14="http://schemas.microsoft.com/office/word/2010/wordml" xmlns:w15="http://schemas.microsoft.com/office/word/2012/wordml" xmlns:w16cex="http://schemas.microsoft.com/office/word/2018/wordml/cex" xmlns:w16cid="http://schemas.microsoft.com/office/word/2016/wordml/cid" xmlns:w16="http://schemas.microsoft.com/office/word/2018/wordml" xmlns:w16sdtdh="http://schemas.microsoft.com/office/word/2020/wordml/sdtdatahash" xmlns:w16se="http://schemas.microsoft.com/office/word/2015/wordml/symex" xmlns:wpg="http://schemas.microsoft.com/office/word/2010/wordprocessingGroup" xmlns:wpi="http://schemas.microsoft.com/office/word/2010/wordprocessingInk" xmlns:wne="http://schemas.microsoft.com/office/word/2006/wordml" xmlns:wps="http://schemas.microsoft.com/office/word/2010/wordprocessingShape" mc:Ignorable="w14 w15 w16se w16cid w16 w16cex w16sdtdh wp14">
   <w:p>
     <w:pPr>
-      <w:pStyle w:val="Zhlav"/>
+      <w:pStyle w:val="Header"/>
       <w:spacing w:after="0"/>
       <w:ind w:firstLine="709"/>
     </w:pPr>
@@ -7304,7 +7659,7 @@
 <w:hdr xmlns:wpc="http://schemas.microsoft.com/office/word/2010/wordprocessingCanvas" xmlns:cx="http://schemas.microsoft.com/office/drawing/2014/chartex" xmlns:cx1="http://schemas.microsoft.com/office/drawing/2015/9/8/chartex" xmlns:cx2="http://schemas.microsoft.com/office/drawing/2015/10/21/chartex" xmlns:cx3="http://schemas.microsoft.com/office/drawing/2016/5/9/chartex" xmlns:cx4="http://schemas.microsoft.com/office/drawing/2016/5/10/chartex" xmlns:cx5="http://schemas.microsoft.com/office/drawing/2016/5/11/chartex" xmlns:cx6="http://schemas.microsoft.com/office/drawing/2016/5/12/chartex" xmlns:cx7="http://schemas.microsoft.com/office/drawing/2016/5/13/chartex" xmlns:cx8="http://schemas.microsoft.com/office/drawing/2016/5/14/chartex" xmlns:mc="http://schemas.openxmlformats.org/markup-compatibility/2006" xmlns:aink="http://schemas.microsoft.com/office/drawing/2016/ink" xmlns:am3d="http://schemas.microsoft.com/office/drawing/2017/model3d" xmlns:o="urn:schemas-microsoft-com:office:office" xmlns:oel="http://schemas.microsoft.com/office/2019/extlst" xmlns:r="http://schemas.openxmlformats.org/officeDocument/2006/relationships" xmlns:m="http://schemas.openxmlformats.org/officeDocument/2006/math" xmlns:v="urn:schemas-microsoft-com:vml" xmlns:wp14="http://schemas.microsoft.com/office/word/2010/wordprocessingDrawing" xmlns:wp="http://schemas.openxmlformats.org/drawingml/2006/wordprocessingDrawing" xmlns:w10="urn:schemas-microsoft-com:office:word" xmlns:w="http://schemas.openxmlformats.org/wordprocessingml/2006/main" xmlns:w14="http://schemas.microsoft.com/office/word/2010/wordml" xmlns:w15="http://schemas.microsoft.com/office/word/2012/wordml" xmlns:w16cex="http://schemas.microsoft.com/office/word/2018/wordml/cex" xmlns:w16cid="http://schemas.microsoft.com/office/word/2016/wordml/cid" xmlns:w16="http://schemas.microsoft.com/office/word/2018/wordml" xmlns:w16sdtdh="http://schemas.microsoft.com/office/word/2020/wordml/sdtdatahash" xmlns:w16se="http://schemas.microsoft.com/office/word/2015/wordml/symex" xmlns:wpg="http://schemas.microsoft.com/office/word/2010/wordprocessingGroup" xmlns:wpi="http://schemas.microsoft.com/office/word/2010/wordprocessingInk" xmlns:wne="http://schemas.microsoft.com/office/word/2006/wordml" xmlns:wps="http://schemas.microsoft.com/office/word/2010/wordprocessingShape" mc:Ignorable="w14 w15 w16se w16cid w16 w16cex w16sdtdh wp14">
   <w:p>
     <w:pPr>
-      <w:pStyle w:val="Zhlav"/>
+      <w:pStyle w:val="Header"/>
     </w:pPr>
   </w:p>
 </w:hdr>
@@ -7314,7 +7669,7 @@
 <w:hdr xmlns:wpc="http://schemas.microsoft.com/office/word/2010/wordprocessingCanvas" xmlns:cx="http://schemas.microsoft.com/office/drawing/2014/chartex" xmlns:cx1="http://schemas.microsoft.com/office/drawing/2015/9/8/chartex" xmlns:cx2="http://schemas.microsoft.com/office/drawing/2015/10/21/chartex" xmlns:cx3="http://schemas.microsoft.com/office/drawing/2016/5/9/chartex" xmlns:cx4="http://schemas.microsoft.com/office/drawing/2016/5/10/chartex" xmlns:cx5="http://schemas.microsoft.com/office/drawing/2016/5/11/chartex" xmlns:cx6="http://schemas.microsoft.com/office/drawing/2016/5/12/chartex" xmlns:cx7="http://schemas.microsoft.com/office/drawing/2016/5/13/chartex" xmlns:cx8="http://schemas.microsoft.com/office/drawing/2016/5/14/chartex" xmlns:mc="http://schemas.openxmlformats.org/markup-compatibility/2006" xmlns:aink="http://schemas.microsoft.com/office/drawing/2016/ink" xmlns:am3d="http://schemas.microsoft.com/office/drawing/2017/model3d" xmlns:o="urn:schemas-microsoft-com:office:office" xmlns:oel="http://schemas.microsoft.com/office/2019/extlst" xmlns:r="http://schemas.openxmlformats.org/officeDocument/2006/relationships" xmlns:m="http://schemas.openxmlformats.org/officeDocument/2006/math" xmlns:v="urn:schemas-microsoft-com:vml" xmlns:wp14="http://schemas.microsoft.com/office/word/2010/wordprocessingDrawing" xmlns:wp="http://schemas.openxmlformats.org/drawingml/2006/wordprocessingDrawing" xmlns:w10="urn:schemas-microsoft-com:office:word" xmlns:w="http://schemas.openxmlformats.org/wordprocessingml/2006/main" xmlns:w14="http://schemas.microsoft.com/office/word/2010/wordml" xmlns:w15="http://schemas.microsoft.com/office/word/2012/wordml" xmlns:w16cex="http://schemas.microsoft.com/office/word/2018/wordml/cex" xmlns:w16cid="http://schemas.microsoft.com/office/word/2016/wordml/cid" xmlns:w16="http://schemas.microsoft.com/office/word/2018/wordml" xmlns:w16sdtdh="http://schemas.microsoft.com/office/word/2020/wordml/sdtdatahash" xmlns:w16se="http://schemas.microsoft.com/office/word/2015/wordml/symex" xmlns:wpg="http://schemas.microsoft.com/office/word/2010/wordprocessingGroup" xmlns:wpi="http://schemas.microsoft.com/office/word/2010/wordprocessingInk" xmlns:wne="http://schemas.microsoft.com/office/word/2006/wordml" xmlns:wps="http://schemas.microsoft.com/office/word/2010/wordprocessingShape" mc:Ignorable="w14 w15 w16se w16cid w16 w16cex w16sdtdh wp14">
   <w:p>
     <w:pPr>
-      <w:pStyle w:val="Zhlav"/>
+      <w:pStyle w:val="Header"/>
       <w:spacing w:after="0"/>
       <w:ind w:firstLine="709"/>
     </w:pPr>
@@ -8186,7 +8541,7 @@
     <w:lvl w:ilvl="0">
       <w:start w:val="1"/>
       <w:numFmt w:val="decimal"/>
-      <w:pStyle w:val="Nadpis1"/>
+      <w:pStyle w:val="Heading1"/>
       <w:lvlText w:val="%1"/>
       <w:lvlJc w:val="left"/>
       <w:pPr>
@@ -8199,7 +8554,7 @@
     <w:lvl w:ilvl="1">
       <w:start w:val="1"/>
       <w:numFmt w:val="decimal"/>
-      <w:pStyle w:val="Nadpis2"/>
+      <w:pStyle w:val="Heading2"/>
       <w:lvlText w:val="%1.%2"/>
       <w:lvlJc w:val="left"/>
       <w:pPr>
@@ -8212,7 +8567,7 @@
     <w:lvl w:ilvl="2">
       <w:start w:val="1"/>
       <w:numFmt w:val="decimal"/>
-      <w:pStyle w:val="Nadpis3"/>
+      <w:pStyle w:val="Heading3"/>
       <w:lvlText w:val="%1.%2.%3"/>
       <w:lvlJc w:val="left"/>
       <w:pPr>
@@ -8237,7 +8592,7 @@
     <w:lvl w:ilvl="4">
       <w:start w:val="1"/>
       <w:numFmt w:val="decimal"/>
-      <w:pStyle w:val="Nadpis5"/>
+      <w:pStyle w:val="Heading5"/>
       <w:lvlText w:val="%1.%2.%3.%4.%5"/>
       <w:lvlJc w:val="left"/>
       <w:pPr>
@@ -8250,7 +8605,7 @@
     <w:lvl w:ilvl="5">
       <w:start w:val="1"/>
       <w:numFmt w:val="decimal"/>
-      <w:pStyle w:val="Nadpis6"/>
+      <w:pStyle w:val="Heading6"/>
       <w:lvlText w:val="%1.%2.%3.%4.%5.%6"/>
       <w:lvlJc w:val="left"/>
       <w:pPr>
@@ -8263,7 +8618,7 @@
     <w:lvl w:ilvl="6">
       <w:start w:val="1"/>
       <w:numFmt w:val="decimal"/>
-      <w:pStyle w:val="Nadpis7"/>
+      <w:pStyle w:val="Heading7"/>
       <w:lvlText w:val="%1.%2.%3.%4.%5.%6.%7"/>
       <w:lvlJc w:val="left"/>
       <w:pPr>
@@ -8276,7 +8631,7 @@
     <w:lvl w:ilvl="7">
       <w:start w:val="1"/>
       <w:numFmt w:val="decimal"/>
-      <w:pStyle w:val="Nadpis8"/>
+      <w:pStyle w:val="Heading8"/>
       <w:lvlText w:val="%1.%2.%3.%4.%5.%6.%7.%8"/>
       <w:lvlJc w:val="left"/>
       <w:pPr>
@@ -8289,7 +8644,7 @@
     <w:lvl w:ilvl="8">
       <w:start w:val="1"/>
       <w:numFmt w:val="decimal"/>
-      <w:pStyle w:val="Nadpis9"/>
+      <w:pStyle w:val="Heading9"/>
       <w:lvlText w:val="%1.%2.%3.%4.%5.%6.%7.%8.%9"/>
       <w:lvlJc w:val="left"/>
       <w:pPr>
@@ -8745,7 +9100,7 @@
     <w:lsdException w:name="Unresolved Mention" w:semiHidden="1" w:unhideWhenUsed="1"/>
     <w:lsdException w:name="Smart Link" w:semiHidden="1" w:unhideWhenUsed="1"/>
   </w:latentStyles>
-  <w:style w:type="paragraph" w:default="1" w:styleId="Normln">
+  <w:style w:type="paragraph" w:default="1" w:styleId="Normal">
     <w:name w:val="Normal"/>
     <w:qFormat/>
     <w:rsid w:val="0096621C"/>
@@ -8760,11 +9115,11 @@
       <w:lang w:eastAsia="en-US"/>
     </w:rPr>
   </w:style>
-  <w:style w:type="paragraph" w:styleId="Nadpis1">
+  <w:style w:type="paragraph" w:styleId="Heading1">
     <w:name w:val="heading 1"/>
-    <w:basedOn w:val="Normln"/>
-    <w:next w:val="Normln"/>
-    <w:link w:val="Nadpis1Char"/>
+    <w:basedOn w:val="Normal"/>
+    <w:next w:val="Normal"/>
+    <w:link w:val="Heading1Char"/>
     <w:uiPriority w:val="99"/>
     <w:qFormat/>
     <w:rsid w:val="00DC6796"/>
@@ -8786,11 +9141,11 @@
       <w:szCs w:val="28"/>
     </w:rPr>
   </w:style>
-  <w:style w:type="paragraph" w:styleId="Nadpis2">
+  <w:style w:type="paragraph" w:styleId="Heading2">
     <w:name w:val="heading 2"/>
-    <w:basedOn w:val="Normln"/>
-    <w:next w:val="Normln"/>
-    <w:link w:val="Nadpis2Char"/>
+    <w:basedOn w:val="Normal"/>
+    <w:next w:val="Normal"/>
+    <w:link w:val="Heading2Char"/>
     <w:uiPriority w:val="99"/>
     <w:qFormat/>
     <w:rsid w:val="00DC6796"/>
@@ -8812,11 +9167,11 @@
       <w:szCs w:val="26"/>
     </w:rPr>
   </w:style>
-  <w:style w:type="paragraph" w:styleId="Nadpis3">
+  <w:style w:type="paragraph" w:styleId="Heading3">
     <w:name w:val="heading 3"/>
-    <w:basedOn w:val="Normln"/>
-    <w:next w:val="Normln"/>
-    <w:link w:val="Nadpis3Char"/>
+    <w:basedOn w:val="Normal"/>
+    <w:next w:val="Normal"/>
+    <w:link w:val="Heading3Char"/>
     <w:uiPriority w:val="99"/>
     <w:qFormat/>
     <w:rsid w:val="00DC6796"/>
@@ -8838,11 +9193,11 @@
       <w:sz w:val="28"/>
     </w:rPr>
   </w:style>
-  <w:style w:type="paragraph" w:styleId="Nadpis4">
+  <w:style w:type="paragraph" w:styleId="Heading4">
     <w:name w:val="heading 4"/>
-    <w:basedOn w:val="Normln"/>
-    <w:next w:val="Normln"/>
-    <w:link w:val="Nadpis4Char"/>
+    <w:basedOn w:val="Normal"/>
+    <w:next w:val="Normal"/>
+    <w:link w:val="Heading4Char"/>
     <w:uiPriority w:val="99"/>
     <w:qFormat/>
     <w:rsid w:val="00DC6796"/>
@@ -8861,11 +9216,11 @@
       <w:color w:val="000000"/>
     </w:rPr>
   </w:style>
-  <w:style w:type="paragraph" w:styleId="Nadpis5">
+  <w:style w:type="paragraph" w:styleId="Heading5">
     <w:name w:val="heading 5"/>
-    <w:basedOn w:val="Normln"/>
-    <w:next w:val="Normln"/>
-    <w:link w:val="Nadpis5Char"/>
+    <w:basedOn w:val="Normal"/>
+    <w:next w:val="Normal"/>
+    <w:link w:val="Heading5Char"/>
     <w:uiPriority w:val="99"/>
     <w:rsid w:val="008D41F7"/>
     <w:pPr>
@@ -8884,11 +9239,11 @@
       <w:color w:val="000000"/>
     </w:rPr>
   </w:style>
-  <w:style w:type="paragraph" w:styleId="Nadpis6">
+  <w:style w:type="paragraph" w:styleId="Heading6">
     <w:name w:val="heading 6"/>
-    <w:basedOn w:val="Normln"/>
-    <w:next w:val="Normln"/>
-    <w:link w:val="Nadpis6Char"/>
+    <w:basedOn w:val="Normal"/>
+    <w:next w:val="Normal"/>
+    <w:link w:val="Heading6Char"/>
     <w:uiPriority w:val="99"/>
     <w:rsid w:val="005D300D"/>
     <w:pPr>
@@ -8908,11 +9263,11 @@
       <w:color w:val="243F60"/>
     </w:rPr>
   </w:style>
-  <w:style w:type="paragraph" w:styleId="Nadpis7">
+  <w:style w:type="paragraph" w:styleId="Heading7">
     <w:name w:val="heading 7"/>
-    <w:basedOn w:val="Normln"/>
-    <w:next w:val="Normln"/>
-    <w:link w:val="Nadpis7Char"/>
+    <w:basedOn w:val="Normal"/>
+    <w:next w:val="Normal"/>
+    <w:link w:val="Heading7Char"/>
     <w:uiPriority w:val="99"/>
     <w:rsid w:val="005D300D"/>
     <w:pPr>
@@ -8932,11 +9287,11 @@
       <w:color w:val="404040"/>
     </w:rPr>
   </w:style>
-  <w:style w:type="paragraph" w:styleId="Nadpis8">
+  <w:style w:type="paragraph" w:styleId="Heading8">
     <w:name w:val="heading 8"/>
-    <w:basedOn w:val="Normln"/>
-    <w:next w:val="Normln"/>
-    <w:link w:val="Nadpis8Char"/>
+    <w:basedOn w:val="Normal"/>
+    <w:next w:val="Normal"/>
+    <w:link w:val="Heading8Char"/>
     <w:uiPriority w:val="99"/>
     <w:rsid w:val="005D300D"/>
     <w:pPr>
@@ -8956,11 +9311,11 @@
       <w:szCs w:val="20"/>
     </w:rPr>
   </w:style>
-  <w:style w:type="paragraph" w:styleId="Nadpis9">
+  <w:style w:type="paragraph" w:styleId="Heading9">
     <w:name w:val="heading 9"/>
-    <w:basedOn w:val="Normln"/>
-    <w:next w:val="Normln"/>
-    <w:link w:val="Nadpis9Char"/>
+    <w:basedOn w:val="Normal"/>
+    <w:next w:val="Normal"/>
+    <w:link w:val="Heading9Char"/>
     <w:uiPriority w:val="99"/>
     <w:rsid w:val="005D300D"/>
     <w:pPr>
@@ -8982,13 +9337,13 @@
       <w:szCs w:val="20"/>
     </w:rPr>
   </w:style>
-  <w:style w:type="character" w:default="1" w:styleId="Standardnpsmoodstavce">
+  <w:style w:type="character" w:default="1" w:styleId="DefaultParagraphFont">
     <w:name w:val="Default Paragraph Font"/>
     <w:uiPriority w:val="1"/>
     <w:semiHidden/>
     <w:unhideWhenUsed/>
   </w:style>
-  <w:style w:type="table" w:default="1" w:styleId="Normlntabulka">
+  <w:style w:type="table" w:default="1" w:styleId="TableNormal">
     <w:name w:val="Normal Table"/>
     <w:uiPriority w:val="99"/>
     <w:semiHidden/>
@@ -9003,16 +9358,16 @@
       </w:tblCellMar>
     </w:tblPr>
   </w:style>
-  <w:style w:type="numbering" w:default="1" w:styleId="Bezseznamu">
+  <w:style w:type="numbering" w:default="1" w:styleId="NoList">
     <w:name w:val="No List"/>
     <w:uiPriority w:val="99"/>
     <w:semiHidden/>
     <w:unhideWhenUsed/>
   </w:style>
-  <w:style w:type="character" w:customStyle="1" w:styleId="Nadpis1Char">
-    <w:name w:val="Nadpis 1 Char"/>
-    <w:basedOn w:val="Standardnpsmoodstavce"/>
-    <w:link w:val="Nadpis1"/>
+  <w:style w:type="character" w:customStyle="1" w:styleId="Heading1Char">
+    <w:name w:val="Heading 1 Char"/>
+    <w:basedOn w:val="DefaultParagraphFont"/>
+    <w:link w:val="Heading1"/>
     <w:uiPriority w:val="99"/>
     <w:locked/>
     <w:rsid w:val="00DC6796"/>
@@ -9026,10 +9381,10 @@
       <w:lang w:eastAsia="en-US"/>
     </w:rPr>
   </w:style>
-  <w:style w:type="character" w:customStyle="1" w:styleId="Nadpis2Char">
-    <w:name w:val="Nadpis 2 Char"/>
-    <w:basedOn w:val="Standardnpsmoodstavce"/>
-    <w:link w:val="Nadpis2"/>
+  <w:style w:type="character" w:customStyle="1" w:styleId="Heading2Char">
+    <w:name w:val="Heading 2 Char"/>
+    <w:basedOn w:val="DefaultParagraphFont"/>
+    <w:link w:val="Heading2"/>
     <w:uiPriority w:val="99"/>
     <w:locked/>
     <w:rsid w:val="00DC6796"/>
@@ -9042,10 +9397,10 @@
       <w:lang w:eastAsia="en-US"/>
     </w:rPr>
   </w:style>
-  <w:style w:type="character" w:customStyle="1" w:styleId="Nadpis3Char">
-    <w:name w:val="Nadpis 3 Char"/>
-    <w:basedOn w:val="Standardnpsmoodstavce"/>
-    <w:link w:val="Nadpis3"/>
+  <w:style w:type="character" w:customStyle="1" w:styleId="Heading3Char">
+    <w:name w:val="Heading 3 Char"/>
+    <w:basedOn w:val="DefaultParagraphFont"/>
+    <w:link w:val="Heading3"/>
     <w:uiPriority w:val="99"/>
     <w:locked/>
     <w:rsid w:val="00DC6796"/>
@@ -9058,10 +9413,10 @@
       <w:lang w:eastAsia="en-US"/>
     </w:rPr>
   </w:style>
-  <w:style w:type="character" w:customStyle="1" w:styleId="Nadpis4Char">
-    <w:name w:val="Nadpis 4 Char"/>
-    <w:basedOn w:val="Standardnpsmoodstavce"/>
-    <w:link w:val="Nadpis4"/>
+  <w:style w:type="character" w:customStyle="1" w:styleId="Heading4Char">
+    <w:name w:val="Heading 4 Char"/>
+    <w:basedOn w:val="DefaultParagraphFont"/>
+    <w:link w:val="Heading4"/>
     <w:uiPriority w:val="99"/>
     <w:locked/>
     <w:rsid w:val="00DC6796"/>
@@ -9075,10 +9430,10 @@
       <w:lang w:eastAsia="en-US"/>
     </w:rPr>
   </w:style>
-  <w:style w:type="character" w:customStyle="1" w:styleId="Nadpis5Char">
-    <w:name w:val="Nadpis 5 Char"/>
-    <w:basedOn w:val="Standardnpsmoodstavce"/>
-    <w:link w:val="Nadpis5"/>
+  <w:style w:type="character" w:customStyle="1" w:styleId="Heading5Char">
+    <w:name w:val="Heading 5 Char"/>
+    <w:basedOn w:val="DefaultParagraphFont"/>
+    <w:link w:val="Heading5"/>
     <w:uiPriority w:val="99"/>
     <w:locked/>
     <w:rsid w:val="008D41F7"/>
@@ -9089,10 +9444,10 @@
       <w:sz w:val="24"/>
     </w:rPr>
   </w:style>
-  <w:style w:type="character" w:customStyle="1" w:styleId="Nadpis6Char">
-    <w:name w:val="Nadpis 6 Char"/>
-    <w:basedOn w:val="Standardnpsmoodstavce"/>
-    <w:link w:val="Nadpis6"/>
+  <w:style w:type="character" w:customStyle="1" w:styleId="Heading6Char">
+    <w:name w:val="Heading 6 Char"/>
+    <w:basedOn w:val="DefaultParagraphFont"/>
+    <w:link w:val="Heading6"/>
     <w:uiPriority w:val="99"/>
     <w:semiHidden/>
     <w:locked/>
@@ -9105,10 +9460,10 @@
       <w:sz w:val="24"/>
     </w:rPr>
   </w:style>
-  <w:style w:type="character" w:customStyle="1" w:styleId="Nadpis7Char">
-    <w:name w:val="Nadpis 7 Char"/>
-    <w:basedOn w:val="Standardnpsmoodstavce"/>
-    <w:link w:val="Nadpis7"/>
+  <w:style w:type="character" w:customStyle="1" w:styleId="Heading7Char">
+    <w:name w:val="Heading 7 Char"/>
+    <w:basedOn w:val="DefaultParagraphFont"/>
+    <w:link w:val="Heading7"/>
     <w:uiPriority w:val="99"/>
     <w:semiHidden/>
     <w:locked/>
@@ -9121,10 +9476,10 @@
       <w:sz w:val="24"/>
     </w:rPr>
   </w:style>
-  <w:style w:type="character" w:customStyle="1" w:styleId="Nadpis8Char">
-    <w:name w:val="Nadpis 8 Char"/>
-    <w:basedOn w:val="Standardnpsmoodstavce"/>
-    <w:link w:val="Nadpis8"/>
+  <w:style w:type="character" w:customStyle="1" w:styleId="Heading8Char">
+    <w:name w:val="Heading 8 Char"/>
+    <w:basedOn w:val="DefaultParagraphFont"/>
+    <w:link w:val="Heading8"/>
     <w:uiPriority w:val="99"/>
     <w:semiHidden/>
     <w:locked/>
@@ -9136,10 +9491,10 @@
       <w:szCs w:val="20"/>
     </w:rPr>
   </w:style>
-  <w:style w:type="character" w:customStyle="1" w:styleId="Nadpis9Char">
-    <w:name w:val="Nadpis 9 Char"/>
-    <w:basedOn w:val="Standardnpsmoodstavce"/>
-    <w:link w:val="Nadpis9"/>
+  <w:style w:type="character" w:customStyle="1" w:styleId="Heading9Char">
+    <w:name w:val="Heading 9 Char"/>
+    <w:basedOn w:val="DefaultParagraphFont"/>
+    <w:link w:val="Heading9"/>
     <w:uiPriority w:val="99"/>
     <w:semiHidden/>
     <w:locked/>
@@ -9153,10 +9508,10 @@
       <w:szCs w:val="20"/>
     </w:rPr>
   </w:style>
-  <w:style w:type="paragraph" w:styleId="Zhlav">
+  <w:style w:type="paragraph" w:styleId="Header">
     <w:name w:val="header"/>
-    <w:basedOn w:val="Normln"/>
-    <w:link w:val="ZhlavChar"/>
+    <w:basedOn w:val="Normal"/>
+    <w:link w:val="HeaderChar"/>
     <w:uiPriority w:val="99"/>
     <w:rsid w:val="007C33D3"/>
     <w:pPr>
@@ -9167,10 +9522,10 @@
       <w:spacing w:line="240" w:lineRule="auto"/>
     </w:pPr>
   </w:style>
-  <w:style w:type="character" w:customStyle="1" w:styleId="ZhlavChar">
-    <w:name w:val="Záhlaví Char"/>
-    <w:basedOn w:val="Standardnpsmoodstavce"/>
-    <w:link w:val="Zhlav"/>
+  <w:style w:type="character" w:customStyle="1" w:styleId="HeaderChar">
+    <w:name w:val="Header Char"/>
+    <w:basedOn w:val="DefaultParagraphFont"/>
+    <w:link w:val="Header"/>
     <w:uiPriority w:val="99"/>
     <w:locked/>
     <w:rsid w:val="007C33D3"/>
@@ -9178,10 +9533,10 @@
       <w:rFonts w:cs="Times New Roman"/>
     </w:rPr>
   </w:style>
-  <w:style w:type="paragraph" w:styleId="Zpat">
+  <w:style w:type="paragraph" w:styleId="Footer">
     <w:name w:val="footer"/>
-    <w:basedOn w:val="Normln"/>
-    <w:link w:val="ZpatChar"/>
+    <w:basedOn w:val="Normal"/>
+    <w:link w:val="FooterChar"/>
     <w:uiPriority w:val="99"/>
     <w:rsid w:val="007C33D3"/>
     <w:pPr>
@@ -9192,10 +9547,10 @@
       <w:spacing w:line="240" w:lineRule="auto"/>
     </w:pPr>
   </w:style>
-  <w:style w:type="character" w:customStyle="1" w:styleId="ZpatChar">
-    <w:name w:val="Zápatí Char"/>
-    <w:basedOn w:val="Standardnpsmoodstavce"/>
-    <w:link w:val="Zpat"/>
+  <w:style w:type="character" w:customStyle="1" w:styleId="FooterChar">
+    <w:name w:val="Footer Char"/>
+    <w:basedOn w:val="DefaultParagraphFont"/>
+    <w:link w:val="Footer"/>
     <w:uiPriority w:val="99"/>
     <w:locked/>
     <w:rsid w:val="007C33D3"/>
@@ -9205,7 +9560,7 @@
   </w:style>
   <w:style w:type="paragraph" w:customStyle="1" w:styleId="Zptenadresa">
     <w:name w:val="Zpáteční adresa"/>
-    <w:basedOn w:val="Normln"/>
+    <w:basedOn w:val="Normal"/>
     <w:uiPriority w:val="99"/>
     <w:rsid w:val="007C33D3"/>
     <w:pPr>
@@ -9222,10 +9577,10 @@
       <w:szCs w:val="20"/>
     </w:rPr>
   </w:style>
-  <w:style w:type="paragraph" w:styleId="Textpoznpodarou">
+  <w:style w:type="paragraph" w:styleId="FootnoteText">
     <w:name w:val="footnote text"/>
-    <w:basedOn w:val="Normln"/>
-    <w:link w:val="TextpoznpodarouChar"/>
+    <w:basedOn w:val="Normal"/>
+    <w:link w:val="FootnoteTextChar"/>
     <w:uiPriority w:val="99"/>
     <w:semiHidden/>
     <w:rsid w:val="00676499"/>
@@ -9237,10 +9592,10 @@
       <w:szCs w:val="20"/>
     </w:rPr>
   </w:style>
-  <w:style w:type="character" w:customStyle="1" w:styleId="TextpoznpodarouChar">
-    <w:name w:val="Text pozn. pod čarou Char"/>
-    <w:basedOn w:val="Standardnpsmoodstavce"/>
-    <w:link w:val="Textpoznpodarou"/>
+  <w:style w:type="character" w:customStyle="1" w:styleId="FootnoteTextChar">
+    <w:name w:val="Footnote Text Char"/>
+    <w:basedOn w:val="DefaultParagraphFont"/>
+    <w:link w:val="FootnoteText"/>
     <w:uiPriority w:val="99"/>
     <w:semiHidden/>
     <w:locked/>
@@ -9251,9 +9606,9 @@
       <w:szCs w:val="20"/>
     </w:rPr>
   </w:style>
-  <w:style w:type="character" w:styleId="Znakapoznpodarou">
+  <w:style w:type="character" w:styleId="FootnoteReference">
     <w:name w:val="footnote reference"/>
-    <w:basedOn w:val="Standardnpsmoodstavce"/>
+    <w:basedOn w:val="DefaultParagraphFont"/>
     <w:uiPriority w:val="99"/>
     <w:semiHidden/>
     <w:rsid w:val="00676499"/>
@@ -9264,7 +9619,7 @@
   </w:style>
   <w:style w:type="paragraph" w:customStyle="1" w:styleId="DP-Normln">
     <w:name w:val="DP - Normální"/>
-    <w:basedOn w:val="Normln"/>
+    <w:basedOn w:val="Normal"/>
     <w:link w:val="DP-NormlnChar"/>
     <w:uiPriority w:val="99"/>
     <w:rsid w:val="00965DED"/>
@@ -9274,7 +9629,7 @@
   </w:style>
   <w:style w:type="character" w:customStyle="1" w:styleId="DP-NormlnChar">
     <w:name w:val="DP - Normální Char"/>
-    <w:basedOn w:val="Standardnpsmoodstavce"/>
+    <w:basedOn w:val="DefaultParagraphFont"/>
     <w:link w:val="DP-Normln"/>
     <w:uiPriority w:val="99"/>
     <w:locked/>
@@ -9285,9 +9640,9 @@
       <w:szCs w:val="24"/>
     </w:rPr>
   </w:style>
-  <w:style w:type="character" w:styleId="Siln">
+  <w:style w:type="character" w:styleId="Strong">
     <w:name w:val="Strong"/>
-    <w:basedOn w:val="Standardnpsmoodstavce"/>
+    <w:basedOn w:val="DefaultParagraphFont"/>
     <w:uiPriority w:val="99"/>
     <w:rsid w:val="005D300D"/>
     <w:rPr>
@@ -9298,16 +9653,16 @@
   </w:style>
   <w:style w:type="character" w:customStyle="1" w:styleId="apple-converted-space">
     <w:name w:val="apple-converted-space"/>
-    <w:basedOn w:val="Standardnpsmoodstavce"/>
+    <w:basedOn w:val="DefaultParagraphFont"/>
     <w:uiPriority w:val="99"/>
     <w:rsid w:val="005D300D"/>
     <w:rPr>
       <w:rFonts w:cs="Times New Roman"/>
     </w:rPr>
   </w:style>
-  <w:style w:type="paragraph" w:styleId="Odstavecseseznamem">
+  <w:style w:type="paragraph" w:styleId="ListParagraph">
     <w:name w:val="List Paragraph"/>
-    <w:basedOn w:val="Normln"/>
+    <w:basedOn w:val="Normal"/>
     <w:uiPriority w:val="99"/>
     <w:rsid w:val="005D300D"/>
     <w:pPr>
@@ -9315,11 +9670,11 @@
       <w:contextualSpacing/>
     </w:pPr>
   </w:style>
-  <w:style w:type="paragraph" w:styleId="Podnadpis">
+  <w:style w:type="paragraph" w:styleId="Subtitle">
     <w:name w:val="Subtitle"/>
-    <w:basedOn w:val="Normln"/>
-    <w:next w:val="Normln"/>
-    <w:link w:val="PodnadpisChar"/>
+    <w:basedOn w:val="Normal"/>
+    <w:next w:val="Normal"/>
+    <w:link w:val="SubtitleChar"/>
     <w:uiPriority w:val="99"/>
     <w:rsid w:val="008D41F7"/>
     <w:pPr>
@@ -9337,10 +9692,10 @@
       <w:szCs w:val="24"/>
     </w:rPr>
   </w:style>
-  <w:style w:type="character" w:customStyle="1" w:styleId="PodnadpisChar">
-    <w:name w:val="Podnadpis Char"/>
-    <w:basedOn w:val="Standardnpsmoodstavce"/>
-    <w:link w:val="Podnadpis"/>
+  <w:style w:type="character" w:customStyle="1" w:styleId="SubtitleChar">
+    <w:name w:val="Subtitle Char"/>
+    <w:basedOn w:val="DefaultParagraphFont"/>
+    <w:link w:val="Subtitle"/>
     <w:uiPriority w:val="99"/>
     <w:locked/>
     <w:rsid w:val="008D41F7"/>
@@ -9354,11 +9709,11 @@
       <w:szCs w:val="24"/>
     </w:rPr>
   </w:style>
-  <w:style w:type="paragraph" w:styleId="Nzev">
+  <w:style w:type="paragraph" w:styleId="Title">
     <w:name w:val="Title"/>
-    <w:basedOn w:val="Normln"/>
-    <w:next w:val="Normln"/>
-    <w:link w:val="NzevChar"/>
+    <w:basedOn w:val="Normal"/>
+    <w:next w:val="Normal"/>
+    <w:link w:val="TitleChar"/>
     <w:uiPriority w:val="99"/>
     <w:rsid w:val="008D41F7"/>
     <w:pPr>
@@ -9377,10 +9732,10 @@
       <w:szCs w:val="52"/>
     </w:rPr>
   </w:style>
-  <w:style w:type="character" w:customStyle="1" w:styleId="NzevChar">
-    <w:name w:val="Název Char"/>
-    <w:basedOn w:val="Standardnpsmoodstavce"/>
-    <w:link w:val="Nzev"/>
+  <w:style w:type="character" w:customStyle="1" w:styleId="TitleChar">
+    <w:name w:val="Title Char"/>
+    <w:basedOn w:val="DefaultParagraphFont"/>
+    <w:link w:val="Title"/>
     <w:uiPriority w:val="99"/>
     <w:locked/>
     <w:rsid w:val="008D41F7"/>
@@ -9395,7 +9750,7 @@
   </w:style>
   <w:style w:type="paragraph" w:customStyle="1" w:styleId="Ploha">
     <w:name w:val="Příloha"/>
-    <w:basedOn w:val="Normln"/>
+    <w:basedOn w:val="Normal"/>
     <w:link w:val="PlohaChar"/>
     <w:uiPriority w:val="99"/>
     <w:rsid w:val="00B15007"/>
@@ -9405,10 +9760,10 @@
       <w:szCs w:val="28"/>
     </w:rPr>
   </w:style>
-  <w:style w:type="paragraph" w:styleId="Obsah1">
+  <w:style w:type="paragraph" w:styleId="TOC1">
     <w:name w:val="toc 1"/>
-    <w:basedOn w:val="Normln"/>
-    <w:next w:val="Normln"/>
+    <w:basedOn w:val="Normal"/>
+    <w:next w:val="Normal"/>
     <w:autoRedefine/>
     <w:uiPriority w:val="39"/>
     <w:rsid w:val="00B26BC1"/>
@@ -9427,7 +9782,7 @@
   </w:style>
   <w:style w:type="character" w:customStyle="1" w:styleId="PlohaChar">
     <w:name w:val="Příloha Char"/>
-    <w:basedOn w:val="Standardnpsmoodstavce"/>
+    <w:basedOn w:val="DefaultParagraphFont"/>
     <w:link w:val="Ploha"/>
     <w:uiPriority w:val="99"/>
     <w:locked/>
@@ -9439,10 +9794,10 @@
       <w:szCs w:val="28"/>
     </w:rPr>
   </w:style>
-  <w:style w:type="paragraph" w:styleId="Obsah2">
+  <w:style w:type="paragraph" w:styleId="TOC2">
     <w:name w:val="toc 2"/>
-    <w:basedOn w:val="Normln"/>
-    <w:next w:val="Normln"/>
+    <w:basedOn w:val="Normal"/>
+    <w:next w:val="Normal"/>
     <w:autoRedefine/>
     <w:uiPriority w:val="39"/>
     <w:rsid w:val="00F04056"/>
@@ -9455,10 +9810,10 @@
       <w:ind w:left="238" w:firstLine="187"/>
     </w:pPr>
   </w:style>
-  <w:style w:type="paragraph" w:styleId="Obsah3">
+  <w:style w:type="paragraph" w:styleId="TOC3">
     <w:name w:val="toc 3"/>
-    <w:basedOn w:val="Normln"/>
-    <w:next w:val="Normln"/>
+    <w:basedOn w:val="Normal"/>
+    <w:next w:val="Normal"/>
     <w:autoRedefine/>
     <w:uiPriority w:val="39"/>
     <w:rsid w:val="00F04056"/>
@@ -9471,10 +9826,10 @@
       <w:ind w:left="992" w:firstLine="0"/>
     </w:pPr>
   </w:style>
-  <w:style w:type="paragraph" w:styleId="Titulek">
+  <w:style w:type="paragraph" w:styleId="Caption">
     <w:name w:val="caption"/>
-    <w:basedOn w:val="Normln"/>
-    <w:next w:val="Normln"/>
+    <w:basedOn w:val="Normal"/>
+    <w:next w:val="Normal"/>
     <w:uiPriority w:val="99"/>
     <w:rsid w:val="00A47277"/>
     <w:pPr>
@@ -9488,16 +9843,16 @@
       <w:szCs w:val="18"/>
     </w:rPr>
   </w:style>
-  <w:style w:type="paragraph" w:styleId="Seznamobrzk">
+  <w:style w:type="paragraph" w:styleId="TableofFigures">
     <w:name w:val="table of figures"/>
-    <w:basedOn w:val="Normln"/>
-    <w:next w:val="Normln"/>
+    <w:basedOn w:val="Normal"/>
+    <w:next w:val="Normal"/>
     <w:uiPriority w:val="99"/>
     <w:rsid w:val="00A47277"/>
   </w:style>
-  <w:style w:type="character" w:styleId="Odkaznakoment">
+  <w:style w:type="character" w:styleId="CommentReference">
     <w:name w:val="annotation reference"/>
-    <w:basedOn w:val="Standardnpsmoodstavce"/>
+    <w:basedOn w:val="DefaultParagraphFont"/>
     <w:uiPriority w:val="99"/>
     <w:semiHidden/>
     <w:rsid w:val="00890387"/>
@@ -9507,10 +9862,10 @@
       <w:szCs w:val="16"/>
     </w:rPr>
   </w:style>
-  <w:style w:type="paragraph" w:styleId="Textkomente">
+  <w:style w:type="paragraph" w:styleId="CommentText">
     <w:name w:val="annotation text"/>
-    <w:basedOn w:val="Normln"/>
-    <w:link w:val="TextkomenteChar"/>
+    <w:basedOn w:val="Normal"/>
+    <w:link w:val="CommentTextChar"/>
     <w:uiPriority w:val="99"/>
     <w:semiHidden/>
     <w:rsid w:val="00890387"/>
@@ -9522,10 +9877,10 @@
       <w:szCs w:val="20"/>
     </w:rPr>
   </w:style>
-  <w:style w:type="character" w:customStyle="1" w:styleId="TextkomenteChar">
-    <w:name w:val="Text komentáře Char"/>
-    <w:basedOn w:val="Standardnpsmoodstavce"/>
-    <w:link w:val="Textkomente"/>
+  <w:style w:type="character" w:customStyle="1" w:styleId="CommentTextChar">
+    <w:name w:val="Comment Text Char"/>
+    <w:basedOn w:val="DefaultParagraphFont"/>
+    <w:link w:val="CommentText"/>
     <w:uiPriority w:val="99"/>
     <w:semiHidden/>
     <w:locked/>
@@ -9536,11 +9891,11 @@
       <w:szCs w:val="20"/>
     </w:rPr>
   </w:style>
-  <w:style w:type="paragraph" w:styleId="Pedmtkomente">
+  <w:style w:type="paragraph" w:styleId="CommentSubject">
     <w:name w:val="annotation subject"/>
-    <w:basedOn w:val="Textkomente"/>
-    <w:next w:val="Textkomente"/>
-    <w:link w:val="PedmtkomenteChar"/>
+    <w:basedOn w:val="CommentText"/>
+    <w:next w:val="CommentText"/>
+    <w:link w:val="CommentSubjectChar"/>
     <w:uiPriority w:val="99"/>
     <w:semiHidden/>
     <w:rsid w:val="00890387"/>
@@ -9549,10 +9904,10 @@
       <w:bCs/>
     </w:rPr>
   </w:style>
-  <w:style w:type="character" w:customStyle="1" w:styleId="PedmtkomenteChar">
-    <w:name w:val="Předmět komentáře Char"/>
-    <w:basedOn w:val="TextkomenteChar"/>
-    <w:link w:val="Pedmtkomente"/>
+  <w:style w:type="character" w:customStyle="1" w:styleId="CommentSubjectChar">
+    <w:name w:val="Comment Subject Char"/>
+    <w:basedOn w:val="CommentTextChar"/>
+    <w:link w:val="CommentSubject"/>
     <w:uiPriority w:val="99"/>
     <w:semiHidden/>
     <w:locked/>
@@ -9565,10 +9920,10 @@
       <w:szCs w:val="20"/>
     </w:rPr>
   </w:style>
-  <w:style w:type="paragraph" w:styleId="Textbubliny">
+  <w:style w:type="paragraph" w:styleId="BalloonText">
     <w:name w:val="Balloon Text"/>
-    <w:basedOn w:val="Normln"/>
-    <w:link w:val="TextbublinyChar"/>
+    <w:basedOn w:val="Normal"/>
+    <w:link w:val="BalloonTextChar"/>
     <w:uiPriority w:val="99"/>
     <w:semiHidden/>
     <w:rsid w:val="00890387"/>
@@ -9581,10 +9936,10 @@
       <w:szCs w:val="16"/>
     </w:rPr>
   </w:style>
-  <w:style w:type="character" w:customStyle="1" w:styleId="TextbublinyChar">
-    <w:name w:val="Text bubliny Char"/>
-    <w:basedOn w:val="Standardnpsmoodstavce"/>
-    <w:link w:val="Textbubliny"/>
+  <w:style w:type="character" w:customStyle="1" w:styleId="BalloonTextChar">
+    <w:name w:val="Balloon Text Char"/>
+    <w:basedOn w:val="DefaultParagraphFont"/>
+    <w:link w:val="BalloonText"/>
     <w:uiPriority w:val="99"/>
     <w:semiHidden/>
     <w:locked/>
@@ -9595,10 +9950,10 @@
       <w:szCs w:val="16"/>
     </w:rPr>
   </w:style>
-  <w:style w:type="paragraph" w:styleId="Nadpisobsahu">
+  <w:style w:type="paragraph" w:styleId="TOCHeading">
     <w:name w:val="TOC Heading"/>
-    <w:basedOn w:val="Nadpis1"/>
-    <w:next w:val="Normln"/>
+    <w:basedOn w:val="Heading1"/>
+    <w:next w:val="Normal"/>
     <w:uiPriority w:val="39"/>
     <w:unhideWhenUsed/>
     <w:qFormat/>
@@ -9619,9 +9974,9 @@
       <w:lang w:eastAsia="cs-CZ"/>
     </w:rPr>
   </w:style>
-  <w:style w:type="character" w:styleId="Hypertextovodkaz">
+  <w:style w:type="character" w:styleId="Hyperlink">
     <w:name w:val="Hyperlink"/>
-    <w:basedOn w:val="Standardnpsmoodstavce"/>
+    <w:basedOn w:val="DefaultParagraphFont"/>
     <w:uiPriority w:val="99"/>
     <w:unhideWhenUsed/>
     <w:rsid w:val="00780FCA"/>
@@ -9632,8 +9987,8 @@
   </w:style>
   <w:style w:type="table" w:customStyle="1" w:styleId="Mkatabulky14">
     <w:name w:val="Mřížka tabulky14"/>
-    <w:basedOn w:val="Normlntabulka"/>
-    <w:next w:val="Mkatabulky"/>
+    <w:basedOn w:val="TableNormal"/>
+    <w:next w:val="TableGrid"/>
     <w:uiPriority w:val="39"/>
     <w:rsid w:val="0087518F"/>
     <w:rPr>
@@ -9651,9 +10006,9 @@
       </w:tblBorders>
     </w:tblPr>
   </w:style>
-  <w:style w:type="table" w:styleId="Mkatabulky">
+  <w:style w:type="table" w:styleId="TableGrid">
     <w:name w:val="Table Grid"/>
-    <w:basedOn w:val="Normlntabulka"/>
+    <w:basedOn w:val="TableNormal"/>
     <w:locked/>
     <w:rsid w:val="0087518F"/>
     <w:tblPr>
@@ -9669,8 +10024,8 @@
   </w:style>
   <w:style w:type="table" w:customStyle="1" w:styleId="Mkatabulky13">
     <w:name w:val="Mřížka tabulky13"/>
-    <w:basedOn w:val="Normlntabulka"/>
-    <w:next w:val="Mkatabulky"/>
+    <w:basedOn w:val="TableNormal"/>
+    <w:next w:val="TableGrid"/>
     <w:uiPriority w:val="39"/>
     <w:rsid w:val="0087518F"/>
     <w:rPr>
@@ -9688,9 +10043,9 @@
       </w:tblBorders>
     </w:tblPr>
   </w:style>
-  <w:style w:type="character" w:styleId="CittHTML">
+  <w:style w:type="character" w:styleId="HTMLCite">
     <w:name w:val="HTML Cite"/>
-    <w:basedOn w:val="Standardnpsmoodstavce"/>
+    <w:basedOn w:val="DefaultParagraphFont"/>
     <w:uiPriority w:val="99"/>
     <w:semiHidden/>
     <w:unhideWhenUsed/>
@@ -9702,8 +10057,8 @@
   </w:style>
   <w:style w:type="paragraph" w:customStyle="1" w:styleId="Normlnbezodsazen">
     <w:name w:val="Normální bez odsazení"/>
-    <w:basedOn w:val="Normln"/>
-    <w:next w:val="Normln"/>
+    <w:basedOn w:val="Normal"/>
+    <w:next w:val="Normal"/>
     <w:link w:val="NormlnbezodsazenChar"/>
     <w:qFormat/>
     <w:rsid w:val="00973819"/>
@@ -9713,7 +10068,7 @@
   </w:style>
   <w:style w:type="character" w:customStyle="1" w:styleId="NormlnbezodsazenChar">
     <w:name w:val="Normální bez odsazení Char"/>
-    <w:basedOn w:val="Standardnpsmoodstavce"/>
+    <w:basedOn w:val="DefaultParagraphFont"/>
     <w:link w:val="Normlnbezodsazen"/>
     <w:rsid w:val="00973819"/>
     <w:rPr>
@@ -9722,11 +10077,11 @@
       <w:lang w:eastAsia="en-US"/>
     </w:rPr>
   </w:style>
-  <w:style w:type="paragraph" w:styleId="Citt">
+  <w:style w:type="paragraph" w:styleId="Quote">
     <w:name w:val="Quote"/>
-    <w:basedOn w:val="Normln"/>
-    <w:next w:val="Normln"/>
-    <w:link w:val="CittChar"/>
+    <w:basedOn w:val="Normal"/>
+    <w:next w:val="Normal"/>
+    <w:link w:val="QuoteChar"/>
     <w:uiPriority w:val="29"/>
     <w:qFormat/>
     <w:rsid w:val="009273C1"/>
@@ -9740,10 +10095,10 @@
       <w:color w:val="404040" w:themeColor="text1" w:themeTint="BF"/>
     </w:rPr>
   </w:style>
-  <w:style w:type="character" w:customStyle="1" w:styleId="CittChar">
-    <w:name w:val="Citát Char"/>
-    <w:basedOn w:val="Standardnpsmoodstavce"/>
-    <w:link w:val="Citt"/>
+  <w:style w:type="character" w:customStyle="1" w:styleId="QuoteChar">
+    <w:name w:val="Quote Char"/>
+    <w:basedOn w:val="DefaultParagraphFont"/>
+    <w:link w:val="Quote"/>
     <w:uiPriority w:val="29"/>
     <w:rsid w:val="009273C1"/>
     <w:rPr>
@@ -9757,8 +10112,8 @@
   </w:style>
   <w:style w:type="paragraph" w:customStyle="1" w:styleId="Obrzek-popis">
     <w:name w:val="Obrázek - popis"/>
-    <w:basedOn w:val="Normln"/>
-    <w:next w:val="Normln"/>
+    <w:basedOn w:val="Normal"/>
+    <w:next w:val="Normal"/>
     <w:link w:val="Obrzek-popisChar"/>
     <w:qFormat/>
     <w:rsid w:val="002D7901"/>
@@ -9773,7 +10128,7 @@
   </w:style>
   <w:style w:type="paragraph" w:customStyle="1" w:styleId="Obrzek">
     <w:name w:val="Obrázek"/>
-    <w:basedOn w:val="Normln"/>
+    <w:basedOn w:val="Normal"/>
     <w:next w:val="Obrzek-popis"/>
     <w:qFormat/>
     <w:rsid w:val="0064093B"/>
@@ -9789,7 +10144,7 @@
   </w:style>
   <w:style w:type="character" w:customStyle="1" w:styleId="Obrzek-popisChar">
     <w:name w:val="Obrázek - popis Char"/>
-    <w:basedOn w:val="Standardnpsmoodstavce"/>
+    <w:basedOn w:val="DefaultParagraphFont"/>
     <w:link w:val="Obrzek-popis"/>
     <w:rsid w:val="002D7901"/>
     <w:rPr>
@@ -9813,8 +10168,8 @@
   </w:style>
   <w:style w:type="paragraph" w:customStyle="1" w:styleId="Tabulka">
     <w:name w:val="Tabulka"/>
-    <w:basedOn w:val="Normln"/>
-    <w:next w:val="Normln"/>
+    <w:basedOn w:val="Normal"/>
+    <w:next w:val="Normal"/>
     <w:link w:val="TabulkaChar"/>
     <w:qFormat/>
     <w:rsid w:val="00EB5350"/>
@@ -9830,7 +10185,7 @@
   </w:style>
   <w:style w:type="character" w:customStyle="1" w:styleId="TabulkaChar">
     <w:name w:val="Tabulka Char"/>
-    <w:basedOn w:val="Standardnpsmoodstavce"/>
+    <w:basedOn w:val="DefaultParagraphFont"/>
     <w:link w:val="Tabulka"/>
     <w:rsid w:val="00EB5350"/>
     <w:rPr>
@@ -9850,8 +10205,8 @@
   </w:style>
   <w:style w:type="table" w:customStyle="1" w:styleId="Mkatabulky4">
     <w:name w:val="Mřížka tabulky4"/>
-    <w:basedOn w:val="Normlntabulka"/>
-    <w:next w:val="Mkatabulky"/>
+    <w:basedOn w:val="TableNormal"/>
+    <w:next w:val="TableGrid"/>
     <w:uiPriority w:val="39"/>
     <w:rsid w:val="00A206DC"/>
     <w:rPr>
@@ -9871,7 +10226,7 @@
   </w:style>
   <w:style w:type="paragraph" w:customStyle="1" w:styleId="Tabulka-poznmka">
     <w:name w:val="Tabulka - poznámka"/>
-    <w:basedOn w:val="Normln"/>
+    <w:basedOn w:val="Normal"/>
     <w:link w:val="Tabulka-poznmkaChar"/>
     <w:qFormat/>
     <w:rsid w:val="0077377D"/>
@@ -9885,7 +10240,7 @@
   </w:style>
   <w:style w:type="character" w:customStyle="1" w:styleId="Tabulka-poznmkaChar">
     <w:name w:val="Tabulka - poznámka Char"/>
-    <w:basedOn w:val="Standardnpsmoodstavce"/>
+    <w:basedOn w:val="DefaultParagraphFont"/>
     <w:link w:val="Tabulka-poznmka"/>
     <w:rsid w:val="0077377D"/>
     <w:rPr>
@@ -9895,7 +10250,7 @@
   </w:style>
   <w:style w:type="paragraph" w:customStyle="1" w:styleId="Vzorec">
     <w:name w:val="Vzorec"/>
-    <w:basedOn w:val="Normln"/>
+    <w:basedOn w:val="Normal"/>
     <w:qFormat/>
     <w:rsid w:val="0041362F"/>
     <w:pPr>
@@ -9912,7 +10267,7 @@
   </w:style>
   <w:style w:type="paragraph" w:customStyle="1" w:styleId="Zdroj">
     <w:name w:val="Zdroj"/>
-    <w:basedOn w:val="Normln"/>
+    <w:basedOn w:val="Normal"/>
     <w:qFormat/>
     <w:rsid w:val="004F531E"/>
     <w:pPr>
@@ -9930,9 +10285,9 @@
       <w:lang w:val="en-US"/>
     </w:rPr>
   </w:style>
-  <w:style w:type="character" w:styleId="Zdraznn">
+  <w:style w:type="character" w:styleId="Emphasis">
     <w:name w:val="Emphasis"/>
-    <w:basedOn w:val="Standardnpsmoodstavce"/>
+    <w:basedOn w:val="DefaultParagraphFont"/>
     <w:qFormat/>
     <w:locked/>
     <w:rsid w:val="00056239"/>
@@ -9941,9 +10296,9 @@
       <w:iCs/>
     </w:rPr>
   </w:style>
-  <w:style w:type="character" w:styleId="Sledovanodkaz">
+  <w:style w:type="character" w:styleId="FollowedHyperlink">
     <w:name w:val="FollowedHyperlink"/>
-    <w:basedOn w:val="Standardnpsmoodstavce"/>
+    <w:basedOn w:val="DefaultParagraphFont"/>
     <w:uiPriority w:val="99"/>
     <w:semiHidden/>
     <w:unhideWhenUsed/>
@@ -9953,10 +10308,10 @@
       <w:u w:val="single"/>
     </w:rPr>
   </w:style>
-  <w:style w:type="paragraph" w:styleId="Zkladntext">
+  <w:style w:type="paragraph" w:styleId="BodyText">
     <w:name w:val="Body Text"/>
-    <w:basedOn w:val="Normln"/>
-    <w:link w:val="ZkladntextChar"/>
+    <w:basedOn w:val="Normal"/>
+    <w:link w:val="BodyTextChar"/>
     <w:uiPriority w:val="1"/>
     <w:qFormat/>
     <w:rsid w:val="00FD109E"/>
@@ -9970,10 +10325,10 @@
       <w:sz w:val="22"/>
     </w:rPr>
   </w:style>
-  <w:style w:type="character" w:customStyle="1" w:styleId="ZkladntextChar">
-    <w:name w:val="Základní text Char"/>
-    <w:basedOn w:val="Standardnpsmoodstavce"/>
-    <w:link w:val="Zkladntext"/>
+  <w:style w:type="character" w:customStyle="1" w:styleId="BodyTextChar">
+    <w:name w:val="Body Text Char"/>
+    <w:basedOn w:val="DefaultParagraphFont"/>
+    <w:link w:val="BodyText"/>
     <w:uiPriority w:val="1"/>
     <w:rsid w:val="00FD109E"/>
     <w:rPr>
@@ -9983,7 +10338,7 @@
   </w:style>
   <w:style w:type="paragraph" w:customStyle="1" w:styleId="FrameContents">
     <w:name w:val="Frame Contents"/>
-    <w:basedOn w:val="Normln"/>
+    <w:basedOn w:val="Normal"/>
     <w:qFormat/>
     <w:rsid w:val="00FD109E"/>
     <w:pPr>
@@ -9998,7 +10353,7 @@
   </w:style>
   <w:style w:type="paragraph" w:customStyle="1" w:styleId="-wm-msonormal">
     <w:name w:val="-wm-msonormal"/>
-    <w:basedOn w:val="Normln"/>
+    <w:basedOn w:val="Normal"/>
     <w:rsid w:val="00FD109E"/>
     <w:pPr>
       <w:spacing w:before="100" w:beforeAutospacing="1" w:after="100" w:afterAutospacing="1" w:line="240" w:lineRule="auto"/>

</xml_diff>

<commit_message>
almost done with results
</commit_message>
<xml_diff>
--- a/kochanek_ndr_prace.docx
+++ b/kochanek_ndr_prace.docx
@@ -6859,8 +6859,93 @@
       </w:r>
       <w:bookmarkEnd w:id="22"/>
     </w:p>
-    <w:p/>
-    <w:p/>
+    <w:p>
+      <w:pPr>
+        <w:ind w:firstLine="0"/>
+      </w:pPr>
+      <w:r>
+        <w:t xml:space="preserve">Tabulka 3.1 představuje srovnání mezi komerčním řešením NDR, zastoupeným produktem FortiNDR, a open-source řešením, kombinací Suricata a Zeek. </w:t>
+      </w:r>
+    </w:p>
+    <w:p>
+      <w:pPr>
+        <w:ind w:firstLine="709"/>
+      </w:pPr>
+      <w:r>
+        <w:t xml:space="preserve">Komerční produkt FortiNDR vyniká pokročilými algoritmy pro detekci hrozeb, což mu umožňuje identifikovat minimálně 95% potenciálních hrozeb. To je výsledek vývoje a investic do výzkumu, které komerční produkty často podstupují. Kapacitní možnosti FortiNDR jsou rovněž významné, s možností zpracovat až 100 Gbps, což umožňuje jeho nasazení ve velkých a náročných síťových prostředích. Tento produkt je optimalizován pro integraci s dalšími produkty Fortinet, což zjednodušuje jeho začlenění do stávajících infrastruktur. Jeho intuitivní rozhraní a </w:t>
+      </w:r>
+      <w:r>
+        <w:t>jednoduché nasazení do stávající infrastruktury</w:t>
+      </w:r>
+      <w:r>
+        <w:t xml:space="preserve"> jsou reflektovány ve vysokých nákladech na pořízení a provoz.</w:t>
+      </w:r>
+    </w:p>
+    <w:p>
+      <w:pPr>
+        <w:ind w:firstLine="709"/>
+      </w:pPr>
+      <w:r>
+        <w:t>Na druhé straně, open-source řešení zastoupené kombinací Suricata a Zeek nabízí vysokou přizpůsobitelnost s efektivitou detekce hrozeb až 90%. Ačkoliv má nižší kapacitní možnosti ve srovnání s FortiNDR, jeho schopnost zpracovat až 10 Gbps stále pokrývá potřeby mnoha organizací. Velkou výhodou je široká kompatibilita s různými nástroji a systémy, což umožňuje jeho efektivní integraci do různorodých prostředí. Složitější ovládání je vynahrazeno vysokou mírou rozšířitelnosti díky otevřené architektuře, což dává uživatelům možnost upravit systém podle svých specifických potřeb. Přestože náklady na pořízení jsou nulové, je třeba zvážit potenciální výdaje na hardware nebo technickou podporu.</w:t>
+      </w:r>
+      <w:r>
+        <w:t xml:space="preserve"> Ještě je důležité říci že Suricata zvládá hlavně známé hrozby a rychleji je schopná na ně reagovat. Má také větší podporu pro formáty reputačních databází. Oproti tomu Zeek má sofitstikované algoritmy na rozpoznávání anomálií a neznámých hrozeb a je schopen dávat kvalitní data o bezpečnostních hrozbách a jejich mitigacích.</w:t>
+      </w:r>
+    </w:p>
+    <w:p>
+      <w:pPr>
+        <w:ind w:firstLine="0"/>
+      </w:pPr>
+      <w:r>
+        <w:t>Díky tomuto porovnání jsem si pro závěrečné řešení vybral open-source</w:t>
+      </w:r>
+      <w:r>
+        <w:t xml:space="preserve"> možnost</w:t>
+      </w:r>
+      <w:r>
+        <w:t>.</w:t>
+      </w:r>
+    </w:p>
+    <w:p>
+      <w:pPr>
+        <w:ind w:firstLine="0"/>
+      </w:pPr>
+    </w:p>
+    <w:p>
+      <w:pPr>
+        <w:ind w:firstLine="0"/>
+      </w:pPr>
+    </w:p>
+    <w:p>
+      <w:pPr>
+        <w:ind w:firstLine="0"/>
+      </w:pPr>
+    </w:p>
+    <w:p>
+      <w:pPr>
+        <w:ind w:firstLine="0"/>
+      </w:pPr>
+    </w:p>
+    <w:p>
+      <w:pPr>
+        <w:ind w:firstLine="0"/>
+      </w:pPr>
+    </w:p>
+    <w:p>
+      <w:pPr>
+        <w:ind w:firstLine="0"/>
+      </w:pPr>
+    </w:p>
+    <w:p>
+      <w:pPr>
+        <w:ind w:firstLine="0"/>
+      </w:pPr>
+    </w:p>
+    <w:p>
+      <w:pPr>
+        <w:ind w:firstLine="0"/>
+      </w:pPr>
+    </w:p>
     <w:p>
       <w:pPr>
         <w:ind w:firstLine="0"/>
@@ -6876,6 +6961,7 @@
           <w:sz w:val="22"/>
           <w:szCs w:val="20"/>
         </w:rPr>
+        <w:lastRenderedPageBreak/>
         <w:t>Tabulka</w:t>
       </w:r>
       <w:r>
@@ -7481,7 +7567,7 @@
                 <w:szCs w:val="21"/>
                 <w:lang w:eastAsia="cs-CZ"/>
               </w:rPr>
-              <w:t>Není možná</w:t>
+              <w:t>Možná jen v rámci Fortinet ekosystému</w:t>
             </w:r>
           </w:p>
         </w:tc>
@@ -7620,38 +7706,312 @@
     </w:p>
     <w:p>
       <w:pPr>
+        <w:ind w:firstLine="0"/>
+      </w:pPr>
+    </w:p>
+    <w:p>
+      <w:pPr>
+        <w:ind w:firstLine="0"/>
+      </w:pPr>
+    </w:p>
+    <w:p>
+      <w:pPr>
+        <w:ind w:firstLine="0"/>
+      </w:pPr>
+    </w:p>
+    <w:p>
+      <w:pPr>
+        <w:ind w:firstLine="0"/>
+      </w:pPr>
+    </w:p>
+    <w:p>
+      <w:pPr>
+        <w:ind w:firstLine="0"/>
+      </w:pPr>
+    </w:p>
+    <w:p>
+      <w:pPr>
+        <w:ind w:firstLine="0"/>
+      </w:pPr>
+    </w:p>
+    <w:p>
+      <w:pPr>
+        <w:ind w:firstLine="0"/>
+      </w:pPr>
+    </w:p>
+    <w:p>
+      <w:pPr>
+        <w:ind w:firstLine="0"/>
+      </w:pPr>
+    </w:p>
+    <w:p>
+      <w:pPr>
+        <w:ind w:firstLine="0"/>
+      </w:pPr>
+    </w:p>
+    <w:p>
+      <w:pPr>
+        <w:ind w:firstLine="0"/>
+      </w:pPr>
+    </w:p>
+    <w:p>
+      <w:pPr>
+        <w:ind w:firstLine="0"/>
+      </w:pPr>
+    </w:p>
+    <w:p>
+      <w:pPr>
+        <w:ind w:firstLine="0"/>
+      </w:pPr>
+    </w:p>
+    <w:p>
+      <w:pPr>
+        <w:ind w:firstLine="0"/>
+      </w:pPr>
+    </w:p>
+    <w:p>
+      <w:pPr>
+        <w:ind w:firstLine="0"/>
+      </w:pPr>
+    </w:p>
+    <w:p>
+      <w:pPr>
+        <w:ind w:firstLine="0"/>
+      </w:pPr>
+    </w:p>
+    <w:p>
+      <w:pPr>
+        <w:ind w:firstLine="0"/>
+      </w:pPr>
+    </w:p>
+    <w:p>
+      <w:pPr>
+        <w:ind w:firstLine="0"/>
+      </w:pPr>
+    </w:p>
+    <w:p>
+      <w:pPr>
+        <w:ind w:firstLine="0"/>
+      </w:pPr>
+    </w:p>
+    <w:p>
+      <w:pPr>
         <w:pStyle w:val="Heading2"/>
       </w:pPr>
-      <w:bookmarkStart w:id="23" w:name="_Toc158222981"/>
-      <w:r>
-        <w:t xml:space="preserve">Testování </w:t>
-      </w:r>
-      <w:r>
-        <w:t>prototypu pro ověření konceptu</w:t>
+      <w:bookmarkStart w:id="23" w:name="_Toc158222982"/>
+      <w:r>
+        <w:lastRenderedPageBreak/>
+        <w:t>Navrhnuté řešení</w:t>
       </w:r>
       <w:bookmarkEnd w:id="23"/>
     </w:p>
-    <w:p/>
+    <w:p>
+      <w:r>
+        <w:t>Zde je rozplánováno na fáze jak velmi abstraktně udělat řešení NDR pro menší organizaci. Je nutno brát zřetel na požadavky každé organizace a podle těch se řídit, např jestli je to organizaci s vysokou pravděpodobností vnitřní kompromitace tak aplikovat více NDR serverů na segmenty sítě atd.</w:t>
+      </w:r>
+    </w:p>
+    <w:p>
+      <w:pPr>
+        <w:ind w:left="425" w:firstLine="0"/>
+        <w:rPr>
+          <w:b/>
+          <w:bCs/>
+        </w:rPr>
+      </w:pPr>
+      <w:r>
+        <w:rPr>
+          <w:b/>
+          <w:bCs/>
+        </w:rPr>
+        <w:t>Fáze 1: Příprava a Plánování</w:t>
+      </w:r>
+    </w:p>
+    <w:p>
+      <w:pPr>
+        <w:ind w:left="425" w:firstLine="0"/>
+      </w:pPr>
+      <w:r>
+        <w:t>Analýza sítě: Nejprve provedeme důkladnou analýzu stávající síťové infrastruktury organizace, abychom pochopili její specifika, včetně mapování všech připojených zařízení a služeb.</w:t>
+      </w:r>
+    </w:p>
+    <w:p>
+      <w:pPr>
+        <w:ind w:left="425" w:firstLine="0"/>
+      </w:pPr>
+      <w:r>
+        <w:t>Výběr hardwaru: Pro Suricata a Zeek vybereme dedikovaný hardwarový server s dostatečným výpočetním výkonem a síťovou propustností. Doporučujeme server s minimálně 4 CPU jádry, 16 GB RAM a gigabitovou síťovou kartou.</w:t>
+      </w:r>
+    </w:p>
+    <w:p>
+      <w:pPr>
+        <w:ind w:left="425" w:firstLine="0"/>
+      </w:pPr>
+      <w:r>
+        <w:t>Definice bezpečnostní politiky: Stanovíme bezpečnostní politiku, která bude reflektovat potřeby organizace a zajistí správnou konfiguraci detekčních pravidel Suricata a Zeek.</w:t>
+      </w:r>
+    </w:p>
+    <w:p>
+      <w:pPr>
+        <w:ind w:left="425" w:firstLine="0"/>
+        <w:rPr>
+          <w:b/>
+          <w:bCs/>
+        </w:rPr>
+      </w:pPr>
+      <w:r>
+        <w:rPr>
+          <w:b/>
+          <w:bCs/>
+        </w:rPr>
+        <w:t>Fáze 2: Implementace</w:t>
+      </w:r>
+    </w:p>
+    <w:p>
+      <w:pPr>
+        <w:ind w:left="425" w:firstLine="0"/>
+      </w:pPr>
+      <w:r>
+        <w:t xml:space="preserve">Instalace a konfigurace: Suricata a Zeek budou nainstalovány na předem vybraném serveru. Nakonfigurujeme je tak, aby </w:t>
+      </w:r>
+      <w:r>
+        <w:t>přijímali všechny informace z předem zmíněné síťové karty</w:t>
+      </w:r>
+      <w:r>
+        <w:t>.</w:t>
+      </w:r>
+    </w:p>
+    <w:p>
+      <w:pPr>
+        <w:ind w:left="425" w:firstLine="0"/>
+      </w:pPr>
+      <w:r>
+        <w:t>Nastavení monitorovacího portu: Na hlavním síťovém zařízení (např. switchi) nastavíme port mirroring (SPAN), aby kopíroval veškerý provoz na port, kde bude připojen server s Suricata a Zeek.</w:t>
+      </w:r>
+    </w:p>
+    <w:p>
+      <w:pPr>
+        <w:ind w:left="425" w:firstLine="0"/>
+      </w:pPr>
+      <w:r>
+        <w:t>Ladění</w:t>
+      </w:r>
+      <w:r>
+        <w:t xml:space="preserve"> a pravidla: Optimalizujeme výkon Suricata a Zeek pro prostředí organizace a definujeme specifická detekční pravidla zaměřená na nejčastější hrozby relevantní pro organizaci</w:t>
+      </w:r>
+      <w:r>
+        <w:t>.</w:t>
+      </w:r>
+      <w:r>
+        <w:t xml:space="preserve"> </w:t>
+      </w:r>
+    </w:p>
+    <w:p>
+      <w:pPr>
+        <w:ind w:left="425" w:firstLine="0"/>
+        <w:rPr>
+          <w:b/>
+          <w:bCs/>
+        </w:rPr>
+      </w:pPr>
+      <w:r>
+        <w:rPr>
+          <w:b/>
+          <w:bCs/>
+        </w:rPr>
+        <w:t>Fáze 3: Testování a Ladění</w:t>
+      </w:r>
+    </w:p>
+    <w:p>
+      <w:pPr>
+        <w:ind w:left="425" w:firstLine="0"/>
+      </w:pPr>
+      <w:r>
+        <w:t>Validační testy: Provedeme sérii testů pro ověření, že Suricata a Zeek správně detekují testovací hrozby a útoky, a že jsou schopny generovat upozornění a logy.</w:t>
+      </w:r>
+    </w:p>
+    <w:p>
+      <w:pPr>
+        <w:ind w:left="425" w:firstLine="0"/>
+      </w:pPr>
+      <w:r>
+        <w:t xml:space="preserve">Ladění konfigurace: Na základě výsledků testů upravíme a </w:t>
+      </w:r>
+      <w:r>
+        <w:t>zmír</w:t>
+      </w:r>
+      <w:r>
+        <w:t>níme</w:t>
+      </w:r>
+      <w:r>
+        <w:t xml:space="preserve"> konfiguraci a pravidla pro maximalizaci efektivity a minimalizaci falešných pozitivů.</w:t>
+      </w:r>
+    </w:p>
+    <w:p>
+      <w:pPr>
+        <w:ind w:left="425" w:firstLine="0"/>
+        <w:rPr>
+          <w:b/>
+          <w:bCs/>
+        </w:rPr>
+      </w:pPr>
+      <w:r>
+        <w:rPr>
+          <w:b/>
+          <w:bCs/>
+        </w:rPr>
+        <w:t>Fáze 4: Nasazení a Monitorování</w:t>
+      </w:r>
+    </w:p>
+    <w:p>
+      <w:pPr>
+        <w:ind w:left="425" w:firstLine="0"/>
+      </w:pPr>
+      <w:r>
+        <w:t>Uvedení do provozu: Po úspěšném testování a ladění bude systém uveden do plného provozu.</w:t>
+      </w:r>
+    </w:p>
+    <w:p>
+      <w:pPr>
+        <w:ind w:left="425" w:firstLine="0"/>
+      </w:pPr>
+      <w:r>
+        <w:lastRenderedPageBreak/>
+        <w:t>Připojení NDR řešení na firewally a routery: Naše NDR musí mít přístup posílat své bezpečnostní politiky na perimetr firewally a další routery a firewally v síti. Tuto možnost je důležité ověřit a případně zprovoznit.</w:t>
+      </w:r>
+    </w:p>
+    <w:p>
+      <w:pPr>
+        <w:ind w:left="425" w:firstLine="0"/>
+      </w:pPr>
+      <w:r>
+        <w:t>Průběžné monitorování: Zavedeme procesy pro průběžné monitorování výstrah a logů generovaných Suricata a Zeek, abychom zajistili, že jakékoli bezpečnostní incidenty budou rychle identifikovány a řešeny.</w:t>
+      </w:r>
+    </w:p>
+    <w:p>
+      <w:pPr>
+        <w:ind w:left="425" w:firstLine="0"/>
+      </w:pPr>
+      <w:r>
+        <w:t xml:space="preserve">Případné další napojení na další systémy: Pokud bude mít naše organizace takovou možnost tak můžeme </w:t>
+      </w:r>
+    </w:p>
+    <w:p>
+      <w:pPr>
+        <w:ind w:left="425" w:firstLine="0"/>
+      </w:pPr>
+      <w:r>
+        <w:t>Tímto způsobem může malá organizace efektivně implementovat Suricata a Zeek jako robustní NDR řešení, které posílí její obranu proti kybernetickým hrozbám a zvýší celkovou bezpečnost její počítačové sítě.</w:t>
+      </w:r>
+    </w:p>
     <w:p>
       <w:pPr>
         <w:pStyle w:val="Heading2"/>
       </w:pPr>
-      <w:bookmarkStart w:id="24" w:name="_Toc158222982"/>
-      <w:r>
-        <w:t>Navrhnuté řešení</w:t>
+      <w:bookmarkStart w:id="24" w:name="_Toc158222983"/>
+      <w:r>
+        <w:t>Doporučení pro implementaci</w:t>
       </w:r>
       <w:bookmarkEnd w:id="24"/>
-    </w:p>
-    <w:p/>
-    <w:p>
-      <w:pPr>
-        <w:pStyle w:val="Heading2"/>
-      </w:pPr>
-      <w:bookmarkStart w:id="25" w:name="_Toc158222983"/>
-      <w:r>
-        <w:t>Doporučení pro implementaci</w:t>
-      </w:r>
-      <w:bookmarkEnd w:id="25"/>
     </w:p>
     <w:p>
       <w:pPr>
@@ -7671,14 +8031,14 @@
       <w:pPr>
         <w:pStyle w:val="Heading1"/>
       </w:pPr>
-      <w:bookmarkStart w:id="26" w:name="_Toc386301762"/>
-      <w:bookmarkStart w:id="27" w:name="_Toc158222984"/>
+      <w:bookmarkStart w:id="25" w:name="_Toc386301762"/>
+      <w:bookmarkStart w:id="26" w:name="_Toc158222984"/>
       <w:r>
         <w:lastRenderedPageBreak/>
         <w:t>Diskuse</w:t>
       </w:r>
+      <w:bookmarkEnd w:id="25"/>
       <w:bookmarkEnd w:id="26"/>
-      <w:bookmarkEnd w:id="27"/>
     </w:p>
     <w:p>
       <w:pPr>
@@ -7755,16 +8115,16 @@
       <w:pPr>
         <w:pStyle w:val="Heading1"/>
       </w:pPr>
-      <w:bookmarkStart w:id="28" w:name="_Toc350012463"/>
-      <w:bookmarkStart w:id="29" w:name="_Toc386301763"/>
-      <w:bookmarkStart w:id="30" w:name="_Toc158222985"/>
+      <w:bookmarkStart w:id="27" w:name="_Toc350012463"/>
+      <w:bookmarkStart w:id="28" w:name="_Toc386301763"/>
+      <w:bookmarkStart w:id="29" w:name="_Toc158222985"/>
       <w:r>
         <w:lastRenderedPageBreak/>
         <w:t>Závěr</w:t>
       </w:r>
+      <w:bookmarkEnd w:id="27"/>
       <w:bookmarkEnd w:id="28"/>
       <w:bookmarkEnd w:id="29"/>
-      <w:bookmarkEnd w:id="30"/>
     </w:p>
     <w:p>
       <w:pPr>
@@ -7950,19 +8310,19 @@
         </w:numPr>
         <w:ind w:left="432" w:hanging="432"/>
       </w:pPr>
-      <w:bookmarkStart w:id="31" w:name="_Toc350012464"/>
-      <w:bookmarkStart w:id="32" w:name="_Toc386301764"/>
-      <w:bookmarkStart w:id="33" w:name="_Toc158222986"/>
+      <w:bookmarkStart w:id="30" w:name="_Toc350012464"/>
+      <w:bookmarkStart w:id="31" w:name="_Toc386301764"/>
+      <w:bookmarkStart w:id="32" w:name="_Toc158222986"/>
       <w:r>
         <w:lastRenderedPageBreak/>
         <w:t>S</w:t>
       </w:r>
+      <w:bookmarkEnd w:id="30"/>
+      <w:r>
+        <w:t>eznam použité literatury</w:t>
+      </w:r>
       <w:bookmarkEnd w:id="31"/>
-      <w:r>
-        <w:t>eznam použité literatury</w:t>
-      </w:r>
       <w:bookmarkEnd w:id="32"/>
-      <w:bookmarkEnd w:id="33"/>
     </w:p>
     <w:p>
       <w:pPr>
@@ -9681,6 +10041,95 @@
       </w:rPr>
     </w:lvl>
   </w:abstractNum>
+  <w:abstractNum w:abstractNumId="17" w15:restartNumberingAfterBreak="0">
+    <w:nsid w:val="77C4655E"/>
+    <w:multiLevelType w:val="hybridMultilevel"/>
+    <w:tmpl w:val="6F5CB284"/>
+    <w:lvl w:ilvl="0" w:tplc="23F6FDB4">
+      <w:start w:val="1"/>
+      <w:numFmt w:val="decimal"/>
+      <w:lvlText w:val="%1."/>
+      <w:lvlJc w:val="left"/>
+      <w:pPr>
+        <w:ind w:left="785" w:hanging="360"/>
+      </w:pPr>
+      <w:rPr>
+        <w:rFonts w:hint="default"/>
+      </w:rPr>
+    </w:lvl>
+    <w:lvl w:ilvl="1" w:tplc="04050019" w:tentative="1">
+      <w:start w:val="1"/>
+      <w:numFmt w:val="lowerLetter"/>
+      <w:lvlText w:val="%2."/>
+      <w:lvlJc w:val="left"/>
+      <w:pPr>
+        <w:ind w:left="1505" w:hanging="360"/>
+      </w:pPr>
+    </w:lvl>
+    <w:lvl w:ilvl="2" w:tplc="0405001B" w:tentative="1">
+      <w:start w:val="1"/>
+      <w:numFmt w:val="lowerRoman"/>
+      <w:lvlText w:val="%3."/>
+      <w:lvlJc w:val="right"/>
+      <w:pPr>
+        <w:ind w:left="2225" w:hanging="180"/>
+      </w:pPr>
+    </w:lvl>
+    <w:lvl w:ilvl="3" w:tplc="0405000F" w:tentative="1">
+      <w:start w:val="1"/>
+      <w:numFmt w:val="decimal"/>
+      <w:lvlText w:val="%4."/>
+      <w:lvlJc w:val="left"/>
+      <w:pPr>
+        <w:ind w:left="2945" w:hanging="360"/>
+      </w:pPr>
+    </w:lvl>
+    <w:lvl w:ilvl="4" w:tplc="04050019" w:tentative="1">
+      <w:start w:val="1"/>
+      <w:numFmt w:val="lowerLetter"/>
+      <w:lvlText w:val="%5."/>
+      <w:lvlJc w:val="left"/>
+      <w:pPr>
+        <w:ind w:left="3665" w:hanging="360"/>
+      </w:pPr>
+    </w:lvl>
+    <w:lvl w:ilvl="5" w:tplc="0405001B" w:tentative="1">
+      <w:start w:val="1"/>
+      <w:numFmt w:val="lowerRoman"/>
+      <w:lvlText w:val="%6."/>
+      <w:lvlJc w:val="right"/>
+      <w:pPr>
+        <w:ind w:left="4385" w:hanging="180"/>
+      </w:pPr>
+    </w:lvl>
+    <w:lvl w:ilvl="6" w:tplc="0405000F" w:tentative="1">
+      <w:start w:val="1"/>
+      <w:numFmt w:val="decimal"/>
+      <w:lvlText w:val="%7."/>
+      <w:lvlJc w:val="left"/>
+      <w:pPr>
+        <w:ind w:left="5105" w:hanging="360"/>
+      </w:pPr>
+    </w:lvl>
+    <w:lvl w:ilvl="7" w:tplc="04050019" w:tentative="1">
+      <w:start w:val="1"/>
+      <w:numFmt w:val="lowerLetter"/>
+      <w:lvlText w:val="%8."/>
+      <w:lvlJc w:val="left"/>
+      <w:pPr>
+        <w:ind w:left="5825" w:hanging="360"/>
+      </w:pPr>
+    </w:lvl>
+    <w:lvl w:ilvl="8" w:tplc="0405001B" w:tentative="1">
+      <w:start w:val="1"/>
+      <w:numFmt w:val="lowerRoman"/>
+      <w:lvlText w:val="%9."/>
+      <w:lvlJc w:val="right"/>
+      <w:pPr>
+        <w:ind w:left="6545" w:hanging="180"/>
+      </w:pPr>
+    </w:lvl>
+  </w:abstractNum>
   <w:num w:numId="1" w16cid:durableId="1339582491">
     <w:abstractNumId w:val="16"/>
   </w:num>
@@ -9731,6 +10180,9 @@
   </w:num>
   <w:num w:numId="17" w16cid:durableId="1197280776">
     <w:abstractNumId w:val="12"/>
+  </w:num>
+  <w:num w:numId="18" w16cid:durableId="1578631417">
+    <w:abstractNumId w:val="17"/>
   </w:num>
 </w:numbering>
 </file>

</xml_diff>

<commit_message>
First ver of document finished
</commit_message>
<xml_diff>
--- a/kochanek_ndr_prace.docx
+++ b/kochanek_ndr_prace.docx
@@ -103,6 +103,7 @@
         </w:rPr>
         <w:t xml:space="preserve">Analysis and implementation of firewall and NDR system to optimize computer network </w:t>
       </w:r>
+      <w:proofErr w:type="gramStart"/>
       <w:r>
         <w:rPr>
           <w:b/>
@@ -112,6 +113,7 @@
         </w:rPr>
         <w:t>security</w:t>
       </w:r>
+      <w:proofErr w:type="gramEnd"/>
     </w:p>
     <w:p>
       <w:pPr>
@@ -3377,6 +3379,7 @@
         </w:rPr>
         <w:t xml:space="preserve">Analysis and implementation of firewall and NDR system to optimize computer network </w:t>
       </w:r>
+      <w:proofErr w:type="gramStart"/>
       <w:r>
         <w:rPr>
           <w:b/>
@@ -3384,6 +3387,7 @@
         </w:rPr>
         <w:t>security</w:t>
       </w:r>
+      <w:proofErr w:type="gramEnd"/>
     </w:p>
     <w:p>
       <w:pPr>
@@ -8005,13 +8009,244 @@
     </w:p>
     <w:p>
       <w:pPr>
+        <w:ind w:left="425" w:firstLine="0"/>
+      </w:pPr>
+    </w:p>
+    <w:p>
+      <w:pPr>
+        <w:ind w:left="425" w:firstLine="0"/>
+      </w:pPr>
+    </w:p>
+    <w:p>
+      <w:pPr>
+        <w:ind w:left="425" w:firstLine="0"/>
+      </w:pPr>
+    </w:p>
+    <w:p>
+      <w:pPr>
+        <w:ind w:left="425" w:firstLine="0"/>
+      </w:pPr>
+    </w:p>
+    <w:p>
+      <w:pPr>
+        <w:ind w:left="425" w:firstLine="0"/>
+      </w:pPr>
+    </w:p>
+    <w:p>
+      <w:pPr>
+        <w:ind w:left="425" w:firstLine="0"/>
+      </w:pPr>
+    </w:p>
+    <w:p>
+      <w:pPr>
+        <w:ind w:left="425" w:firstLine="0"/>
+      </w:pPr>
+    </w:p>
+    <w:p>
+      <w:pPr>
+        <w:ind w:left="425" w:firstLine="0"/>
+      </w:pPr>
+    </w:p>
+    <w:p>
+      <w:pPr>
+        <w:ind w:left="425" w:firstLine="0"/>
+      </w:pPr>
+    </w:p>
+    <w:p>
+      <w:pPr>
+        <w:ind w:left="425" w:firstLine="0"/>
+      </w:pPr>
+    </w:p>
+    <w:p>
+      <w:pPr>
+        <w:ind w:left="425" w:firstLine="0"/>
+      </w:pPr>
+    </w:p>
+    <w:p>
+      <w:pPr>
+        <w:ind w:left="425" w:firstLine="0"/>
+      </w:pPr>
+    </w:p>
+    <w:p>
+      <w:pPr>
+        <w:ind w:left="425" w:firstLine="0"/>
+      </w:pPr>
+    </w:p>
+    <w:p>
+      <w:pPr>
+        <w:ind w:left="425" w:firstLine="0"/>
+      </w:pPr>
+    </w:p>
+    <w:p>
+      <w:pPr>
+        <w:ind w:left="425" w:firstLine="0"/>
+      </w:pPr>
+    </w:p>
+    <w:p>
+      <w:pPr>
+        <w:ind w:left="425" w:firstLine="0"/>
+      </w:pPr>
+    </w:p>
+    <w:p>
+      <w:pPr>
+        <w:ind w:left="425" w:firstLine="0"/>
+      </w:pPr>
+    </w:p>
+    <w:p>
+      <w:pPr>
+        <w:ind w:left="425" w:firstLine="0"/>
+      </w:pPr>
+    </w:p>
+    <w:p>
+      <w:pPr>
+        <w:ind w:left="425" w:firstLine="0"/>
+      </w:pPr>
+    </w:p>
+    <w:p>
+      <w:pPr>
         <w:pStyle w:val="Heading2"/>
       </w:pPr>
       <w:bookmarkStart w:id="24" w:name="_Toc158222983"/>
       <w:r>
+        <w:lastRenderedPageBreak/>
         <w:t>Doporučení pro implementaci</w:t>
       </w:r>
       <w:bookmarkEnd w:id="24"/>
+    </w:p>
+    <w:p>
+      <w:pPr>
+        <w:ind w:firstLine="0"/>
+      </w:pPr>
+      <w:r>
+        <w:t>Na základě navrhnutého řešení pro implementaci NDR systému pomocí Suricata a Zeek v malé organizaci, je zde několik doporučení, která mohou pomoci zefektivnit proces implementace a zvýšit celkovou bezpečnostní odolnost organizace:</w:t>
+      </w:r>
+    </w:p>
+    <w:p>
+      <w:pPr>
+        <w:ind w:firstLine="0"/>
+      </w:pPr>
+    </w:p>
+    <w:p>
+      <w:pPr>
+        <w:ind w:firstLine="0"/>
+      </w:pPr>
+      <w:r>
+        <w:rPr>
+          <w:b/>
+          <w:bCs/>
+        </w:rPr>
+        <w:t>Komplexní analýza rizik</w:t>
+      </w:r>
+      <w:r>
+        <w:rPr>
+          <w:b/>
+          <w:bCs/>
+        </w:rPr>
+        <w:t>:</w:t>
+      </w:r>
+      <w:r>
+        <w:t xml:space="preserve"> </w:t>
+      </w:r>
+      <w:r>
+        <w:t>Ne</w:t>
+      </w:r>
+      <w:r>
+        <w:t>zbytný krok před zahájením jakékoliv implementace. Je důležité detailně posoudit potenciální hrozby a zranitelnosti specifické pro danou organizaci</w:t>
+      </w:r>
+      <w:r>
+        <w:t>.</w:t>
+      </w:r>
+      <w:r>
+        <w:t xml:space="preserve"> Z této analýzy pak vyplývají klíčové oblasti, které vyžadují zvýšenou pozornost v rámci monitorování a ochrany. Součástí tohoto procesu je také neustálé zajištění základních principů kybernetické bezpečnosti: důvěrnosti (Confidentiality), integrity (Integrity) a dostupnosti (Availability)</w:t>
+      </w:r>
+    </w:p>
+    <w:p>
+      <w:pPr>
+        <w:ind w:firstLine="0"/>
+      </w:pPr>
+      <w:r>
+        <w:rPr>
+          <w:b/>
+          <w:bCs/>
+        </w:rPr>
+        <w:t>Segmentace sítě</w:t>
+      </w:r>
+      <w:r>
+        <w:t>: V případě, že analýza odhalí vysokou pravděpodobnost vnitřní kompromitace, doporučuje se aplikovat segmentaci sítě. Pro každý segment sítě může být nainstalován samostatný NDR server, což umožňuje detailnější monitorování a rychlejší identifikaci hrozeb v rámci specifických částí sítě.</w:t>
+      </w:r>
+    </w:p>
+    <w:p>
+      <w:pPr>
+        <w:ind w:firstLine="0"/>
+      </w:pPr>
+      <w:r>
+        <w:rPr>
+          <w:b/>
+          <w:bCs/>
+        </w:rPr>
+        <w:t>Důkladné testování</w:t>
+      </w:r>
+      <w:r>
+        <w:t>: Než bude systém plně nasazen, je nezbytné provést důkladné testování všech aspektů řešení, včetně detekčních schopností, výkonu při zpracování velkého množství dat a integrace s existujícími bezpečnostními zařízeními, jako jsou firewally a routery. Testování by mělo zahrnovat simulované útoky a reálné provozní scénáře.</w:t>
+      </w:r>
+    </w:p>
+    <w:p>
+      <w:pPr>
+        <w:ind w:firstLine="0"/>
+      </w:pPr>
+      <w:r>
+        <w:rPr>
+          <w:b/>
+          <w:bCs/>
+        </w:rPr>
+        <w:t>Průběžné školení</w:t>
+      </w:r>
+      <w:r>
+        <w:t>: Zabezpečení je dynamický proces, a proto je důležité pravidelně školit personál na nejnovější hrozby a nejlepší postupy pro reakci na incidenty. To zahrnuje nejen technický personál, ale i koncové uživatele, kteří mohou hrát klíčovou roli v detekci a prevenci útoků.</w:t>
+      </w:r>
+    </w:p>
+    <w:p>
+      <w:pPr>
+        <w:ind w:firstLine="0"/>
+      </w:pPr>
+      <w:r>
+        <w:rPr>
+          <w:b/>
+          <w:bCs/>
+        </w:rPr>
+        <w:t>Integrace s dalšími bezpečnostními systémy</w:t>
+      </w:r>
+      <w:r>
+        <w:t>: Pokud to infrastruktura a rozpočet dovolí, zvažte další integraci NDR řešení s pokročilými bezpečnostními technologiemi, jako jsou SIEM a SOAR systémy. Tato integrace může zvýšit automatizaci, zjednodušit reakce na incidenty a poskytnout komplexnější pohled na bezpečnostní stav sítě.</w:t>
+      </w:r>
+    </w:p>
+    <w:p>
+      <w:pPr>
+        <w:ind w:firstLine="0"/>
+      </w:pPr>
+    </w:p>
+    <w:p>
+      <w:pPr>
+        <w:ind w:firstLine="0"/>
+      </w:pPr>
+      <w:r>
+        <w:t>Implementace NDR řešení pomocí Suricata a Zeek může významně přispět k posílení kybernetické obrany malé organizace. Klíčem k úspěchu je pečlivé plánování, důkladné testování a průběžné zdokonalování procesů a technologií.</w:t>
+      </w:r>
+    </w:p>
+    <w:p>
+      <w:pPr>
+        <w:ind w:firstLine="0"/>
+      </w:pPr>
+    </w:p>
+    <w:p>
+      <w:pPr>
+        <w:ind w:firstLine="0"/>
+      </w:pPr>
+    </w:p>
+    <w:p>
+      <w:pPr>
+        <w:ind w:firstLine="0"/>
+      </w:pPr>
     </w:p>
     <w:p>
       <w:pPr>
@@ -8042,62 +8277,10 @@
     </w:p>
     <w:p>
       <w:pPr>
-        <w:pStyle w:val="Normlnbezodsazen"/>
-      </w:pPr>
-      <w:r>
-        <w:rPr>
-          <w:highlight w:val="yellow"/>
-        </w:rPr>
-        <w:t>V této části shrňte získané výsledky (</w:t>
-      </w:r>
-      <w:r>
-        <w:rPr>
-          <w:rStyle w:val="Emphasis"/>
-          <w:highlight w:val="yellow"/>
-        </w:rPr>
-        <w:t>hlavní zjištění práce</w:t>
-      </w:r>
-      <w:r>
-        <w:rPr>
-          <w:highlight w:val="yellow"/>
-        </w:rPr>
-        <w:t>) a následně tyto výsledky interpretujte s ohledem na cíle práce. Lze též získané výsledky a výstupy konfrontovat s</w:t>
-      </w:r>
-      <w:r>
-        <w:rPr>
-          <w:highlight w:val="yellow"/>
-        </w:rPr>
-        <w:t> </w:t>
-      </w:r>
-      <w:r>
-        <w:rPr>
-          <w:highlight w:val="yellow"/>
-        </w:rPr>
-        <w:t>výsledky a výstupy jiných autorů, výrobky jiných společností apod. Nezbytné je správné uvádění zdrojů (citace prací, které jsou zde porovnávány a diskutovány).</w:t>
-      </w:r>
-      <w:r>
-        <w:rPr>
-          <w:highlight w:val="yellow"/>
-        </w:rPr>
-        <w:t xml:space="preserve"> Diskutují se</w:t>
-      </w:r>
-      <w:r>
-        <w:rPr>
-          <w:highlight w:val="yellow"/>
-        </w:rPr>
-        <w:t xml:space="preserve"> rovněž</w:t>
-      </w:r>
-      <w:r>
-        <w:rPr>
-          <w:highlight w:val="yellow"/>
-        </w:rPr>
-        <w:t xml:space="preserve"> limitace práce. Nakonec lze nastínit další směřování práce do </w:t>
-      </w:r>
-      <w:r>
-        <w:rPr>
-          <w:highlight w:val="yellow"/>
-        </w:rPr>
-        <w:t>budoucna, opatrně spekulovat o klinickém významu práce apod.</w:t>
+        <w:spacing w:after="200"/>
+      </w:pPr>
+      <w:r>
+        <w:t>V diskuzi našich výsledků je důležité zdůraznit, že výběr mezi open-source a komerčními NDR řešeními není jen otázkou finančních nákladů, ale také specifických potřeb a kapacit organizace. Z našeho srovnání vyplývá, že komerční řešení jako FortiNDR nabízí robustní a uživatelsky přívětivé řešení s vysokou efektivitou detekce hrozeb a schopností zpracování velkého objemu dat. Toto je výhodné pro organizace, které hledají "out-of-the-box" řešení s minimální potřebou konfigurace a údržby. Na druhou stranu, Suricata a Zeek jako open-source nástroje poskytují větší flexibilitu a možnost přizpůsobení, což je zásadní pro organizace s omezenými rozpočty nebo speciálními požadavky na bezpečnost.</w:t>
       </w:r>
     </w:p>
     <w:p>
@@ -8110,6 +8293,9 @@
           <w:docGrid w:linePitch="360"/>
         </w:sectPr>
       </w:pPr>
+      <w:r>
+        <w:t>Jedním z omezení této práce je nedostatek empirických dat o dlouhodobé efektivitě navrhovaných řešení v různorodých provozních prostředích. Dalším krokem by tedy mělo být provádění rozsáhlých testů v reálných podmínkách, aby se ověřila adaptabilita a udržitelnost navrhovaných konfigurací v praxi.</w:t>
+      </w:r>
     </w:p>
     <w:p>
       <w:pPr>
@@ -8128,170 +8314,8 @@
     </w:p>
     <w:p>
       <w:pPr>
-        <w:pStyle w:val="Normlnbezodsazen"/>
-      </w:pPr>
-      <w:r>
-        <w:rPr>
-          <w:highlight w:val="yellow"/>
-        </w:rPr>
-        <w:t xml:space="preserve">Závěr stručně </w:t>
-      </w:r>
-      <w:r>
-        <w:rPr>
-          <w:highlight w:val="yellow"/>
-        </w:rPr>
-        <w:t xml:space="preserve">shrnuje </w:t>
-      </w:r>
-      <w:r>
-        <w:rPr>
-          <w:highlight w:val="yellow"/>
-        </w:rPr>
-        <w:t>splnění vytyčených cílů</w:t>
-      </w:r>
-      <w:r>
-        <w:rPr>
-          <w:highlight w:val="yellow"/>
-        </w:rPr>
-        <w:t xml:space="preserve"> práce.</w:t>
-      </w:r>
-      <w:r>
-        <w:rPr>
-          <w:highlight w:val="yellow"/>
-        </w:rPr>
-        <w:t xml:space="preserve"> </w:t>
-      </w:r>
-    </w:p>
-    <w:p>
-      <w:r>
-        <w:rPr>
-          <w:highlight w:val="green"/>
-        </w:rPr>
-        <w:t>Shrnutí</w:t>
-      </w:r>
-      <w:r>
-        <w:rPr>
-          <w:highlight w:val="green"/>
-        </w:rPr>
-        <w:t xml:space="preserve"> splněných (nebo </w:t>
-      </w:r>
-      <w:r>
-        <w:rPr>
-          <w:highlight w:val="green"/>
-        </w:rPr>
-        <w:t xml:space="preserve">snad </w:t>
-      </w:r>
-      <w:r>
-        <w:rPr>
-          <w:highlight w:val="green"/>
-        </w:rPr>
-        <w:t>v menší míře nesplněných)</w:t>
-      </w:r>
-      <w:r>
-        <w:rPr>
-          <w:highlight w:val="green"/>
-        </w:rPr>
-        <w:t xml:space="preserve"> cílů práce navazuje n</w:t>
-      </w:r>
-      <w:r>
-        <w:rPr>
-          <w:highlight w:val="green"/>
-        </w:rPr>
-        <w:t xml:space="preserve">a úvod práce. </w:t>
-      </w:r>
-      <w:r>
-        <w:rPr>
-          <w:highlight w:val="green"/>
-        </w:rPr>
-        <w:t>Z dalších částí práce (metody, výsledky a diskuse) je přebíráno jen to nejpodstatnější a</w:t>
-      </w:r>
-      <w:r>
-        <w:rPr>
-          <w:highlight w:val="green"/>
-        </w:rPr>
-        <w:t xml:space="preserve"> v </w:t>
-      </w:r>
-      <w:r>
-        <w:rPr>
-          <w:highlight w:val="green"/>
-        </w:rPr>
-        <w:t xml:space="preserve">minimální nutné míře – závěr práce nemá být </w:t>
-      </w:r>
-      <w:r>
-        <w:rPr>
-          <w:highlight w:val="green"/>
-        </w:rPr>
-        <w:t>z</w:t>
-      </w:r>
-      <w:r>
-        <w:rPr>
-          <w:highlight w:val="green"/>
-        </w:rPr>
-        <w:t>opakováním abstraktu, výsledků nebo disku</w:t>
-      </w:r>
-      <w:r>
-        <w:rPr>
-          <w:highlight w:val="green"/>
-        </w:rPr>
-        <w:t>s</w:t>
-      </w:r>
-      <w:r>
-        <w:rPr>
-          <w:highlight w:val="green"/>
-        </w:rPr>
-        <w:t xml:space="preserve">e. </w:t>
-      </w:r>
-      <w:r>
-        <w:rPr>
-          <w:highlight w:val="green"/>
-        </w:rPr>
-        <w:t>Konec z</w:t>
-      </w:r>
-      <w:r>
-        <w:rPr>
-          <w:highlight w:val="green"/>
-        </w:rPr>
-        <w:t>ávěr</w:t>
-      </w:r>
-      <w:r>
-        <w:rPr>
-          <w:highlight w:val="green"/>
-        </w:rPr>
-        <w:t>u</w:t>
-      </w:r>
-      <w:r>
-        <w:rPr>
-          <w:highlight w:val="green"/>
-        </w:rPr>
-        <w:t xml:space="preserve"> může obsahovat podložené spekulace</w:t>
-      </w:r>
-      <w:r>
-        <w:rPr>
-          <w:highlight w:val="green"/>
-        </w:rPr>
-        <w:t xml:space="preserve"> o významu práce do budoucna</w:t>
-      </w:r>
-      <w:r>
-        <w:rPr>
-          <w:highlight w:val="green"/>
-        </w:rPr>
-        <w:t xml:space="preserve"> nebo výrazná doporučení pro další výzkum nebo praxi, pokud z</w:t>
-      </w:r>
-      <w:r>
-        <w:rPr>
-          <w:highlight w:val="green"/>
-        </w:rPr>
-        <w:t xml:space="preserve"> výsledků </w:t>
-      </w:r>
-      <w:r>
-        <w:rPr>
-          <w:highlight w:val="green"/>
-        </w:rPr>
-        <w:t>předkládané práce přímo vyplývají.</w:t>
-      </w:r>
-    </w:p>
-    <w:p>
-      <w:pPr>
         <w:spacing w:after="200"/>
+        <w:ind w:firstLine="432"/>
         <w:jc w:val="left"/>
         <w:sectPr>
           <w:pgSz w:w="11906" w:h="16838" w:code="9"/>
@@ -8300,6 +8324,9 @@
           <w:docGrid w:linePitch="360"/>
         </w:sectPr>
       </w:pPr>
+      <w:r>
+        <w:t>V této práci jsme úspěšně analyzovali současné metody Network Detection and Response (NDR), porovnali open-source a komerční řešení a navrhli přizpůsobené NDR a firewall řešení pro malou organizaci, doprovázené sadou doporučení pro implementaci. Naše zjištění ukázala, že i přes určité výzvy v detekci neznámých hrozeb, open-source nástroje jako Suricata a Zeek nabízejí významnou flexibilitu a přizpůsobitelnost, které jsou zásadní pro efektivní ochranu v dynamickém kybernetickém prostředí. Navzdory splnění klíčových cílů práce jsme narazili na omezení, která naznačují potřebu dalšího výzkumu a vývoje pro zlepšení NDR systémů. Tato práce tak představuje pevný základ pro budoucí inovace v kybernetické bezpečnosti, s důrazem na rozvoj strategií pro boj proti pokročilým a neznámým kybernetickým hrozbám.</w:t>
+      </w:r>
     </w:p>
     <w:p>
       <w:pPr>
@@ -8729,7 +8756,13 @@
           <w:rPr>
             <w:noProof/>
           </w:rPr>
-          <w:t>12</w:t>
+          <w:t>1</w:t>
+        </w:r>
+        <w:r>
+          <w:rPr>
+            <w:noProof/>
+          </w:rPr>
+          <w:t>2</w:t>
         </w:r>
         <w:r>
           <w:fldChar w:fldCharType="end"/>

</xml_diff>